<commit_message>
added charts and t-table
added charts and t-table
</commit_message>
<xml_diff>
--- a/dandp6-inferentialstatistics/InferentialStatistics_StroopEffect.docx
+++ b/dandp6-inferentialstatistics/InferentialStatistics_StroopEffect.docx
@@ -123,6 +123,7 @@
     </w:p>
     <w:p>
       <w:pPr>
+        <w:jc w:val="both"/>
         <w:rPr>
           <w:rStyle w:val="c0"/>
           <w:rFonts w:cstheme="minorHAnsi"/>
@@ -136,7 +137,15 @@
           <w:color w:val="000000"/>
           <w:shd w:val="clear" w:color="auto" w:fill="FFFFFF"/>
         </w:rPr>
-        <w:t>In a Stroop task, participants are presented with a list of words, with each word displayed in a color of ink. The participant’s task is to say out loud the </w:t>
+        <w:t xml:space="preserve">In </w:t>
+      </w:r>
+      <w:r>
+        <w:rPr>
+          <w:rFonts w:cstheme="minorHAnsi"/>
+          <w:color w:val="000000"/>
+          <w:shd w:val="clear" w:color="auto" w:fill="FFFFFF"/>
+        </w:rPr>
+        <w:t>a Stroop task, participants are presented with a list of words, with each word displayed in a color of ink. The participant’s task is to say out loud the </w:t>
       </w:r>
       <w:r>
         <w:rPr>
@@ -294,27 +303,475 @@
           <w:color w:val="000000"/>
           <w:shd w:val="clear" w:color="auto" w:fill="FFFFFF"/>
         </w:rPr>
-        <w:t>. In each case, we measure the time it takes to name the ink colors in equally-sized lists. Each participant will go through and record a time from each condition.</w:t>
+        <w:t>. In each case, we measure the time it takes to name the ink colors in equally-sized lists. Each participant will go through and record a time from each condition</w:t>
+      </w:r>
+      <w:r>
+        <w:rPr>
+          <w:rStyle w:val="c0"/>
+          <w:rFonts w:cstheme="minorHAnsi"/>
+          <w:color w:val="000000"/>
+          <w:shd w:val="clear" w:color="auto" w:fill="FFFFFF"/>
+        </w:rPr>
+        <w:t xml:space="preserve">. To try out the Stroop task or learn more about it, go to </w:t>
+      </w:r>
+      <w:hyperlink r:id="rId5" w:history="1">
+        <w:r>
+          <w:rPr>
+            <w:rStyle w:val="Hyperlink"/>
+            <w:rFonts w:cstheme="minorHAnsi"/>
+            <w:shd w:val="clear" w:color="auto" w:fill="FFFFFF"/>
+          </w:rPr>
+          <w:t>this link</w:t>
+        </w:r>
+      </w:hyperlink>
+      <w:r>
+        <w:rPr>
+          <w:rStyle w:val="c0"/>
+          <w:rFonts w:cstheme="minorHAnsi"/>
+          <w:color w:val="000000"/>
+          <w:shd w:val="clear" w:color="auto" w:fill="FFFFFF"/>
+        </w:rPr>
+        <w:t>, which has a Java-based applet for performing the Stroop task and record the time you received on the task.</w:t>
       </w:r>
     </w:p>
     <w:p>
       <w:pPr>
+        <w:spacing w:before="100" w:beforeAutospacing="1" w:after="100" w:afterAutospacing="1" w:line="240" w:lineRule="auto"/>
+        <w:outlineLvl w:val="0"/>
         <w:rPr>
           <w:rStyle w:val="c0"/>
-          <w:rFonts w:cstheme="minorHAnsi"/>
-          <w:color w:val="000000"/>
-          <w:shd w:val="clear" w:color="auto" w:fill="FFFFFF"/>
-        </w:rPr>
-      </w:pPr>
+          <w:rFonts w:eastAsia="Times New Roman" w:cstheme="minorHAnsi"/>
+          <w:bCs/>
+          <w:color w:val="000000"/>
+          <w:kern w:val="36"/>
+          <w:sz w:val="32"/>
+          <w:szCs w:val="32"/>
+        </w:rPr>
+      </w:pPr>
+      <w:r>
+        <w:rPr>
+          <w:rFonts w:eastAsia="Times New Roman" w:cstheme="minorHAnsi"/>
+          <w:bCs/>
+          <w:color w:val="4A86E8"/>
+          <w:kern w:val="36"/>
+          <w:sz w:val="32"/>
+          <w:szCs w:val="32"/>
+        </w:rPr>
+        <w:t>Project Overview</w:t>
+      </w:r>
     </w:p>
     <w:p>
       <w:pPr>
         <w:rPr>
-          <w:rFonts w:cstheme="minorHAnsi"/>
+          <w:rStyle w:val="c0"/>
+          <w:rFonts w:cstheme="minorHAnsi"/>
+          <w:color w:val="000000"/>
+          <w:shd w:val="clear" w:color="auto" w:fill="FFFFFF"/>
+        </w:rPr>
+      </w:pPr>
+      <w:r>
+        <w:rPr>
+          <w:rFonts w:cstheme="minorHAnsi"/>
+          <w:color w:val="000000"/>
+          <w:shd w:val="clear" w:color="auto" w:fill="FFFFFF"/>
+        </w:rPr>
+        <w:t>In</w:t>
+      </w:r>
+      <w:r>
+        <w:rPr>
+          <w:rFonts w:cstheme="minorHAnsi"/>
+          <w:color w:val="000000"/>
+          <w:shd w:val="clear" w:color="auto" w:fill="FFFFFF"/>
+        </w:rPr>
+        <w:t xml:space="preserve"> this project, I have investigated a classic phenomenon from experimental psychology called the Stroop Effect.</w:t>
+      </w:r>
+      <w:r>
+        <w:rPr>
+          <w:rFonts w:cstheme="minorHAnsi"/>
+          <w:color w:val="000000"/>
+          <w:shd w:val="clear" w:color="auto" w:fill="FFFFFF"/>
+        </w:rPr>
+        <w:t xml:space="preserve"> I have learned a little bit about the experiment, created a hypothesis regarding the outcome of the task, then have gone through the task. </w:t>
+      </w:r>
+      <w:r>
+        <w:rPr>
+          <w:rStyle w:val="c0"/>
+          <w:rFonts w:cstheme="minorHAnsi"/>
+          <w:color w:val="000000"/>
+          <w:shd w:val="clear" w:color="auto" w:fill="FFFFFF"/>
+        </w:rPr>
+        <w:t>I have looked at the data collected</w:t>
+      </w:r>
+      <w:r>
+        <w:rPr>
+          <w:rStyle w:val="c0"/>
+          <w:rFonts w:cstheme="minorHAnsi"/>
+          <w:color w:val="000000"/>
+          <w:shd w:val="clear" w:color="auto" w:fill="FFFFFF"/>
+        </w:rPr>
+        <w:t xml:space="preserve"> from others who have performed the same task and have computed some statistics describing the results. Finally, I have interpreted the results in terms of hypotheses.</w:t>
+      </w:r>
+    </w:p>
+    <w:p>
+      <w:pPr>
+        <w:rPr>
+          <w:rStyle w:val="c0"/>
+          <w:rFonts w:cstheme="minorHAnsi"/>
+          <w:color w:val="000000"/>
+          <w:shd w:val="clear" w:color="auto" w:fill="FFFFFF"/>
+        </w:rPr>
+      </w:pPr>
+      <w:r>
+        <w:rPr>
+          <w:rStyle w:val="c0"/>
+          <w:rFonts w:cstheme="minorHAnsi"/>
+          <w:color w:val="000000"/>
+          <w:shd w:val="clear" w:color="auto" w:fill="FFFFFF"/>
+        </w:rPr>
+        <w:t xml:space="preserve">Data download: </w:t>
+      </w:r>
+      <w:hyperlink r:id="rId6" w:history="1">
+        <w:r>
+          <w:rPr>
+            <w:rStyle w:val="Hyperlink"/>
+            <w:rFonts w:cstheme="minorHAnsi"/>
+            <w:shd w:val="clear" w:color="auto" w:fill="FFFFFF"/>
+          </w:rPr>
+          <w:t>The Stroop Data</w:t>
+        </w:r>
+      </w:hyperlink>
+    </w:p>
+    <w:p>
+      <w:pPr>
+        <w:spacing w:before="100" w:beforeAutospacing="1" w:after="100" w:afterAutospacing="1" w:line="240" w:lineRule="auto"/>
+        <w:outlineLvl w:val="0"/>
+        <w:rPr>
+          <w:rStyle w:val="c0"/>
+          <w:rFonts w:eastAsia="Times New Roman" w:cstheme="minorHAnsi"/>
+          <w:bCs/>
+          <w:color w:val="000000"/>
+          <w:kern w:val="36"/>
+          <w:sz w:val="32"/>
+          <w:szCs w:val="32"/>
+        </w:rPr>
+      </w:pPr>
+      <w:r>
+        <w:rPr>
+          <w:rFonts w:eastAsia="Times New Roman" w:cstheme="minorHAnsi"/>
+          <w:bCs/>
+          <w:color w:val="4A86E8"/>
+          <w:kern w:val="36"/>
+          <w:sz w:val="32"/>
+          <w:szCs w:val="32"/>
+        </w:rPr>
+        <w:t>Why this Project is useful?</w:t>
+      </w:r>
+      <w:r>
+        <w:rPr>
+          <w:rStyle w:val="c0"/>
+          <w:rFonts w:eastAsia="Times New Roman" w:cstheme="minorHAnsi"/>
+          <w:bCs/>
+          <w:color w:val="000000"/>
+          <w:kern w:val="36"/>
+          <w:sz w:val="32"/>
+          <w:szCs w:val="32"/>
+        </w:rPr>
+        <w:t xml:space="preserve"> </w:t>
+      </w:r>
+    </w:p>
+    <w:p>
+      <w:pPr>
+        <w:spacing w:before="100" w:beforeAutospacing="1" w:after="100" w:afterAutospacing="1" w:line="240" w:lineRule="auto"/>
+        <w:outlineLvl w:val="0"/>
+        <w:rPr>
+          <w:rFonts w:cstheme="minorHAnsi"/>
+          <w:color w:val="000000"/>
+          <w:shd w:val="clear" w:color="auto" w:fill="FFFFFF"/>
+        </w:rPr>
+      </w:pPr>
+      <w:r>
+        <w:rPr>
+          <w:rFonts w:cstheme="minorHAnsi"/>
+          <w:color w:val="000000"/>
+          <w:shd w:val="clear" w:color="auto" w:fill="FFFFFF"/>
+        </w:rPr>
+        <w:t>Statistics is a major component of data analysis, it allows us to investigate data and make inferences based on our observations. In this project, I have learned:</w:t>
+      </w:r>
+    </w:p>
+    <w:p>
+      <w:pPr>
+        <w:pStyle w:val="ListParagraph"/>
+        <w:numPr>
+          <w:ilvl w:val="0"/>
+          <w:numId w:val="1"/>
+        </w:numPr>
+        <w:spacing w:before="100" w:beforeAutospacing="1" w:after="100" w:afterAutospacing="1" w:line="240" w:lineRule="auto"/>
+        <w:outlineLvl w:val="0"/>
+        <w:rPr>
+          <w:rFonts w:cstheme="minorHAnsi"/>
+          <w:color w:val="000000"/>
+          <w:shd w:val="clear" w:color="auto" w:fill="FFFFFF"/>
+        </w:rPr>
+      </w:pPr>
+      <w:r>
+        <w:rPr>
+          <w:rFonts w:cstheme="minorHAnsi"/>
+          <w:color w:val="000000"/>
+          <w:shd w:val="clear" w:color="auto" w:fill="FFFFFF"/>
+        </w:rPr>
+        <w:t>How to identify components of an experiment</w:t>
+      </w:r>
+      <w:r>
+        <w:rPr>
+          <w:rFonts w:cstheme="minorHAnsi"/>
+          <w:color w:val="000000"/>
+          <w:shd w:val="clear" w:color="auto" w:fill="FFFFFF"/>
+        </w:rPr>
+        <w:t>.</w:t>
+      </w:r>
+    </w:p>
+    <w:p>
+      <w:pPr>
+        <w:pStyle w:val="ListParagraph"/>
+        <w:numPr>
+          <w:ilvl w:val="0"/>
+          <w:numId w:val="1"/>
+        </w:numPr>
+        <w:spacing w:before="100" w:beforeAutospacing="1" w:after="100" w:afterAutospacing="1" w:line="240" w:lineRule="auto"/>
+        <w:outlineLvl w:val="0"/>
+        <w:rPr>
+          <w:rFonts w:cstheme="minorHAnsi"/>
+          <w:color w:val="000000"/>
+          <w:shd w:val="clear" w:color="auto" w:fill="FFFFFF"/>
+        </w:rPr>
+      </w:pPr>
+      <w:r>
+        <w:rPr>
+          <w:rFonts w:cstheme="minorHAnsi"/>
+          <w:color w:val="000000"/>
+          <w:shd w:val="clear" w:color="auto" w:fill="FFFFFF"/>
+        </w:rPr>
+        <w:t>How to use descriptive and inferential statistics to describe qualities of a sample</w:t>
+      </w:r>
+      <w:r>
+        <w:rPr>
+          <w:rFonts w:cstheme="minorHAnsi"/>
+          <w:color w:val="000000"/>
+          <w:shd w:val="clear" w:color="auto" w:fill="FFFFFF"/>
+        </w:rPr>
+        <w:t>.</w:t>
+      </w:r>
+    </w:p>
+    <w:p>
+      <w:pPr>
+        <w:pStyle w:val="ListParagraph"/>
+        <w:numPr>
+          <w:ilvl w:val="0"/>
+          <w:numId w:val="1"/>
+        </w:numPr>
+        <w:spacing w:before="100" w:beforeAutospacing="1" w:after="100" w:afterAutospacing="1" w:line="240" w:lineRule="auto"/>
+        <w:outlineLvl w:val="0"/>
+        <w:rPr>
+          <w:rFonts w:cstheme="minorHAnsi"/>
+          <w:color w:val="000000"/>
+          <w:shd w:val="clear" w:color="auto" w:fill="FFFFFF"/>
+        </w:rPr>
+      </w:pPr>
+      <w:r>
+        <w:rPr>
+          <w:rFonts w:cstheme="minorHAnsi"/>
+          <w:color w:val="000000"/>
+          <w:shd w:val="clear" w:color="auto" w:fill="FFFFFF"/>
+        </w:rPr>
+        <w:t>How to perform P-tests, set up a hypothesis test, make inf</w:t>
+      </w:r>
+      <w:r>
+        <w:rPr>
+          <w:rFonts w:cstheme="minorHAnsi"/>
+          <w:color w:val="000000"/>
+          <w:shd w:val="clear" w:color="auto" w:fill="FFFFFF"/>
+        </w:rPr>
+        <w:t xml:space="preserve">erences from a sample, and draw </w:t>
+      </w:r>
+      <w:r>
+        <w:rPr>
+          <w:rFonts w:cstheme="minorHAnsi"/>
+          <w:color w:val="000000"/>
+          <w:shd w:val="clear" w:color="auto" w:fill="FFFFFF"/>
+        </w:rPr>
+        <w:t>conclusions based on the results</w:t>
+      </w:r>
+      <w:r>
+        <w:rPr>
+          <w:rFonts w:cstheme="minorHAnsi"/>
+          <w:color w:val="000000"/>
+          <w:shd w:val="clear" w:color="auto" w:fill="FFFFFF"/>
+        </w:rPr>
+        <w:t>.</w:t>
+      </w:r>
+    </w:p>
+    <w:p>
+      <w:pPr>
+        <w:spacing w:before="100" w:beforeAutospacing="1" w:after="100" w:afterAutospacing="1" w:line="240" w:lineRule="auto"/>
+        <w:outlineLvl w:val="0"/>
+        <w:rPr>
+          <w:rStyle w:val="c0"/>
+          <w:rFonts w:cstheme="minorHAnsi"/>
+          <w:color w:val="000000"/>
+          <w:shd w:val="clear" w:color="auto" w:fill="FFFFFF"/>
+        </w:rPr>
+      </w:pPr>
+    </w:p>
+    <w:p>
+      <w:pPr>
+        <w:spacing w:before="100" w:beforeAutospacing="1" w:after="100" w:afterAutospacing="1" w:line="240" w:lineRule="auto"/>
+        <w:outlineLvl w:val="0"/>
+        <w:rPr>
+          <w:rFonts w:eastAsia="Times New Roman" w:cstheme="minorHAnsi"/>
+          <w:bCs/>
+          <w:color w:val="4A86E8"/>
+          <w:kern w:val="36"/>
+          <w:sz w:val="32"/>
+          <w:szCs w:val="32"/>
+        </w:rPr>
+      </w:pPr>
+      <w:r>
+        <w:rPr>
+          <w:rFonts w:eastAsia="Times New Roman" w:cstheme="minorHAnsi"/>
+          <w:bCs/>
+          <w:color w:val="4A86E8"/>
+          <w:kern w:val="36"/>
+          <w:sz w:val="32"/>
+          <w:szCs w:val="32"/>
+        </w:rPr>
+        <w:lastRenderedPageBreak/>
+        <w:t>Exploring the dataset</w:t>
+      </w:r>
+    </w:p>
+    <w:p>
+      <w:pPr>
+        <w:spacing w:before="100" w:beforeAutospacing="1" w:after="100" w:afterAutospacing="1" w:line="240" w:lineRule="auto"/>
+        <w:outlineLvl w:val="0"/>
+        <w:rPr>
+          <w:rFonts w:eastAsia="Times New Roman" w:cstheme="minorHAnsi"/>
+          <w:bCs/>
+          <w:color w:val="4A86E8"/>
+          <w:kern w:val="36"/>
+          <w:sz w:val="32"/>
+          <w:szCs w:val="32"/>
         </w:rPr>
       </w:pPr>
       <w:bookmarkStart w:id="0" w:name="_GoBack"/>
       <w:bookmarkEnd w:id="0"/>
+    </w:p>
+    <w:p>
+      <w:pPr>
+        <w:spacing w:before="100" w:beforeAutospacing="1" w:after="100" w:afterAutospacing="1" w:line="240" w:lineRule="auto"/>
+        <w:outlineLvl w:val="0"/>
+        <w:rPr>
+          <w:rFonts w:eastAsia="Times New Roman" w:cstheme="minorHAnsi"/>
+          <w:bCs/>
+          <w:color w:val="4A86E8"/>
+          <w:kern w:val="36"/>
+          <w:sz w:val="32"/>
+          <w:szCs w:val="32"/>
+        </w:rPr>
+      </w:pPr>
+      <w:r>
+        <w:rPr>
+          <w:noProof/>
+        </w:rPr>
+        <w:drawing>
+          <wp:inline distT="0" distB="0" distL="0" distR="0" wp14:anchorId="35FFC643" wp14:editId="3065B75B">
+            <wp:extent cx="4572000" cy="2743200"/>
+            <wp:effectExtent l="0" t="0" r="0" b="0"/>
+            <wp:docPr id="1" name="Chart 1">
+              <a:extLst xmlns:a="http://schemas.openxmlformats.org/drawingml/2006/main">
+                <a:ext uri="{FF2B5EF4-FFF2-40B4-BE49-F238E27FC236}">
+                  <a16:creationId xmlns:a16="http://schemas.microsoft.com/office/drawing/2014/main" id="{85D640C8-491A-458C-AB3A-4B7FCA5005BB}"/>
+                </a:ext>
+              </a:extLst>
+            </wp:docPr>
+            <wp:cNvGraphicFramePr/>
+            <a:graphic xmlns:a="http://schemas.openxmlformats.org/drawingml/2006/main">
+              <a:graphicData uri="http://schemas.openxmlformats.org/drawingml/2006/chart">
+                <c:chart xmlns:c="http://schemas.openxmlformats.org/drawingml/2006/chart" xmlns:r="http://schemas.openxmlformats.org/officeDocument/2006/relationships" r:id="rId7"/>
+              </a:graphicData>
+            </a:graphic>
+          </wp:inline>
+        </w:drawing>
+      </w:r>
+    </w:p>
+    <w:p>
+      <w:pPr>
+        <w:spacing w:before="100" w:beforeAutospacing="1" w:after="100" w:afterAutospacing="1" w:line="240" w:lineRule="auto"/>
+        <w:outlineLvl w:val="0"/>
+        <w:rPr>
+          <w:rFonts w:eastAsia="Times New Roman" w:cstheme="minorHAnsi"/>
+          <w:bCs/>
+          <w:color w:val="4A86E8"/>
+          <w:kern w:val="36"/>
+          <w:sz w:val="32"/>
+          <w:szCs w:val="32"/>
+        </w:rPr>
+      </w:pPr>
+      <w:r>
+        <w:rPr>
+          <w:noProof/>
+        </w:rPr>
+        <w:drawing>
+          <wp:inline distT="0" distB="0" distL="0" distR="0" wp14:anchorId="01CC7423" wp14:editId="1B901DE9">
+            <wp:extent cx="4572000" cy="2743200"/>
+            <wp:effectExtent l="0" t="0" r="0" b="0"/>
+            <wp:docPr id="2" name="Chart 2">
+              <a:extLst xmlns:a="http://schemas.openxmlformats.org/drawingml/2006/main">
+                <a:ext uri="{FF2B5EF4-FFF2-40B4-BE49-F238E27FC236}">
+                  <a16:creationId xmlns:a16="http://schemas.microsoft.com/office/drawing/2014/main" id="{24B23F06-3F4C-4296-8CAD-86E550B58534}"/>
+                </a:ext>
+              </a:extLst>
+            </wp:docPr>
+            <wp:cNvGraphicFramePr/>
+            <a:graphic xmlns:a="http://schemas.openxmlformats.org/drawingml/2006/main">
+              <a:graphicData uri="http://schemas.openxmlformats.org/drawingml/2006/chart">
+                <c:chart xmlns:c="http://schemas.openxmlformats.org/drawingml/2006/chart" xmlns:r="http://schemas.openxmlformats.org/officeDocument/2006/relationships" r:id="rId8"/>
+              </a:graphicData>
+            </a:graphic>
+          </wp:inline>
+        </w:drawing>
+      </w:r>
+    </w:p>
+    <w:p>
+      <w:pPr>
+        <w:spacing w:before="100" w:beforeAutospacing="1" w:after="100" w:afterAutospacing="1" w:line="240" w:lineRule="auto"/>
+        <w:outlineLvl w:val="0"/>
+        <w:rPr>
+          <w:rStyle w:val="c0"/>
+          <w:rFonts w:eastAsia="Times New Roman" w:cstheme="minorHAnsi"/>
+          <w:bCs/>
+          <w:color w:val="000000"/>
+          <w:kern w:val="36"/>
+          <w:sz w:val="32"/>
+          <w:szCs w:val="32"/>
+        </w:rPr>
+      </w:pPr>
+      <w:r>
+        <w:rPr>
+          <w:rFonts w:eastAsia="Times New Roman" w:cstheme="minorHAnsi"/>
+          <w:bCs/>
+          <w:color w:val="4A86E8"/>
+          <w:kern w:val="36"/>
+          <w:sz w:val="32"/>
+          <w:szCs w:val="32"/>
+        </w:rPr>
+        <w:t>Questions Answered during the Investigation</w:t>
+      </w:r>
+    </w:p>
+    <w:p>
+      <w:pPr>
+        <w:rPr>
+          <w:rFonts w:cstheme="minorHAnsi"/>
+        </w:rPr>
+      </w:pPr>
     </w:p>
     <w:sectPr>
       <w:pgSz w:w="12240" w:h="15840"/>
@@ -324,6 +781,219 @@
     </w:sectPr>
   </w:body>
 </w:document>
+</file>
+
+<file path=word/numbering.xml><?xml version="1.0" encoding="utf-8"?>
+<w:numbering xmlns:wpc="http://schemas.microsoft.com/office/word/2010/wordprocessingCanvas" xmlns:cx="http://schemas.microsoft.com/office/drawing/2014/chartex" xmlns:cx1="http://schemas.microsoft.com/office/drawing/2015/9/8/chartex" xmlns:cx2="http://schemas.microsoft.com/office/drawing/2015/10/21/chartex" xmlns:cx3="http://schemas.microsoft.com/office/drawing/2016/5/9/chartex" xmlns:cx4="http://schemas.microsoft.com/office/drawing/2016/5/10/chartex" xmlns:cx5="http://schemas.microsoft.com/office/drawing/2016/5/11/chartex" xmlns:cx6="http://schemas.microsoft.com/office/drawing/2016/5/12/chartex" xmlns:cx7="http://schemas.microsoft.com/office/drawing/2016/5/13/chartex" xmlns:cx8="http://schemas.microsoft.com/office/drawing/2016/5/14/chartex" xmlns:mc="http://schemas.openxmlformats.org/markup-compatibility/2006" xmlns:aink="http://schemas.microsoft.com/office/drawing/2016/ink" xmlns:am3d="http://schemas.microsoft.com/office/drawing/2017/model3d" xmlns:o="urn:schemas-microsoft-com:office:office" xmlns:r="http://schemas.openxmlformats.org/officeDocument/2006/relationships" xmlns:m="http://schemas.openxmlformats.org/officeDocument/2006/math" xmlns:v="urn:schemas-microsoft-com:vml" xmlns:wp14="http://schemas.microsoft.com/office/word/2010/wordprocessingDrawing" xmlns:wp="http://schemas.openxmlformats.org/drawingml/2006/wordprocessingDrawing" xmlns:w10="urn:schemas-microsoft-com:office:word" xmlns:w="http://schemas.openxmlformats.org/wordprocessingml/2006/main" xmlns:w14="http://schemas.microsoft.com/office/word/2010/wordml" xmlns:w15="http://schemas.microsoft.com/office/word/2012/wordml" xmlns:w16cid="http://schemas.microsoft.com/office/word/2016/wordml/cid" xmlns:w16se="http://schemas.microsoft.com/office/word/2015/wordml/symex" xmlns:wpg="http://schemas.microsoft.com/office/word/2010/wordprocessingGroup" xmlns:wpi="http://schemas.microsoft.com/office/word/2010/wordprocessingInk" xmlns:wne="http://schemas.microsoft.com/office/word/2006/wordml" xmlns:wps="http://schemas.microsoft.com/office/word/2010/wordprocessingShape" mc:Ignorable="w14 w15 w16se w16cid wp14">
+  <w:abstractNum w:abstractNumId="0" w15:restartNumberingAfterBreak="0">
+    <w:nsid w:val="09E66D31"/>
+    <w:multiLevelType w:val="hybridMultilevel"/>
+    <w:tmpl w:val="33745148"/>
+    <w:lvl w:ilvl="0" w:tplc="0409000F">
+      <w:start w:val="1"/>
+      <w:numFmt w:val="decimal"/>
+      <w:lvlText w:val="%1."/>
+      <w:lvlJc w:val="left"/>
+      <w:pPr>
+        <w:ind w:left="720" w:hanging="360"/>
+      </w:pPr>
+      <w:rPr>
+        <w:rFonts w:hint="default"/>
+      </w:rPr>
+    </w:lvl>
+    <w:lvl w:ilvl="1" w:tplc="04090019" w:tentative="1">
+      <w:start w:val="1"/>
+      <w:numFmt w:val="lowerLetter"/>
+      <w:lvlText w:val="%2."/>
+      <w:lvlJc w:val="left"/>
+      <w:pPr>
+        <w:ind w:left="1440" w:hanging="360"/>
+      </w:pPr>
+    </w:lvl>
+    <w:lvl w:ilvl="2" w:tplc="0409001B" w:tentative="1">
+      <w:start w:val="1"/>
+      <w:numFmt w:val="lowerRoman"/>
+      <w:lvlText w:val="%3."/>
+      <w:lvlJc w:val="right"/>
+      <w:pPr>
+        <w:ind w:left="2160" w:hanging="180"/>
+      </w:pPr>
+    </w:lvl>
+    <w:lvl w:ilvl="3" w:tplc="0409000F" w:tentative="1">
+      <w:start w:val="1"/>
+      <w:numFmt w:val="decimal"/>
+      <w:lvlText w:val="%4."/>
+      <w:lvlJc w:val="left"/>
+      <w:pPr>
+        <w:ind w:left="2880" w:hanging="360"/>
+      </w:pPr>
+    </w:lvl>
+    <w:lvl w:ilvl="4" w:tplc="04090019" w:tentative="1">
+      <w:start w:val="1"/>
+      <w:numFmt w:val="lowerLetter"/>
+      <w:lvlText w:val="%5."/>
+      <w:lvlJc w:val="left"/>
+      <w:pPr>
+        <w:ind w:left="3600" w:hanging="360"/>
+      </w:pPr>
+    </w:lvl>
+    <w:lvl w:ilvl="5" w:tplc="0409001B" w:tentative="1">
+      <w:start w:val="1"/>
+      <w:numFmt w:val="lowerRoman"/>
+      <w:lvlText w:val="%6."/>
+      <w:lvlJc w:val="right"/>
+      <w:pPr>
+        <w:ind w:left="4320" w:hanging="180"/>
+      </w:pPr>
+    </w:lvl>
+    <w:lvl w:ilvl="6" w:tplc="0409000F" w:tentative="1">
+      <w:start w:val="1"/>
+      <w:numFmt w:val="decimal"/>
+      <w:lvlText w:val="%7."/>
+      <w:lvlJc w:val="left"/>
+      <w:pPr>
+        <w:ind w:left="5040" w:hanging="360"/>
+      </w:pPr>
+    </w:lvl>
+    <w:lvl w:ilvl="7" w:tplc="04090019" w:tentative="1">
+      <w:start w:val="1"/>
+      <w:numFmt w:val="lowerLetter"/>
+      <w:lvlText w:val="%8."/>
+      <w:lvlJc w:val="left"/>
+      <w:pPr>
+        <w:ind w:left="5760" w:hanging="360"/>
+      </w:pPr>
+    </w:lvl>
+    <w:lvl w:ilvl="8" w:tplc="0409001B" w:tentative="1">
+      <w:start w:val="1"/>
+      <w:numFmt w:val="lowerRoman"/>
+      <w:lvlText w:val="%9."/>
+      <w:lvlJc w:val="right"/>
+      <w:pPr>
+        <w:ind w:left="6480" w:hanging="180"/>
+      </w:pPr>
+    </w:lvl>
+  </w:abstractNum>
+  <w:abstractNum w:abstractNumId="1" w15:restartNumberingAfterBreak="0">
+    <w:nsid w:val="2F2E29DD"/>
+    <w:multiLevelType w:val="hybridMultilevel"/>
+    <w:tmpl w:val="6CA80864"/>
+    <w:lvl w:ilvl="0" w:tplc="04090001">
+      <w:start w:val="1"/>
+      <w:numFmt w:val="bullet"/>
+      <w:lvlText w:val=""/>
+      <w:lvlJc w:val="left"/>
+      <w:pPr>
+        <w:ind w:left="720" w:hanging="360"/>
+      </w:pPr>
+      <w:rPr>
+        <w:rFonts w:ascii="Symbol" w:hAnsi="Symbol" w:hint="default"/>
+      </w:rPr>
+    </w:lvl>
+    <w:lvl w:ilvl="1" w:tplc="04090003" w:tentative="1">
+      <w:start w:val="1"/>
+      <w:numFmt w:val="bullet"/>
+      <w:lvlText w:val="o"/>
+      <w:lvlJc w:val="left"/>
+      <w:pPr>
+        <w:ind w:left="1440" w:hanging="360"/>
+      </w:pPr>
+      <w:rPr>
+        <w:rFonts w:ascii="Courier New" w:hAnsi="Courier New" w:cs="Courier New" w:hint="default"/>
+      </w:rPr>
+    </w:lvl>
+    <w:lvl w:ilvl="2" w:tplc="04090005" w:tentative="1">
+      <w:start w:val="1"/>
+      <w:numFmt w:val="bullet"/>
+      <w:lvlText w:val=""/>
+      <w:lvlJc w:val="left"/>
+      <w:pPr>
+        <w:ind w:left="2160" w:hanging="360"/>
+      </w:pPr>
+      <w:rPr>
+        <w:rFonts w:ascii="Wingdings" w:hAnsi="Wingdings" w:hint="default"/>
+      </w:rPr>
+    </w:lvl>
+    <w:lvl w:ilvl="3" w:tplc="04090001" w:tentative="1">
+      <w:start w:val="1"/>
+      <w:numFmt w:val="bullet"/>
+      <w:lvlText w:val=""/>
+      <w:lvlJc w:val="left"/>
+      <w:pPr>
+        <w:ind w:left="2880" w:hanging="360"/>
+      </w:pPr>
+      <w:rPr>
+        <w:rFonts w:ascii="Symbol" w:hAnsi="Symbol" w:hint="default"/>
+      </w:rPr>
+    </w:lvl>
+    <w:lvl w:ilvl="4" w:tplc="04090003" w:tentative="1">
+      <w:start w:val="1"/>
+      <w:numFmt w:val="bullet"/>
+      <w:lvlText w:val="o"/>
+      <w:lvlJc w:val="left"/>
+      <w:pPr>
+        <w:ind w:left="3600" w:hanging="360"/>
+      </w:pPr>
+      <w:rPr>
+        <w:rFonts w:ascii="Courier New" w:hAnsi="Courier New" w:cs="Courier New" w:hint="default"/>
+      </w:rPr>
+    </w:lvl>
+    <w:lvl w:ilvl="5" w:tplc="04090005" w:tentative="1">
+      <w:start w:val="1"/>
+      <w:numFmt w:val="bullet"/>
+      <w:lvlText w:val=""/>
+      <w:lvlJc w:val="left"/>
+      <w:pPr>
+        <w:ind w:left="4320" w:hanging="360"/>
+      </w:pPr>
+      <w:rPr>
+        <w:rFonts w:ascii="Wingdings" w:hAnsi="Wingdings" w:hint="default"/>
+      </w:rPr>
+    </w:lvl>
+    <w:lvl w:ilvl="6" w:tplc="04090001" w:tentative="1">
+      <w:start w:val="1"/>
+      <w:numFmt w:val="bullet"/>
+      <w:lvlText w:val=""/>
+      <w:lvlJc w:val="left"/>
+      <w:pPr>
+        <w:ind w:left="5040" w:hanging="360"/>
+      </w:pPr>
+      <w:rPr>
+        <w:rFonts w:ascii="Symbol" w:hAnsi="Symbol" w:hint="default"/>
+      </w:rPr>
+    </w:lvl>
+    <w:lvl w:ilvl="7" w:tplc="04090003" w:tentative="1">
+      <w:start w:val="1"/>
+      <w:numFmt w:val="bullet"/>
+      <w:lvlText w:val="o"/>
+      <w:lvlJc w:val="left"/>
+      <w:pPr>
+        <w:ind w:left="5760" w:hanging="360"/>
+      </w:pPr>
+      <w:rPr>
+        <w:rFonts w:ascii="Courier New" w:hAnsi="Courier New" w:cs="Courier New" w:hint="default"/>
+      </w:rPr>
+    </w:lvl>
+    <w:lvl w:ilvl="8" w:tplc="04090005" w:tentative="1">
+      <w:start w:val="1"/>
+      <w:numFmt w:val="bullet"/>
+      <w:lvlText w:val=""/>
+      <w:lvlJc w:val="left"/>
+      <w:pPr>
+        <w:ind w:left="6480" w:hanging="360"/>
+      </w:pPr>
+      <w:rPr>
+        <w:rFonts w:ascii="Wingdings" w:hAnsi="Wingdings" w:hint="default"/>
+      </w:rPr>
+    </w:lvl>
+  </w:abstractNum>
+  <w:num w:numId="1">
+    <w:abstractNumId w:val="1"/>
+  </w:num>
+  <w:num w:numId="2">
+    <w:abstractNumId w:val="0"/>
+  </w:num>
+</w:numbering>
 </file>
 
 <file path=word/styles.xml><?xml version="1.0" encoding="utf-8"?>
@@ -821,7 +1491,1825 @@
     <w:basedOn w:val="DefaultParagraphFont"/>
     <w:rsid w:val="008821FC"/>
   </w:style>
+  <w:style w:type="character" w:styleId="Hyperlink">
+    <w:name w:val="Hyperlink"/>
+    <w:basedOn w:val="DefaultParagraphFont"/>
+    <w:uiPriority w:val="99"/>
+    <w:unhideWhenUsed/>
+    <w:rsid w:val="00620352"/>
+    <w:rPr>
+      <w:color w:val="0563C1" w:themeColor="hyperlink"/>
+      <w:u w:val="single"/>
+    </w:rPr>
+  </w:style>
+  <w:style w:type="character" w:styleId="UnresolvedMention">
+    <w:name w:val="Unresolved Mention"/>
+    <w:basedOn w:val="DefaultParagraphFont"/>
+    <w:uiPriority w:val="99"/>
+    <w:semiHidden/>
+    <w:unhideWhenUsed/>
+    <w:rsid w:val="00620352"/>
+    <w:rPr>
+      <w:color w:val="808080"/>
+      <w:shd w:val="clear" w:color="auto" w:fill="E6E6E6"/>
+    </w:rPr>
+  </w:style>
+  <w:style w:type="paragraph" w:styleId="ListParagraph">
+    <w:name w:val="List Paragraph"/>
+    <w:basedOn w:val="Normal"/>
+    <w:uiPriority w:val="34"/>
+    <w:qFormat/>
+    <w:rsid w:val="007965DE"/>
+    <w:pPr>
+      <w:ind w:left="720"/>
+      <w:contextualSpacing/>
+    </w:pPr>
+  </w:style>
 </w:styles>
+</file>
+
+<file path=word/charts/chart1.xml><?xml version="1.0" encoding="utf-8"?>
+<c:chartSpace xmlns:c="http://schemas.openxmlformats.org/drawingml/2006/chart" xmlns:a="http://schemas.openxmlformats.org/drawingml/2006/main" xmlns:r="http://schemas.openxmlformats.org/officeDocument/2006/relationships" xmlns:c16r2="http://schemas.microsoft.com/office/drawing/2015/06/chart">
+  <c:date1904 val="0"/>
+  <c:lang val="en-US"/>
+  <c:roundedCorners val="0"/>
+  <mc:AlternateContent xmlns:mc="http://schemas.openxmlformats.org/markup-compatibility/2006">
+    <mc:Choice xmlns:c14="http://schemas.microsoft.com/office/drawing/2007/8/2/chart" Requires="c14">
+      <c14:style val="102"/>
+    </mc:Choice>
+    <mc:Fallback>
+      <c:style val="2"/>
+    </mc:Fallback>
+  </mc:AlternateContent>
+  <c:chart>
+    <c:title>
+      <c:tx>
+        <c:rich>
+          <a:bodyPr rot="0" spcFirstLastPara="1" vertOverflow="ellipsis" vert="horz" wrap="square" anchor="ctr" anchorCtr="1"/>
+          <a:lstStyle/>
+          <a:p>
+            <a:pPr>
+              <a:defRPr sz="1400" b="0" i="0" u="none" strike="noStrike" kern="1200" spc="0" baseline="0">
+                <a:solidFill>
+                  <a:schemeClr val="tx1">
+                    <a:lumMod val="65000"/>
+                    <a:lumOff val="35000"/>
+                  </a:schemeClr>
+                </a:solidFill>
+                <a:latin typeface="+mn-lt"/>
+                <a:ea typeface="+mn-ea"/>
+                <a:cs typeface="+mn-cs"/>
+              </a:defRPr>
+            </a:pPr>
+            <a:r>
+              <a:rPr lang="en-US"/>
+              <a:t>Congruent Distribution</a:t>
+            </a:r>
+          </a:p>
+        </c:rich>
+      </c:tx>
+      <c:overlay val="0"/>
+      <c:spPr>
+        <a:noFill/>
+        <a:ln>
+          <a:noFill/>
+        </a:ln>
+        <a:effectLst/>
+      </c:spPr>
+      <c:txPr>
+        <a:bodyPr rot="0" spcFirstLastPara="1" vertOverflow="ellipsis" vert="horz" wrap="square" anchor="ctr" anchorCtr="1"/>
+        <a:lstStyle/>
+        <a:p>
+          <a:pPr>
+            <a:defRPr sz="1400" b="0" i="0" u="none" strike="noStrike" kern="1200" spc="0" baseline="0">
+              <a:solidFill>
+                <a:schemeClr val="tx1">
+                  <a:lumMod val="65000"/>
+                  <a:lumOff val="35000"/>
+                </a:schemeClr>
+              </a:solidFill>
+              <a:latin typeface="+mn-lt"/>
+              <a:ea typeface="+mn-ea"/>
+              <a:cs typeface="+mn-cs"/>
+            </a:defRPr>
+          </a:pPr>
+          <a:endParaRPr lang="en-US"/>
+        </a:p>
+      </c:txPr>
+    </c:title>
+    <c:autoTitleDeleted val="0"/>
+    <c:plotArea>
+      <c:layout/>
+      <c:barChart>
+        <c:barDir val="col"/>
+        <c:grouping val="clustered"/>
+        <c:varyColors val="0"/>
+        <c:ser>
+          <c:idx val="0"/>
+          <c:order val="0"/>
+          <c:tx>
+            <c:strRef>
+              <c:f>Sheet4!$A$1</c:f>
+              <c:strCache>
+                <c:ptCount val="1"/>
+                <c:pt idx="0">
+                  <c:v>Congruent</c:v>
+                </c:pt>
+              </c:strCache>
+            </c:strRef>
+          </c:tx>
+          <c:spPr>
+            <a:solidFill>
+              <a:schemeClr val="accent1"/>
+            </a:solidFill>
+            <a:ln>
+              <a:noFill/>
+            </a:ln>
+            <a:effectLst/>
+          </c:spPr>
+          <c:invertIfNegative val="0"/>
+          <c:val>
+            <c:numRef>
+              <c:f>Sheet4!$A$2:$A$25</c:f>
+              <c:numCache>
+                <c:formatCode>General</c:formatCode>
+                <c:ptCount val="24"/>
+                <c:pt idx="0">
+                  <c:v>12.079000000000001</c:v>
+                </c:pt>
+                <c:pt idx="1">
+                  <c:v>16.791</c:v>
+                </c:pt>
+                <c:pt idx="2">
+                  <c:v>9.5640000000000001</c:v>
+                </c:pt>
+                <c:pt idx="3">
+                  <c:v>8.6300000000000008</c:v>
+                </c:pt>
+                <c:pt idx="4">
+                  <c:v>14.669</c:v>
+                </c:pt>
+                <c:pt idx="5">
+                  <c:v>12.238</c:v>
+                </c:pt>
+                <c:pt idx="6">
+                  <c:v>14.692</c:v>
+                </c:pt>
+                <c:pt idx="7">
+                  <c:v>8.9870000000000001</c:v>
+                </c:pt>
+                <c:pt idx="8">
+                  <c:v>9.4009999999999998</c:v>
+                </c:pt>
+                <c:pt idx="9">
+                  <c:v>14.48</c:v>
+                </c:pt>
+                <c:pt idx="10">
+                  <c:v>22.327999999999999</c:v>
+                </c:pt>
+                <c:pt idx="11">
+                  <c:v>15.298</c:v>
+                </c:pt>
+                <c:pt idx="12">
+                  <c:v>15.073</c:v>
+                </c:pt>
+                <c:pt idx="13">
+                  <c:v>16.928999999999998</c:v>
+                </c:pt>
+                <c:pt idx="14">
+                  <c:v>18.2</c:v>
+                </c:pt>
+                <c:pt idx="15">
+                  <c:v>12.13</c:v>
+                </c:pt>
+                <c:pt idx="16">
+                  <c:v>18.495000000000001</c:v>
+                </c:pt>
+                <c:pt idx="17">
+                  <c:v>10.638999999999999</c:v>
+                </c:pt>
+                <c:pt idx="18">
+                  <c:v>11.343999999999999</c:v>
+                </c:pt>
+                <c:pt idx="19">
+                  <c:v>12.369</c:v>
+                </c:pt>
+                <c:pt idx="20">
+                  <c:v>12.944000000000001</c:v>
+                </c:pt>
+                <c:pt idx="21">
+                  <c:v>14.233000000000001</c:v>
+                </c:pt>
+                <c:pt idx="22">
+                  <c:v>19.71</c:v>
+                </c:pt>
+                <c:pt idx="23">
+                  <c:v>16.004000000000001</c:v>
+                </c:pt>
+              </c:numCache>
+            </c:numRef>
+          </c:val>
+          <c:extLst>
+            <c:ext xmlns:c16="http://schemas.microsoft.com/office/drawing/2014/chart" uri="{C3380CC4-5D6E-409C-BE32-E72D297353CC}">
+              <c16:uniqueId val="{00000000-B1BA-4436-86F7-BDD6FEA4917E}"/>
+            </c:ext>
+          </c:extLst>
+        </c:ser>
+        <c:dLbls>
+          <c:showLegendKey val="0"/>
+          <c:showVal val="0"/>
+          <c:showCatName val="0"/>
+          <c:showSerName val="0"/>
+          <c:showPercent val="0"/>
+          <c:showBubbleSize val="0"/>
+        </c:dLbls>
+        <c:gapWidth val="219"/>
+        <c:overlap val="-27"/>
+        <c:axId val="400010456"/>
+        <c:axId val="537260344"/>
+      </c:barChart>
+      <c:catAx>
+        <c:axId val="400010456"/>
+        <c:scaling>
+          <c:orientation val="minMax"/>
+        </c:scaling>
+        <c:delete val="0"/>
+        <c:axPos val="b"/>
+        <c:majorTickMark val="none"/>
+        <c:minorTickMark val="none"/>
+        <c:tickLblPos val="nextTo"/>
+        <c:spPr>
+          <a:noFill/>
+          <a:ln w="9525" cap="flat" cmpd="sng" algn="ctr">
+            <a:solidFill>
+              <a:schemeClr val="tx1">
+                <a:lumMod val="15000"/>
+                <a:lumOff val="85000"/>
+              </a:schemeClr>
+            </a:solidFill>
+            <a:round/>
+          </a:ln>
+          <a:effectLst/>
+        </c:spPr>
+        <c:txPr>
+          <a:bodyPr rot="-60000000" spcFirstLastPara="1" vertOverflow="ellipsis" vert="horz" wrap="square" anchor="ctr" anchorCtr="1"/>
+          <a:lstStyle/>
+          <a:p>
+            <a:pPr>
+              <a:defRPr sz="900" b="0" i="0" u="none" strike="noStrike" kern="1200" baseline="0">
+                <a:solidFill>
+                  <a:schemeClr val="tx1">
+                    <a:lumMod val="65000"/>
+                    <a:lumOff val="35000"/>
+                  </a:schemeClr>
+                </a:solidFill>
+                <a:latin typeface="+mn-lt"/>
+                <a:ea typeface="+mn-ea"/>
+                <a:cs typeface="+mn-cs"/>
+              </a:defRPr>
+            </a:pPr>
+            <a:endParaRPr lang="en-US"/>
+          </a:p>
+        </c:txPr>
+        <c:crossAx val="537260344"/>
+        <c:crosses val="autoZero"/>
+        <c:auto val="1"/>
+        <c:lblAlgn val="ctr"/>
+        <c:lblOffset val="100"/>
+        <c:noMultiLvlLbl val="0"/>
+      </c:catAx>
+      <c:valAx>
+        <c:axId val="537260344"/>
+        <c:scaling>
+          <c:orientation val="minMax"/>
+        </c:scaling>
+        <c:delete val="0"/>
+        <c:axPos val="l"/>
+        <c:majorGridlines>
+          <c:spPr>
+            <a:ln w="9525" cap="flat" cmpd="sng" algn="ctr">
+              <a:solidFill>
+                <a:schemeClr val="tx1">
+                  <a:lumMod val="15000"/>
+                  <a:lumOff val="85000"/>
+                </a:schemeClr>
+              </a:solidFill>
+              <a:round/>
+            </a:ln>
+            <a:effectLst/>
+          </c:spPr>
+        </c:majorGridlines>
+        <c:numFmt formatCode="General" sourceLinked="1"/>
+        <c:majorTickMark val="none"/>
+        <c:minorTickMark val="none"/>
+        <c:tickLblPos val="nextTo"/>
+        <c:spPr>
+          <a:noFill/>
+          <a:ln>
+            <a:noFill/>
+          </a:ln>
+          <a:effectLst/>
+        </c:spPr>
+        <c:txPr>
+          <a:bodyPr rot="-60000000" spcFirstLastPara="1" vertOverflow="ellipsis" vert="horz" wrap="square" anchor="ctr" anchorCtr="1"/>
+          <a:lstStyle/>
+          <a:p>
+            <a:pPr>
+              <a:defRPr sz="900" b="0" i="0" u="none" strike="noStrike" kern="1200" baseline="0">
+                <a:solidFill>
+                  <a:schemeClr val="tx1">
+                    <a:lumMod val="65000"/>
+                    <a:lumOff val="35000"/>
+                  </a:schemeClr>
+                </a:solidFill>
+                <a:latin typeface="+mn-lt"/>
+                <a:ea typeface="+mn-ea"/>
+                <a:cs typeface="+mn-cs"/>
+              </a:defRPr>
+            </a:pPr>
+            <a:endParaRPr lang="en-US"/>
+          </a:p>
+        </c:txPr>
+        <c:crossAx val="400010456"/>
+        <c:crosses val="autoZero"/>
+        <c:crossBetween val="between"/>
+      </c:valAx>
+      <c:spPr>
+        <a:noFill/>
+        <a:ln>
+          <a:noFill/>
+        </a:ln>
+        <a:effectLst/>
+      </c:spPr>
+    </c:plotArea>
+    <c:plotVisOnly val="1"/>
+    <c:dispBlanksAs val="gap"/>
+    <c:showDLblsOverMax val="0"/>
+  </c:chart>
+  <c:spPr>
+    <a:solidFill>
+      <a:schemeClr val="bg1"/>
+    </a:solidFill>
+    <a:ln w="9525" cap="flat" cmpd="sng" algn="ctr">
+      <a:solidFill>
+        <a:schemeClr val="tx1">
+          <a:lumMod val="15000"/>
+          <a:lumOff val="85000"/>
+        </a:schemeClr>
+      </a:solidFill>
+      <a:round/>
+    </a:ln>
+    <a:effectLst/>
+  </c:spPr>
+  <c:txPr>
+    <a:bodyPr/>
+    <a:lstStyle/>
+    <a:p>
+      <a:pPr>
+        <a:defRPr/>
+      </a:pPr>
+      <a:endParaRPr lang="en-US"/>
+    </a:p>
+  </c:txPr>
+  <c:externalData r:id="rId3">
+    <c:autoUpdate val="0"/>
+  </c:externalData>
+</c:chartSpace>
+</file>
+
+<file path=word/charts/chart2.xml><?xml version="1.0" encoding="utf-8"?>
+<c:chartSpace xmlns:c="http://schemas.openxmlformats.org/drawingml/2006/chart" xmlns:a="http://schemas.openxmlformats.org/drawingml/2006/main" xmlns:r="http://schemas.openxmlformats.org/officeDocument/2006/relationships" xmlns:c16r2="http://schemas.microsoft.com/office/drawing/2015/06/chart">
+  <c:date1904 val="0"/>
+  <c:lang val="en-US"/>
+  <c:roundedCorners val="0"/>
+  <mc:AlternateContent xmlns:mc="http://schemas.openxmlformats.org/markup-compatibility/2006">
+    <mc:Choice xmlns:c14="http://schemas.microsoft.com/office/drawing/2007/8/2/chart" Requires="c14">
+      <c14:style val="102"/>
+    </mc:Choice>
+    <mc:Fallback>
+      <c:style val="2"/>
+    </mc:Fallback>
+  </mc:AlternateContent>
+  <c:chart>
+    <c:title>
+      <c:tx>
+        <c:rich>
+          <a:bodyPr rot="0" spcFirstLastPara="1" vertOverflow="ellipsis" vert="horz" wrap="square" anchor="ctr" anchorCtr="1"/>
+          <a:lstStyle/>
+          <a:p>
+            <a:pPr>
+              <a:defRPr sz="1400" b="0" i="0" u="none" strike="noStrike" kern="1200" spc="0" baseline="0">
+                <a:solidFill>
+                  <a:schemeClr val="tx1">
+                    <a:lumMod val="65000"/>
+                    <a:lumOff val="35000"/>
+                  </a:schemeClr>
+                </a:solidFill>
+                <a:latin typeface="+mn-lt"/>
+                <a:ea typeface="+mn-ea"/>
+                <a:cs typeface="+mn-cs"/>
+              </a:defRPr>
+            </a:pPr>
+            <a:r>
+              <a:rPr lang="en-US"/>
+              <a:t>Incongruent Distribution</a:t>
+            </a:r>
+          </a:p>
+        </c:rich>
+      </c:tx>
+      <c:overlay val="0"/>
+      <c:spPr>
+        <a:noFill/>
+        <a:ln>
+          <a:noFill/>
+        </a:ln>
+        <a:effectLst/>
+      </c:spPr>
+      <c:txPr>
+        <a:bodyPr rot="0" spcFirstLastPara="1" vertOverflow="ellipsis" vert="horz" wrap="square" anchor="ctr" anchorCtr="1"/>
+        <a:lstStyle/>
+        <a:p>
+          <a:pPr>
+            <a:defRPr sz="1400" b="0" i="0" u="none" strike="noStrike" kern="1200" spc="0" baseline="0">
+              <a:solidFill>
+                <a:schemeClr val="tx1">
+                  <a:lumMod val="65000"/>
+                  <a:lumOff val="35000"/>
+                </a:schemeClr>
+              </a:solidFill>
+              <a:latin typeface="+mn-lt"/>
+              <a:ea typeface="+mn-ea"/>
+              <a:cs typeface="+mn-cs"/>
+            </a:defRPr>
+          </a:pPr>
+          <a:endParaRPr lang="en-US"/>
+        </a:p>
+      </c:txPr>
+    </c:title>
+    <c:autoTitleDeleted val="0"/>
+    <c:plotArea>
+      <c:layout/>
+      <c:barChart>
+        <c:barDir val="col"/>
+        <c:grouping val="clustered"/>
+        <c:varyColors val="0"/>
+        <c:ser>
+          <c:idx val="0"/>
+          <c:order val="0"/>
+          <c:tx>
+            <c:strRef>
+              <c:f>Sheet4!$B$1</c:f>
+              <c:strCache>
+                <c:ptCount val="1"/>
+                <c:pt idx="0">
+                  <c:v>Incongruent</c:v>
+                </c:pt>
+              </c:strCache>
+            </c:strRef>
+          </c:tx>
+          <c:spPr>
+            <a:solidFill>
+              <a:schemeClr val="accent1"/>
+            </a:solidFill>
+            <a:ln>
+              <a:noFill/>
+            </a:ln>
+            <a:effectLst/>
+          </c:spPr>
+          <c:invertIfNegative val="0"/>
+          <c:val>
+            <c:numRef>
+              <c:f>Sheet4!$B$2:$B$25</c:f>
+              <c:numCache>
+                <c:formatCode>General</c:formatCode>
+                <c:ptCount val="24"/>
+                <c:pt idx="0">
+                  <c:v>19.277999999999999</c:v>
+                </c:pt>
+                <c:pt idx="1">
+                  <c:v>18.741</c:v>
+                </c:pt>
+                <c:pt idx="2">
+                  <c:v>21.213999999999999</c:v>
+                </c:pt>
+                <c:pt idx="3">
+                  <c:v>15.686999999999999</c:v>
+                </c:pt>
+                <c:pt idx="4">
+                  <c:v>22.803000000000001</c:v>
+                </c:pt>
+                <c:pt idx="5">
+                  <c:v>20.878</c:v>
+                </c:pt>
+                <c:pt idx="6">
+                  <c:v>24.571999999999999</c:v>
+                </c:pt>
+                <c:pt idx="7">
+                  <c:v>17.393999999999998</c:v>
+                </c:pt>
+                <c:pt idx="8">
+                  <c:v>20.762</c:v>
+                </c:pt>
+                <c:pt idx="9">
+                  <c:v>26.282</c:v>
+                </c:pt>
+                <c:pt idx="10">
+                  <c:v>24.524000000000001</c:v>
+                </c:pt>
+                <c:pt idx="11">
+                  <c:v>18.643999999999998</c:v>
+                </c:pt>
+                <c:pt idx="12">
+                  <c:v>17.510000000000002</c:v>
+                </c:pt>
+                <c:pt idx="13">
+                  <c:v>20.329999999999998</c:v>
+                </c:pt>
+                <c:pt idx="14">
+                  <c:v>35.255000000000003</c:v>
+                </c:pt>
+                <c:pt idx="15">
+                  <c:v>22.158000000000001</c:v>
+                </c:pt>
+                <c:pt idx="16">
+                  <c:v>25.138999999999999</c:v>
+                </c:pt>
+                <c:pt idx="17">
+                  <c:v>20.428999999999998</c:v>
+                </c:pt>
+                <c:pt idx="18">
+                  <c:v>17.425000000000001</c:v>
+                </c:pt>
+                <c:pt idx="19">
+                  <c:v>34.287999999999997</c:v>
+                </c:pt>
+                <c:pt idx="20">
+                  <c:v>23.893999999999998</c:v>
+                </c:pt>
+                <c:pt idx="21">
+                  <c:v>17.96</c:v>
+                </c:pt>
+                <c:pt idx="22">
+                  <c:v>22.058</c:v>
+                </c:pt>
+                <c:pt idx="23">
+                  <c:v>21.157</c:v>
+                </c:pt>
+              </c:numCache>
+            </c:numRef>
+          </c:val>
+          <c:extLst>
+            <c:ext xmlns:c16="http://schemas.microsoft.com/office/drawing/2014/chart" uri="{C3380CC4-5D6E-409C-BE32-E72D297353CC}">
+              <c16:uniqueId val="{00000000-FDFC-4736-8685-1B570420EECF}"/>
+            </c:ext>
+          </c:extLst>
+        </c:ser>
+        <c:dLbls>
+          <c:showLegendKey val="0"/>
+          <c:showVal val="0"/>
+          <c:showCatName val="0"/>
+          <c:showSerName val="0"/>
+          <c:showPercent val="0"/>
+          <c:showBubbleSize val="0"/>
+        </c:dLbls>
+        <c:gapWidth val="219"/>
+        <c:overlap val="-27"/>
+        <c:axId val="535995208"/>
+        <c:axId val="535994552"/>
+      </c:barChart>
+      <c:catAx>
+        <c:axId val="535995208"/>
+        <c:scaling>
+          <c:orientation val="minMax"/>
+        </c:scaling>
+        <c:delete val="0"/>
+        <c:axPos val="b"/>
+        <c:majorTickMark val="none"/>
+        <c:minorTickMark val="none"/>
+        <c:tickLblPos val="nextTo"/>
+        <c:spPr>
+          <a:noFill/>
+          <a:ln w="9525" cap="flat" cmpd="sng" algn="ctr">
+            <a:solidFill>
+              <a:schemeClr val="tx1">
+                <a:lumMod val="15000"/>
+                <a:lumOff val="85000"/>
+              </a:schemeClr>
+            </a:solidFill>
+            <a:round/>
+          </a:ln>
+          <a:effectLst/>
+        </c:spPr>
+        <c:txPr>
+          <a:bodyPr rot="-60000000" spcFirstLastPara="1" vertOverflow="ellipsis" vert="horz" wrap="square" anchor="ctr" anchorCtr="1"/>
+          <a:lstStyle/>
+          <a:p>
+            <a:pPr>
+              <a:defRPr sz="900" b="0" i="0" u="none" strike="noStrike" kern="1200" baseline="0">
+                <a:solidFill>
+                  <a:schemeClr val="tx1">
+                    <a:lumMod val="65000"/>
+                    <a:lumOff val="35000"/>
+                  </a:schemeClr>
+                </a:solidFill>
+                <a:latin typeface="+mn-lt"/>
+                <a:ea typeface="+mn-ea"/>
+                <a:cs typeface="+mn-cs"/>
+              </a:defRPr>
+            </a:pPr>
+            <a:endParaRPr lang="en-US"/>
+          </a:p>
+        </c:txPr>
+        <c:crossAx val="535994552"/>
+        <c:crosses val="autoZero"/>
+        <c:auto val="1"/>
+        <c:lblAlgn val="ctr"/>
+        <c:lblOffset val="100"/>
+        <c:noMultiLvlLbl val="0"/>
+      </c:catAx>
+      <c:valAx>
+        <c:axId val="535994552"/>
+        <c:scaling>
+          <c:orientation val="minMax"/>
+        </c:scaling>
+        <c:delete val="0"/>
+        <c:axPos val="l"/>
+        <c:majorGridlines>
+          <c:spPr>
+            <a:ln w="9525" cap="flat" cmpd="sng" algn="ctr">
+              <a:solidFill>
+                <a:schemeClr val="tx1">
+                  <a:lumMod val="15000"/>
+                  <a:lumOff val="85000"/>
+                </a:schemeClr>
+              </a:solidFill>
+              <a:round/>
+            </a:ln>
+            <a:effectLst/>
+          </c:spPr>
+        </c:majorGridlines>
+        <c:numFmt formatCode="General" sourceLinked="1"/>
+        <c:majorTickMark val="none"/>
+        <c:minorTickMark val="none"/>
+        <c:tickLblPos val="nextTo"/>
+        <c:spPr>
+          <a:noFill/>
+          <a:ln>
+            <a:noFill/>
+          </a:ln>
+          <a:effectLst/>
+        </c:spPr>
+        <c:txPr>
+          <a:bodyPr rot="-60000000" spcFirstLastPara="1" vertOverflow="ellipsis" vert="horz" wrap="square" anchor="ctr" anchorCtr="1"/>
+          <a:lstStyle/>
+          <a:p>
+            <a:pPr>
+              <a:defRPr sz="900" b="0" i="0" u="none" strike="noStrike" kern="1200" baseline="0">
+                <a:solidFill>
+                  <a:schemeClr val="tx1">
+                    <a:lumMod val="65000"/>
+                    <a:lumOff val="35000"/>
+                  </a:schemeClr>
+                </a:solidFill>
+                <a:latin typeface="+mn-lt"/>
+                <a:ea typeface="+mn-ea"/>
+                <a:cs typeface="+mn-cs"/>
+              </a:defRPr>
+            </a:pPr>
+            <a:endParaRPr lang="en-US"/>
+          </a:p>
+        </c:txPr>
+        <c:crossAx val="535995208"/>
+        <c:crosses val="autoZero"/>
+        <c:crossBetween val="between"/>
+      </c:valAx>
+      <c:spPr>
+        <a:noFill/>
+        <a:ln>
+          <a:noFill/>
+        </a:ln>
+        <a:effectLst/>
+      </c:spPr>
+    </c:plotArea>
+    <c:plotVisOnly val="1"/>
+    <c:dispBlanksAs val="gap"/>
+    <c:showDLblsOverMax val="0"/>
+  </c:chart>
+  <c:spPr>
+    <a:solidFill>
+      <a:schemeClr val="bg1"/>
+    </a:solidFill>
+    <a:ln w="9525" cap="flat" cmpd="sng" algn="ctr">
+      <a:solidFill>
+        <a:schemeClr val="tx1">
+          <a:lumMod val="15000"/>
+          <a:lumOff val="85000"/>
+        </a:schemeClr>
+      </a:solidFill>
+      <a:round/>
+    </a:ln>
+    <a:effectLst/>
+  </c:spPr>
+  <c:txPr>
+    <a:bodyPr/>
+    <a:lstStyle/>
+    <a:p>
+      <a:pPr>
+        <a:defRPr/>
+      </a:pPr>
+      <a:endParaRPr lang="en-US"/>
+    </a:p>
+  </c:txPr>
+  <c:externalData r:id="rId3">
+    <c:autoUpdate val="0"/>
+  </c:externalData>
+</c:chartSpace>
+</file>
+
+<file path=word/charts/colors1.xml><?xml version="1.0" encoding="utf-8"?>
+<cs:colorStyle xmlns:cs="http://schemas.microsoft.com/office/drawing/2012/chartStyle" xmlns:a="http://schemas.openxmlformats.org/drawingml/2006/main" meth="cycle" id="10">
+  <a:schemeClr val="accent1"/>
+  <a:schemeClr val="accent2"/>
+  <a:schemeClr val="accent3"/>
+  <a:schemeClr val="accent4"/>
+  <a:schemeClr val="accent5"/>
+  <a:schemeClr val="accent6"/>
+  <cs:variation/>
+  <cs:variation>
+    <a:lumMod val="60000"/>
+  </cs:variation>
+  <cs:variation>
+    <a:lumMod val="80000"/>
+    <a:lumOff val="20000"/>
+  </cs:variation>
+  <cs:variation>
+    <a:lumMod val="80000"/>
+  </cs:variation>
+  <cs:variation>
+    <a:lumMod val="60000"/>
+    <a:lumOff val="40000"/>
+  </cs:variation>
+  <cs:variation>
+    <a:lumMod val="50000"/>
+  </cs:variation>
+  <cs:variation>
+    <a:lumMod val="70000"/>
+    <a:lumOff val="30000"/>
+  </cs:variation>
+  <cs:variation>
+    <a:lumMod val="70000"/>
+  </cs:variation>
+  <cs:variation>
+    <a:lumMod val="50000"/>
+    <a:lumOff val="50000"/>
+  </cs:variation>
+</cs:colorStyle>
+</file>
+
+<file path=word/charts/colors2.xml><?xml version="1.0" encoding="utf-8"?>
+<cs:colorStyle xmlns:cs="http://schemas.microsoft.com/office/drawing/2012/chartStyle" xmlns:a="http://schemas.openxmlformats.org/drawingml/2006/main" meth="cycle" id="10">
+  <a:schemeClr val="accent1"/>
+  <a:schemeClr val="accent2"/>
+  <a:schemeClr val="accent3"/>
+  <a:schemeClr val="accent4"/>
+  <a:schemeClr val="accent5"/>
+  <a:schemeClr val="accent6"/>
+  <cs:variation/>
+  <cs:variation>
+    <a:lumMod val="60000"/>
+  </cs:variation>
+  <cs:variation>
+    <a:lumMod val="80000"/>
+    <a:lumOff val="20000"/>
+  </cs:variation>
+  <cs:variation>
+    <a:lumMod val="80000"/>
+  </cs:variation>
+  <cs:variation>
+    <a:lumMod val="60000"/>
+    <a:lumOff val="40000"/>
+  </cs:variation>
+  <cs:variation>
+    <a:lumMod val="50000"/>
+  </cs:variation>
+  <cs:variation>
+    <a:lumMod val="70000"/>
+    <a:lumOff val="30000"/>
+  </cs:variation>
+  <cs:variation>
+    <a:lumMod val="70000"/>
+  </cs:variation>
+  <cs:variation>
+    <a:lumMod val="50000"/>
+    <a:lumOff val="50000"/>
+  </cs:variation>
+</cs:colorStyle>
+</file>
+
+<file path=word/charts/style1.xml><?xml version="1.0" encoding="utf-8"?>
+<cs:chartStyle xmlns:cs="http://schemas.microsoft.com/office/drawing/2012/chartStyle" xmlns:a="http://schemas.openxmlformats.org/drawingml/2006/main" id="201">
+  <cs:axisTitle>
+    <cs:lnRef idx="0"/>
+    <cs:fillRef idx="0"/>
+    <cs:effectRef idx="0"/>
+    <cs:fontRef idx="minor">
+      <a:schemeClr val="tx1">
+        <a:lumMod val="65000"/>
+        <a:lumOff val="35000"/>
+      </a:schemeClr>
+    </cs:fontRef>
+    <cs:defRPr sz="1000" kern="1200"/>
+  </cs:axisTitle>
+  <cs:categoryAxis>
+    <cs:lnRef idx="0"/>
+    <cs:fillRef idx="0"/>
+    <cs:effectRef idx="0"/>
+    <cs:fontRef idx="minor">
+      <a:schemeClr val="tx1">
+        <a:lumMod val="65000"/>
+        <a:lumOff val="35000"/>
+      </a:schemeClr>
+    </cs:fontRef>
+    <cs:spPr>
+      <a:ln w="9525" cap="flat" cmpd="sng" algn="ctr">
+        <a:solidFill>
+          <a:schemeClr val="tx1">
+            <a:lumMod val="15000"/>
+            <a:lumOff val="85000"/>
+          </a:schemeClr>
+        </a:solidFill>
+        <a:round/>
+      </a:ln>
+    </cs:spPr>
+    <cs:defRPr sz="900" kern="1200"/>
+  </cs:categoryAxis>
+  <cs:chartArea mods="allowNoFillOverride allowNoLineOverride">
+    <cs:lnRef idx="0"/>
+    <cs:fillRef idx="0"/>
+    <cs:effectRef idx="0"/>
+    <cs:fontRef idx="minor">
+      <a:schemeClr val="tx1"/>
+    </cs:fontRef>
+    <cs:spPr>
+      <a:solidFill>
+        <a:schemeClr val="bg1"/>
+      </a:solidFill>
+      <a:ln w="9525" cap="flat" cmpd="sng" algn="ctr">
+        <a:solidFill>
+          <a:schemeClr val="tx1">
+            <a:lumMod val="15000"/>
+            <a:lumOff val="85000"/>
+          </a:schemeClr>
+        </a:solidFill>
+        <a:round/>
+      </a:ln>
+    </cs:spPr>
+    <cs:defRPr sz="1000" kern="1200"/>
+  </cs:chartArea>
+  <cs:dataLabel>
+    <cs:lnRef idx="0"/>
+    <cs:fillRef idx="0"/>
+    <cs:effectRef idx="0"/>
+    <cs:fontRef idx="minor">
+      <a:schemeClr val="tx1">
+        <a:lumMod val="75000"/>
+        <a:lumOff val="25000"/>
+      </a:schemeClr>
+    </cs:fontRef>
+    <cs:defRPr sz="900" kern="1200"/>
+  </cs:dataLabel>
+  <cs:dataLabelCallout>
+    <cs:lnRef idx="0"/>
+    <cs:fillRef idx="0"/>
+    <cs:effectRef idx="0"/>
+    <cs:fontRef idx="minor">
+      <a:schemeClr val="dk1">
+        <a:lumMod val="65000"/>
+        <a:lumOff val="35000"/>
+      </a:schemeClr>
+    </cs:fontRef>
+    <cs:spPr>
+      <a:solidFill>
+        <a:schemeClr val="lt1"/>
+      </a:solidFill>
+      <a:ln>
+        <a:solidFill>
+          <a:schemeClr val="dk1">
+            <a:lumMod val="25000"/>
+            <a:lumOff val="75000"/>
+          </a:schemeClr>
+        </a:solidFill>
+      </a:ln>
+    </cs:spPr>
+    <cs:defRPr sz="900" kern="1200"/>
+    <cs:bodyPr rot="0" spcFirstLastPara="1" vertOverflow="clip" horzOverflow="clip" vert="horz" wrap="square" lIns="36576" tIns="18288" rIns="36576" bIns="18288" anchor="ctr" anchorCtr="1">
+      <a:spAutoFit/>
+    </cs:bodyPr>
+  </cs:dataLabelCallout>
+  <cs:dataPoint>
+    <cs:lnRef idx="0"/>
+    <cs:fillRef idx="1">
+      <cs:styleClr val="auto"/>
+    </cs:fillRef>
+    <cs:effectRef idx="0"/>
+    <cs:fontRef idx="minor">
+      <a:schemeClr val="tx1"/>
+    </cs:fontRef>
+  </cs:dataPoint>
+  <cs:dataPoint3D>
+    <cs:lnRef idx="0"/>
+    <cs:fillRef idx="1">
+      <cs:styleClr val="auto"/>
+    </cs:fillRef>
+    <cs:effectRef idx="0"/>
+    <cs:fontRef idx="minor">
+      <a:schemeClr val="tx1"/>
+    </cs:fontRef>
+  </cs:dataPoint3D>
+  <cs:dataPointLine>
+    <cs:lnRef idx="0">
+      <cs:styleClr val="auto"/>
+    </cs:lnRef>
+    <cs:fillRef idx="1"/>
+    <cs:effectRef idx="0"/>
+    <cs:fontRef idx="minor">
+      <a:schemeClr val="tx1"/>
+    </cs:fontRef>
+    <cs:spPr>
+      <a:ln w="28575" cap="rnd">
+        <a:solidFill>
+          <a:schemeClr val="phClr"/>
+        </a:solidFill>
+        <a:round/>
+      </a:ln>
+    </cs:spPr>
+  </cs:dataPointLine>
+  <cs:dataPointMarker>
+    <cs:lnRef idx="0">
+      <cs:styleClr val="auto"/>
+    </cs:lnRef>
+    <cs:fillRef idx="1">
+      <cs:styleClr val="auto"/>
+    </cs:fillRef>
+    <cs:effectRef idx="0"/>
+    <cs:fontRef idx="minor">
+      <a:schemeClr val="tx1"/>
+    </cs:fontRef>
+    <cs:spPr>
+      <a:ln w="9525">
+        <a:solidFill>
+          <a:schemeClr val="phClr"/>
+        </a:solidFill>
+      </a:ln>
+    </cs:spPr>
+  </cs:dataPointMarker>
+  <cs:dataPointMarkerLayout symbol="circle" size="5"/>
+  <cs:dataPointWireframe>
+    <cs:lnRef idx="0">
+      <cs:styleClr val="auto"/>
+    </cs:lnRef>
+    <cs:fillRef idx="1"/>
+    <cs:effectRef idx="0"/>
+    <cs:fontRef idx="minor">
+      <a:schemeClr val="tx1"/>
+    </cs:fontRef>
+    <cs:spPr>
+      <a:ln w="9525" cap="rnd">
+        <a:solidFill>
+          <a:schemeClr val="phClr"/>
+        </a:solidFill>
+        <a:round/>
+      </a:ln>
+    </cs:spPr>
+  </cs:dataPointWireframe>
+  <cs:dataTable>
+    <cs:lnRef idx="0"/>
+    <cs:fillRef idx="0"/>
+    <cs:effectRef idx="0"/>
+    <cs:fontRef idx="minor">
+      <a:schemeClr val="tx1">
+        <a:lumMod val="65000"/>
+        <a:lumOff val="35000"/>
+      </a:schemeClr>
+    </cs:fontRef>
+    <cs:spPr>
+      <a:noFill/>
+      <a:ln w="9525" cap="flat" cmpd="sng" algn="ctr">
+        <a:solidFill>
+          <a:schemeClr val="tx1">
+            <a:lumMod val="15000"/>
+            <a:lumOff val="85000"/>
+          </a:schemeClr>
+        </a:solidFill>
+        <a:round/>
+      </a:ln>
+    </cs:spPr>
+    <cs:defRPr sz="900" kern="1200"/>
+  </cs:dataTable>
+  <cs:downBar>
+    <cs:lnRef idx="0"/>
+    <cs:fillRef idx="0"/>
+    <cs:effectRef idx="0"/>
+    <cs:fontRef idx="minor">
+      <a:schemeClr val="dk1"/>
+    </cs:fontRef>
+    <cs:spPr>
+      <a:solidFill>
+        <a:schemeClr val="dk1">
+          <a:lumMod val="65000"/>
+          <a:lumOff val="35000"/>
+        </a:schemeClr>
+      </a:solidFill>
+      <a:ln w="9525">
+        <a:solidFill>
+          <a:schemeClr val="tx1">
+            <a:lumMod val="65000"/>
+            <a:lumOff val="35000"/>
+          </a:schemeClr>
+        </a:solidFill>
+      </a:ln>
+    </cs:spPr>
+  </cs:downBar>
+  <cs:dropLine>
+    <cs:lnRef idx="0"/>
+    <cs:fillRef idx="0"/>
+    <cs:effectRef idx="0"/>
+    <cs:fontRef idx="minor">
+      <a:schemeClr val="tx1"/>
+    </cs:fontRef>
+    <cs:spPr>
+      <a:ln w="9525" cap="flat" cmpd="sng" algn="ctr">
+        <a:solidFill>
+          <a:schemeClr val="tx1">
+            <a:lumMod val="35000"/>
+            <a:lumOff val="65000"/>
+          </a:schemeClr>
+        </a:solidFill>
+        <a:round/>
+      </a:ln>
+    </cs:spPr>
+  </cs:dropLine>
+  <cs:errorBar>
+    <cs:lnRef idx="0"/>
+    <cs:fillRef idx="0"/>
+    <cs:effectRef idx="0"/>
+    <cs:fontRef idx="minor">
+      <a:schemeClr val="tx1"/>
+    </cs:fontRef>
+    <cs:spPr>
+      <a:ln w="9525" cap="flat" cmpd="sng" algn="ctr">
+        <a:solidFill>
+          <a:schemeClr val="tx1">
+            <a:lumMod val="65000"/>
+            <a:lumOff val="35000"/>
+          </a:schemeClr>
+        </a:solidFill>
+        <a:round/>
+      </a:ln>
+    </cs:spPr>
+  </cs:errorBar>
+  <cs:floor>
+    <cs:lnRef idx="0"/>
+    <cs:fillRef idx="0"/>
+    <cs:effectRef idx="0"/>
+    <cs:fontRef idx="minor">
+      <a:schemeClr val="tx1"/>
+    </cs:fontRef>
+    <cs:spPr>
+      <a:noFill/>
+      <a:ln>
+        <a:noFill/>
+      </a:ln>
+    </cs:spPr>
+  </cs:floor>
+  <cs:gridlineMajor>
+    <cs:lnRef idx="0"/>
+    <cs:fillRef idx="0"/>
+    <cs:effectRef idx="0"/>
+    <cs:fontRef idx="minor">
+      <a:schemeClr val="tx1"/>
+    </cs:fontRef>
+    <cs:spPr>
+      <a:ln w="9525" cap="flat" cmpd="sng" algn="ctr">
+        <a:solidFill>
+          <a:schemeClr val="tx1">
+            <a:lumMod val="15000"/>
+            <a:lumOff val="85000"/>
+          </a:schemeClr>
+        </a:solidFill>
+        <a:round/>
+      </a:ln>
+    </cs:spPr>
+  </cs:gridlineMajor>
+  <cs:gridlineMinor>
+    <cs:lnRef idx="0"/>
+    <cs:fillRef idx="0"/>
+    <cs:effectRef idx="0"/>
+    <cs:fontRef idx="minor">
+      <a:schemeClr val="tx1"/>
+    </cs:fontRef>
+    <cs:spPr>
+      <a:ln w="9525" cap="flat" cmpd="sng" algn="ctr">
+        <a:solidFill>
+          <a:schemeClr val="tx1">
+            <a:lumMod val="5000"/>
+            <a:lumOff val="95000"/>
+          </a:schemeClr>
+        </a:solidFill>
+        <a:round/>
+      </a:ln>
+    </cs:spPr>
+  </cs:gridlineMinor>
+  <cs:hiLoLine>
+    <cs:lnRef idx="0"/>
+    <cs:fillRef idx="0"/>
+    <cs:effectRef idx="0"/>
+    <cs:fontRef idx="minor">
+      <a:schemeClr val="tx1"/>
+    </cs:fontRef>
+    <cs:spPr>
+      <a:ln w="9525" cap="flat" cmpd="sng" algn="ctr">
+        <a:solidFill>
+          <a:schemeClr val="tx1">
+            <a:lumMod val="75000"/>
+            <a:lumOff val="25000"/>
+          </a:schemeClr>
+        </a:solidFill>
+        <a:round/>
+      </a:ln>
+    </cs:spPr>
+  </cs:hiLoLine>
+  <cs:leaderLine>
+    <cs:lnRef idx="0"/>
+    <cs:fillRef idx="0"/>
+    <cs:effectRef idx="0"/>
+    <cs:fontRef idx="minor">
+      <a:schemeClr val="tx1"/>
+    </cs:fontRef>
+    <cs:spPr>
+      <a:ln w="9525" cap="flat" cmpd="sng" algn="ctr">
+        <a:solidFill>
+          <a:schemeClr val="tx1">
+            <a:lumMod val="35000"/>
+            <a:lumOff val="65000"/>
+          </a:schemeClr>
+        </a:solidFill>
+        <a:round/>
+      </a:ln>
+    </cs:spPr>
+  </cs:leaderLine>
+  <cs:legend>
+    <cs:lnRef idx="0"/>
+    <cs:fillRef idx="0"/>
+    <cs:effectRef idx="0"/>
+    <cs:fontRef idx="minor">
+      <a:schemeClr val="tx1">
+        <a:lumMod val="65000"/>
+        <a:lumOff val="35000"/>
+      </a:schemeClr>
+    </cs:fontRef>
+    <cs:defRPr sz="900" kern="1200"/>
+  </cs:legend>
+  <cs:plotArea mods="allowNoFillOverride allowNoLineOverride">
+    <cs:lnRef idx="0"/>
+    <cs:fillRef idx="0"/>
+    <cs:effectRef idx="0"/>
+    <cs:fontRef idx="minor">
+      <a:schemeClr val="tx1"/>
+    </cs:fontRef>
+  </cs:plotArea>
+  <cs:plotArea3D mods="allowNoFillOverride allowNoLineOverride">
+    <cs:lnRef idx="0"/>
+    <cs:fillRef idx="0"/>
+    <cs:effectRef idx="0"/>
+    <cs:fontRef idx="minor">
+      <a:schemeClr val="tx1"/>
+    </cs:fontRef>
+  </cs:plotArea3D>
+  <cs:seriesAxis>
+    <cs:lnRef idx="0"/>
+    <cs:fillRef idx="0"/>
+    <cs:effectRef idx="0"/>
+    <cs:fontRef idx="minor">
+      <a:schemeClr val="tx1">
+        <a:lumMod val="65000"/>
+        <a:lumOff val="35000"/>
+      </a:schemeClr>
+    </cs:fontRef>
+    <cs:defRPr sz="900" kern="1200"/>
+  </cs:seriesAxis>
+  <cs:seriesLine>
+    <cs:lnRef idx="0"/>
+    <cs:fillRef idx="0"/>
+    <cs:effectRef idx="0"/>
+    <cs:fontRef idx="minor">
+      <a:schemeClr val="tx1"/>
+    </cs:fontRef>
+    <cs:spPr>
+      <a:ln w="9525" cap="flat" cmpd="sng" algn="ctr">
+        <a:solidFill>
+          <a:schemeClr val="tx1">
+            <a:lumMod val="35000"/>
+            <a:lumOff val="65000"/>
+          </a:schemeClr>
+        </a:solidFill>
+        <a:round/>
+      </a:ln>
+    </cs:spPr>
+  </cs:seriesLine>
+  <cs:title>
+    <cs:lnRef idx="0"/>
+    <cs:fillRef idx="0"/>
+    <cs:effectRef idx="0"/>
+    <cs:fontRef idx="minor">
+      <a:schemeClr val="tx1">
+        <a:lumMod val="65000"/>
+        <a:lumOff val="35000"/>
+      </a:schemeClr>
+    </cs:fontRef>
+    <cs:defRPr sz="1400" b="0" kern="1200" spc="0" baseline="0"/>
+  </cs:title>
+  <cs:trendline>
+    <cs:lnRef idx="0">
+      <cs:styleClr val="auto"/>
+    </cs:lnRef>
+    <cs:fillRef idx="0"/>
+    <cs:effectRef idx="0"/>
+    <cs:fontRef idx="minor">
+      <a:schemeClr val="tx1"/>
+    </cs:fontRef>
+    <cs:spPr>
+      <a:ln w="19050" cap="rnd">
+        <a:solidFill>
+          <a:schemeClr val="phClr"/>
+        </a:solidFill>
+        <a:prstDash val="sysDot"/>
+      </a:ln>
+    </cs:spPr>
+  </cs:trendline>
+  <cs:trendlineLabel>
+    <cs:lnRef idx="0"/>
+    <cs:fillRef idx="0"/>
+    <cs:effectRef idx="0"/>
+    <cs:fontRef idx="minor">
+      <a:schemeClr val="tx1">
+        <a:lumMod val="65000"/>
+        <a:lumOff val="35000"/>
+      </a:schemeClr>
+    </cs:fontRef>
+    <cs:defRPr sz="900" kern="1200"/>
+  </cs:trendlineLabel>
+  <cs:upBar>
+    <cs:lnRef idx="0"/>
+    <cs:fillRef idx="0"/>
+    <cs:effectRef idx="0"/>
+    <cs:fontRef idx="minor">
+      <a:schemeClr val="dk1"/>
+    </cs:fontRef>
+    <cs:spPr>
+      <a:solidFill>
+        <a:schemeClr val="lt1"/>
+      </a:solidFill>
+      <a:ln w="9525">
+        <a:solidFill>
+          <a:schemeClr val="tx1">
+            <a:lumMod val="15000"/>
+            <a:lumOff val="85000"/>
+          </a:schemeClr>
+        </a:solidFill>
+      </a:ln>
+    </cs:spPr>
+  </cs:upBar>
+  <cs:valueAxis>
+    <cs:lnRef idx="0"/>
+    <cs:fillRef idx="0"/>
+    <cs:effectRef idx="0"/>
+    <cs:fontRef idx="minor">
+      <a:schemeClr val="tx1">
+        <a:lumMod val="65000"/>
+        <a:lumOff val="35000"/>
+      </a:schemeClr>
+    </cs:fontRef>
+    <cs:defRPr sz="900" kern="1200"/>
+  </cs:valueAxis>
+  <cs:wall>
+    <cs:lnRef idx="0"/>
+    <cs:fillRef idx="0"/>
+    <cs:effectRef idx="0"/>
+    <cs:fontRef idx="minor">
+      <a:schemeClr val="tx1"/>
+    </cs:fontRef>
+    <cs:spPr>
+      <a:noFill/>
+      <a:ln>
+        <a:noFill/>
+      </a:ln>
+    </cs:spPr>
+  </cs:wall>
+</cs:chartStyle>
+</file>
+
+<file path=word/charts/style2.xml><?xml version="1.0" encoding="utf-8"?>
+<cs:chartStyle xmlns:cs="http://schemas.microsoft.com/office/drawing/2012/chartStyle" xmlns:a="http://schemas.openxmlformats.org/drawingml/2006/main" id="201">
+  <cs:axisTitle>
+    <cs:lnRef idx="0"/>
+    <cs:fillRef idx="0"/>
+    <cs:effectRef idx="0"/>
+    <cs:fontRef idx="minor">
+      <a:schemeClr val="tx1">
+        <a:lumMod val="65000"/>
+        <a:lumOff val="35000"/>
+      </a:schemeClr>
+    </cs:fontRef>
+    <cs:defRPr sz="1000" kern="1200"/>
+  </cs:axisTitle>
+  <cs:categoryAxis>
+    <cs:lnRef idx="0"/>
+    <cs:fillRef idx="0"/>
+    <cs:effectRef idx="0"/>
+    <cs:fontRef idx="minor">
+      <a:schemeClr val="tx1">
+        <a:lumMod val="65000"/>
+        <a:lumOff val="35000"/>
+      </a:schemeClr>
+    </cs:fontRef>
+    <cs:spPr>
+      <a:ln w="9525" cap="flat" cmpd="sng" algn="ctr">
+        <a:solidFill>
+          <a:schemeClr val="tx1">
+            <a:lumMod val="15000"/>
+            <a:lumOff val="85000"/>
+          </a:schemeClr>
+        </a:solidFill>
+        <a:round/>
+      </a:ln>
+    </cs:spPr>
+    <cs:defRPr sz="900" kern="1200"/>
+  </cs:categoryAxis>
+  <cs:chartArea mods="allowNoFillOverride allowNoLineOverride">
+    <cs:lnRef idx="0"/>
+    <cs:fillRef idx="0"/>
+    <cs:effectRef idx="0"/>
+    <cs:fontRef idx="minor">
+      <a:schemeClr val="tx1"/>
+    </cs:fontRef>
+    <cs:spPr>
+      <a:solidFill>
+        <a:schemeClr val="bg1"/>
+      </a:solidFill>
+      <a:ln w="9525" cap="flat" cmpd="sng" algn="ctr">
+        <a:solidFill>
+          <a:schemeClr val="tx1">
+            <a:lumMod val="15000"/>
+            <a:lumOff val="85000"/>
+          </a:schemeClr>
+        </a:solidFill>
+        <a:round/>
+      </a:ln>
+    </cs:spPr>
+    <cs:defRPr sz="1000" kern="1200"/>
+  </cs:chartArea>
+  <cs:dataLabel>
+    <cs:lnRef idx="0"/>
+    <cs:fillRef idx="0"/>
+    <cs:effectRef idx="0"/>
+    <cs:fontRef idx="minor">
+      <a:schemeClr val="tx1">
+        <a:lumMod val="75000"/>
+        <a:lumOff val="25000"/>
+      </a:schemeClr>
+    </cs:fontRef>
+    <cs:defRPr sz="900" kern="1200"/>
+  </cs:dataLabel>
+  <cs:dataLabelCallout>
+    <cs:lnRef idx="0"/>
+    <cs:fillRef idx="0"/>
+    <cs:effectRef idx="0"/>
+    <cs:fontRef idx="minor">
+      <a:schemeClr val="dk1">
+        <a:lumMod val="65000"/>
+        <a:lumOff val="35000"/>
+      </a:schemeClr>
+    </cs:fontRef>
+    <cs:spPr>
+      <a:solidFill>
+        <a:schemeClr val="lt1"/>
+      </a:solidFill>
+      <a:ln>
+        <a:solidFill>
+          <a:schemeClr val="dk1">
+            <a:lumMod val="25000"/>
+            <a:lumOff val="75000"/>
+          </a:schemeClr>
+        </a:solidFill>
+      </a:ln>
+    </cs:spPr>
+    <cs:defRPr sz="900" kern="1200"/>
+    <cs:bodyPr rot="0" spcFirstLastPara="1" vertOverflow="clip" horzOverflow="clip" vert="horz" wrap="square" lIns="36576" tIns="18288" rIns="36576" bIns="18288" anchor="ctr" anchorCtr="1">
+      <a:spAutoFit/>
+    </cs:bodyPr>
+  </cs:dataLabelCallout>
+  <cs:dataPoint>
+    <cs:lnRef idx="0"/>
+    <cs:fillRef idx="1">
+      <cs:styleClr val="auto"/>
+    </cs:fillRef>
+    <cs:effectRef idx="0"/>
+    <cs:fontRef idx="minor">
+      <a:schemeClr val="tx1"/>
+    </cs:fontRef>
+  </cs:dataPoint>
+  <cs:dataPoint3D>
+    <cs:lnRef idx="0"/>
+    <cs:fillRef idx="1">
+      <cs:styleClr val="auto"/>
+    </cs:fillRef>
+    <cs:effectRef idx="0"/>
+    <cs:fontRef idx="minor">
+      <a:schemeClr val="tx1"/>
+    </cs:fontRef>
+  </cs:dataPoint3D>
+  <cs:dataPointLine>
+    <cs:lnRef idx="0">
+      <cs:styleClr val="auto"/>
+    </cs:lnRef>
+    <cs:fillRef idx="1"/>
+    <cs:effectRef idx="0"/>
+    <cs:fontRef idx="minor">
+      <a:schemeClr val="tx1"/>
+    </cs:fontRef>
+    <cs:spPr>
+      <a:ln w="28575" cap="rnd">
+        <a:solidFill>
+          <a:schemeClr val="phClr"/>
+        </a:solidFill>
+        <a:round/>
+      </a:ln>
+    </cs:spPr>
+  </cs:dataPointLine>
+  <cs:dataPointMarker>
+    <cs:lnRef idx="0">
+      <cs:styleClr val="auto"/>
+    </cs:lnRef>
+    <cs:fillRef idx="1">
+      <cs:styleClr val="auto"/>
+    </cs:fillRef>
+    <cs:effectRef idx="0"/>
+    <cs:fontRef idx="minor">
+      <a:schemeClr val="tx1"/>
+    </cs:fontRef>
+    <cs:spPr>
+      <a:ln w="9525">
+        <a:solidFill>
+          <a:schemeClr val="phClr"/>
+        </a:solidFill>
+      </a:ln>
+    </cs:spPr>
+  </cs:dataPointMarker>
+  <cs:dataPointMarkerLayout symbol="circle" size="5"/>
+  <cs:dataPointWireframe>
+    <cs:lnRef idx="0">
+      <cs:styleClr val="auto"/>
+    </cs:lnRef>
+    <cs:fillRef idx="1"/>
+    <cs:effectRef idx="0"/>
+    <cs:fontRef idx="minor">
+      <a:schemeClr val="tx1"/>
+    </cs:fontRef>
+    <cs:spPr>
+      <a:ln w="9525" cap="rnd">
+        <a:solidFill>
+          <a:schemeClr val="phClr"/>
+        </a:solidFill>
+        <a:round/>
+      </a:ln>
+    </cs:spPr>
+  </cs:dataPointWireframe>
+  <cs:dataTable>
+    <cs:lnRef idx="0"/>
+    <cs:fillRef idx="0"/>
+    <cs:effectRef idx="0"/>
+    <cs:fontRef idx="minor">
+      <a:schemeClr val="tx1">
+        <a:lumMod val="65000"/>
+        <a:lumOff val="35000"/>
+      </a:schemeClr>
+    </cs:fontRef>
+    <cs:spPr>
+      <a:noFill/>
+      <a:ln w="9525" cap="flat" cmpd="sng" algn="ctr">
+        <a:solidFill>
+          <a:schemeClr val="tx1">
+            <a:lumMod val="15000"/>
+            <a:lumOff val="85000"/>
+          </a:schemeClr>
+        </a:solidFill>
+        <a:round/>
+      </a:ln>
+    </cs:spPr>
+    <cs:defRPr sz="900" kern="1200"/>
+  </cs:dataTable>
+  <cs:downBar>
+    <cs:lnRef idx="0"/>
+    <cs:fillRef idx="0"/>
+    <cs:effectRef idx="0"/>
+    <cs:fontRef idx="minor">
+      <a:schemeClr val="dk1"/>
+    </cs:fontRef>
+    <cs:spPr>
+      <a:solidFill>
+        <a:schemeClr val="dk1">
+          <a:lumMod val="65000"/>
+          <a:lumOff val="35000"/>
+        </a:schemeClr>
+      </a:solidFill>
+      <a:ln w="9525">
+        <a:solidFill>
+          <a:schemeClr val="tx1">
+            <a:lumMod val="65000"/>
+            <a:lumOff val="35000"/>
+          </a:schemeClr>
+        </a:solidFill>
+      </a:ln>
+    </cs:spPr>
+  </cs:downBar>
+  <cs:dropLine>
+    <cs:lnRef idx="0"/>
+    <cs:fillRef idx="0"/>
+    <cs:effectRef idx="0"/>
+    <cs:fontRef idx="minor">
+      <a:schemeClr val="tx1"/>
+    </cs:fontRef>
+    <cs:spPr>
+      <a:ln w="9525" cap="flat" cmpd="sng" algn="ctr">
+        <a:solidFill>
+          <a:schemeClr val="tx1">
+            <a:lumMod val="35000"/>
+            <a:lumOff val="65000"/>
+          </a:schemeClr>
+        </a:solidFill>
+        <a:round/>
+      </a:ln>
+    </cs:spPr>
+  </cs:dropLine>
+  <cs:errorBar>
+    <cs:lnRef idx="0"/>
+    <cs:fillRef idx="0"/>
+    <cs:effectRef idx="0"/>
+    <cs:fontRef idx="minor">
+      <a:schemeClr val="tx1"/>
+    </cs:fontRef>
+    <cs:spPr>
+      <a:ln w="9525" cap="flat" cmpd="sng" algn="ctr">
+        <a:solidFill>
+          <a:schemeClr val="tx1">
+            <a:lumMod val="65000"/>
+            <a:lumOff val="35000"/>
+          </a:schemeClr>
+        </a:solidFill>
+        <a:round/>
+      </a:ln>
+    </cs:spPr>
+  </cs:errorBar>
+  <cs:floor>
+    <cs:lnRef idx="0"/>
+    <cs:fillRef idx="0"/>
+    <cs:effectRef idx="0"/>
+    <cs:fontRef idx="minor">
+      <a:schemeClr val="tx1"/>
+    </cs:fontRef>
+    <cs:spPr>
+      <a:noFill/>
+      <a:ln>
+        <a:noFill/>
+      </a:ln>
+    </cs:spPr>
+  </cs:floor>
+  <cs:gridlineMajor>
+    <cs:lnRef idx="0"/>
+    <cs:fillRef idx="0"/>
+    <cs:effectRef idx="0"/>
+    <cs:fontRef idx="minor">
+      <a:schemeClr val="tx1"/>
+    </cs:fontRef>
+    <cs:spPr>
+      <a:ln w="9525" cap="flat" cmpd="sng" algn="ctr">
+        <a:solidFill>
+          <a:schemeClr val="tx1">
+            <a:lumMod val="15000"/>
+            <a:lumOff val="85000"/>
+          </a:schemeClr>
+        </a:solidFill>
+        <a:round/>
+      </a:ln>
+    </cs:spPr>
+  </cs:gridlineMajor>
+  <cs:gridlineMinor>
+    <cs:lnRef idx="0"/>
+    <cs:fillRef idx="0"/>
+    <cs:effectRef idx="0"/>
+    <cs:fontRef idx="minor">
+      <a:schemeClr val="tx1"/>
+    </cs:fontRef>
+    <cs:spPr>
+      <a:ln w="9525" cap="flat" cmpd="sng" algn="ctr">
+        <a:solidFill>
+          <a:schemeClr val="tx1">
+            <a:lumMod val="5000"/>
+            <a:lumOff val="95000"/>
+          </a:schemeClr>
+        </a:solidFill>
+        <a:round/>
+      </a:ln>
+    </cs:spPr>
+  </cs:gridlineMinor>
+  <cs:hiLoLine>
+    <cs:lnRef idx="0"/>
+    <cs:fillRef idx="0"/>
+    <cs:effectRef idx="0"/>
+    <cs:fontRef idx="minor">
+      <a:schemeClr val="tx1"/>
+    </cs:fontRef>
+    <cs:spPr>
+      <a:ln w="9525" cap="flat" cmpd="sng" algn="ctr">
+        <a:solidFill>
+          <a:schemeClr val="tx1">
+            <a:lumMod val="75000"/>
+            <a:lumOff val="25000"/>
+          </a:schemeClr>
+        </a:solidFill>
+        <a:round/>
+      </a:ln>
+    </cs:spPr>
+  </cs:hiLoLine>
+  <cs:leaderLine>
+    <cs:lnRef idx="0"/>
+    <cs:fillRef idx="0"/>
+    <cs:effectRef idx="0"/>
+    <cs:fontRef idx="minor">
+      <a:schemeClr val="tx1"/>
+    </cs:fontRef>
+    <cs:spPr>
+      <a:ln w="9525" cap="flat" cmpd="sng" algn="ctr">
+        <a:solidFill>
+          <a:schemeClr val="tx1">
+            <a:lumMod val="35000"/>
+            <a:lumOff val="65000"/>
+          </a:schemeClr>
+        </a:solidFill>
+        <a:round/>
+      </a:ln>
+    </cs:spPr>
+  </cs:leaderLine>
+  <cs:legend>
+    <cs:lnRef idx="0"/>
+    <cs:fillRef idx="0"/>
+    <cs:effectRef idx="0"/>
+    <cs:fontRef idx="minor">
+      <a:schemeClr val="tx1">
+        <a:lumMod val="65000"/>
+        <a:lumOff val="35000"/>
+      </a:schemeClr>
+    </cs:fontRef>
+    <cs:defRPr sz="900" kern="1200"/>
+  </cs:legend>
+  <cs:plotArea mods="allowNoFillOverride allowNoLineOverride">
+    <cs:lnRef idx="0"/>
+    <cs:fillRef idx="0"/>
+    <cs:effectRef idx="0"/>
+    <cs:fontRef idx="minor">
+      <a:schemeClr val="tx1"/>
+    </cs:fontRef>
+  </cs:plotArea>
+  <cs:plotArea3D mods="allowNoFillOverride allowNoLineOverride">
+    <cs:lnRef idx="0"/>
+    <cs:fillRef idx="0"/>
+    <cs:effectRef idx="0"/>
+    <cs:fontRef idx="minor">
+      <a:schemeClr val="tx1"/>
+    </cs:fontRef>
+  </cs:plotArea3D>
+  <cs:seriesAxis>
+    <cs:lnRef idx="0"/>
+    <cs:fillRef idx="0"/>
+    <cs:effectRef idx="0"/>
+    <cs:fontRef idx="minor">
+      <a:schemeClr val="tx1">
+        <a:lumMod val="65000"/>
+        <a:lumOff val="35000"/>
+      </a:schemeClr>
+    </cs:fontRef>
+    <cs:defRPr sz="900" kern="1200"/>
+  </cs:seriesAxis>
+  <cs:seriesLine>
+    <cs:lnRef idx="0"/>
+    <cs:fillRef idx="0"/>
+    <cs:effectRef idx="0"/>
+    <cs:fontRef idx="minor">
+      <a:schemeClr val="tx1"/>
+    </cs:fontRef>
+    <cs:spPr>
+      <a:ln w="9525" cap="flat" cmpd="sng" algn="ctr">
+        <a:solidFill>
+          <a:schemeClr val="tx1">
+            <a:lumMod val="35000"/>
+            <a:lumOff val="65000"/>
+          </a:schemeClr>
+        </a:solidFill>
+        <a:round/>
+      </a:ln>
+    </cs:spPr>
+  </cs:seriesLine>
+  <cs:title>
+    <cs:lnRef idx="0"/>
+    <cs:fillRef idx="0"/>
+    <cs:effectRef idx="0"/>
+    <cs:fontRef idx="minor">
+      <a:schemeClr val="tx1">
+        <a:lumMod val="65000"/>
+        <a:lumOff val="35000"/>
+      </a:schemeClr>
+    </cs:fontRef>
+    <cs:defRPr sz="1400" b="0" kern="1200" spc="0" baseline="0"/>
+  </cs:title>
+  <cs:trendline>
+    <cs:lnRef idx="0">
+      <cs:styleClr val="auto"/>
+    </cs:lnRef>
+    <cs:fillRef idx="0"/>
+    <cs:effectRef idx="0"/>
+    <cs:fontRef idx="minor">
+      <a:schemeClr val="tx1"/>
+    </cs:fontRef>
+    <cs:spPr>
+      <a:ln w="19050" cap="rnd">
+        <a:solidFill>
+          <a:schemeClr val="phClr"/>
+        </a:solidFill>
+        <a:prstDash val="sysDot"/>
+      </a:ln>
+    </cs:spPr>
+  </cs:trendline>
+  <cs:trendlineLabel>
+    <cs:lnRef idx="0"/>
+    <cs:fillRef idx="0"/>
+    <cs:effectRef idx="0"/>
+    <cs:fontRef idx="minor">
+      <a:schemeClr val="tx1">
+        <a:lumMod val="65000"/>
+        <a:lumOff val="35000"/>
+      </a:schemeClr>
+    </cs:fontRef>
+    <cs:defRPr sz="900" kern="1200"/>
+  </cs:trendlineLabel>
+  <cs:upBar>
+    <cs:lnRef idx="0"/>
+    <cs:fillRef idx="0"/>
+    <cs:effectRef idx="0"/>
+    <cs:fontRef idx="minor">
+      <a:schemeClr val="dk1"/>
+    </cs:fontRef>
+    <cs:spPr>
+      <a:solidFill>
+        <a:schemeClr val="lt1"/>
+      </a:solidFill>
+      <a:ln w="9525">
+        <a:solidFill>
+          <a:schemeClr val="tx1">
+            <a:lumMod val="15000"/>
+            <a:lumOff val="85000"/>
+          </a:schemeClr>
+        </a:solidFill>
+      </a:ln>
+    </cs:spPr>
+  </cs:upBar>
+  <cs:valueAxis>
+    <cs:lnRef idx="0"/>
+    <cs:fillRef idx="0"/>
+    <cs:effectRef idx="0"/>
+    <cs:fontRef idx="minor">
+      <a:schemeClr val="tx1">
+        <a:lumMod val="65000"/>
+        <a:lumOff val="35000"/>
+      </a:schemeClr>
+    </cs:fontRef>
+    <cs:defRPr sz="900" kern="1200"/>
+  </cs:valueAxis>
+  <cs:wall>
+    <cs:lnRef idx="0"/>
+    <cs:fillRef idx="0"/>
+    <cs:effectRef idx="0"/>
+    <cs:fontRef idx="minor">
+      <a:schemeClr val="tx1"/>
+    </cs:fontRef>
+    <cs:spPr>
+      <a:noFill/>
+      <a:ln>
+        <a:noFill/>
+      </a:ln>
+    </cs:spPr>
+  </cs:wall>
+</cs:chartStyle>
 </file>
 
 <file path=word/theme/theme1.xml><?xml version="1.0" encoding="utf-8"?>

</xml_diff>

<commit_message>
completed adding the charts
completed adding the charts
</commit_message>
<xml_diff>
--- a/dandp6-inferentialstatistics/InferentialStatistics_StroopEffect.docx
+++ b/dandp6-inferentialstatistics/InferentialStatistics_StroopEffect.docx
@@ -8,18 +8,50 @@
         <w:rPr>
           <w:rFonts w:cstheme="minorHAnsi"/>
           <w:b/>
-          <w:sz w:val="44"/>
-          <w:szCs w:val="44"/>
+          <w:color w:val="44546A" w:themeColor="text2"/>
+          <w:sz w:val="40"/>
+          <w:szCs w:val="40"/>
         </w:rPr>
       </w:pPr>
       <w:r>
         <w:rPr>
           <w:rFonts w:cstheme="minorHAnsi"/>
           <w:b/>
-          <w:sz w:val="44"/>
-          <w:szCs w:val="44"/>
-        </w:rPr>
-        <w:t>Test a Perceptual Phenomenon – The Stroop Effect</w:t>
+          <w:color w:val="44546A" w:themeColor="text2"/>
+          <w:sz w:val="40"/>
+          <w:szCs w:val="40"/>
+        </w:rPr>
+        <w:t>T-</w:t>
+      </w:r>
+      <w:r>
+        <w:rPr>
+          <w:rFonts w:cstheme="minorHAnsi"/>
+          <w:b/>
+          <w:color w:val="44546A" w:themeColor="text2"/>
+          <w:sz w:val="40"/>
+          <w:szCs w:val="40"/>
+        </w:rPr>
+        <w:t>Test</w:t>
+      </w:r>
+      <w:r>
+        <w:rPr>
+          <w:rFonts w:cstheme="minorHAnsi"/>
+          <w:b/>
+          <w:color w:val="44546A" w:themeColor="text2"/>
+          <w:sz w:val="40"/>
+          <w:szCs w:val="40"/>
+        </w:rPr>
+        <w:t>ing</w:t>
+      </w:r>
+      <w:r>
+        <w:rPr>
+          <w:rFonts w:cstheme="minorHAnsi"/>
+          <w:b/>
+          <w:color w:val="44546A" w:themeColor="text2"/>
+          <w:sz w:val="40"/>
+          <w:szCs w:val="40"/>
+        </w:rPr>
+        <w:t xml:space="preserve"> a Perceptual Phenomenon – The Stroop Effect</w:t>
       </w:r>
     </w:p>
     <w:p>
@@ -27,15 +59,15 @@
         <w:jc w:val="center"/>
         <w:rPr>
           <w:rFonts w:cstheme="minorHAnsi"/>
-          <w:sz w:val="26"/>
-          <w:szCs w:val="26"/>
+          <w:sz w:val="24"/>
+          <w:szCs w:val="24"/>
         </w:rPr>
       </w:pPr>
       <w:r>
         <w:rPr>
           <w:rFonts w:cstheme="minorHAnsi"/>
-          <w:sz w:val="26"/>
-          <w:szCs w:val="26"/>
+          <w:sz w:val="24"/>
+          <w:szCs w:val="24"/>
         </w:rPr>
         <w:t>Udacity Data Analyst Nanodegree: Inferential Statistics Project</w:t>
       </w:r>
@@ -45,15 +77,15 @@
         <w:jc w:val="center"/>
         <w:rPr>
           <w:rFonts w:cstheme="minorHAnsi"/>
-          <w:sz w:val="26"/>
-          <w:szCs w:val="26"/>
+          <w:sz w:val="24"/>
+          <w:szCs w:val="24"/>
         </w:rPr>
       </w:pPr>
       <w:r>
         <w:rPr>
           <w:rFonts w:cstheme="minorHAnsi"/>
-          <w:sz w:val="26"/>
-          <w:szCs w:val="26"/>
+          <w:sz w:val="24"/>
+          <w:szCs w:val="24"/>
         </w:rPr>
         <w:t>Author: Jubin Soni</w:t>
       </w:r>
@@ -63,49 +95,46 @@
         <w:jc w:val="center"/>
         <w:rPr>
           <w:rFonts w:cstheme="minorHAnsi"/>
+          <w:sz w:val="24"/>
+          <w:szCs w:val="24"/>
         </w:rPr>
       </w:pPr>
       <w:r>
         <w:rPr>
           <w:rFonts w:cstheme="minorHAnsi"/>
-          <w:sz w:val="26"/>
-          <w:szCs w:val="26"/>
+          <w:sz w:val="24"/>
+          <w:szCs w:val="24"/>
         </w:rPr>
         <w:t>Date: September 17, 2017</w:t>
       </w:r>
     </w:p>
     <w:p>
       <w:pPr>
-        <w:spacing w:before="100" w:beforeAutospacing="1" w:after="100" w:afterAutospacing="1" w:line="240" w:lineRule="auto"/>
-        <w:outlineLvl w:val="0"/>
-        <w:rPr>
-          <w:rFonts w:eastAsia="Times New Roman" w:cstheme="minorHAnsi"/>
-          <w:bCs/>
-          <w:color w:val="4A86E8"/>
-          <w:kern w:val="36"/>
-          <w:sz w:val="32"/>
-          <w:szCs w:val="32"/>
+        <w:jc w:val="center"/>
+        <w:rPr>
+          <w:rFonts w:cstheme="minorHAnsi"/>
         </w:rPr>
       </w:pPr>
     </w:p>
     <w:p>
       <w:pPr>
         <w:spacing w:before="100" w:beforeAutospacing="1" w:after="100" w:afterAutospacing="1" w:line="240" w:lineRule="auto"/>
+        <w:jc w:val="both"/>
         <w:outlineLvl w:val="0"/>
         <w:rPr>
           <w:rFonts w:eastAsia="Times New Roman" w:cstheme="minorHAnsi"/>
           <w:bCs/>
-          <w:color w:val="000000"/>
-          <w:kern w:val="36"/>
-          <w:sz w:val="32"/>
-          <w:szCs w:val="32"/>
-        </w:rPr>
-      </w:pPr>
-      <w:r>
-        <w:rPr>
-          <w:rFonts w:eastAsia="Times New Roman" w:cstheme="minorHAnsi"/>
-          <w:bCs/>
-          <w:color w:val="4A86E8"/>
+          <w:color w:val="44546A" w:themeColor="text2"/>
+          <w:kern w:val="36"/>
+          <w:sz w:val="32"/>
+          <w:szCs w:val="32"/>
+        </w:rPr>
+      </w:pPr>
+      <w:r>
+        <w:rPr>
+          <w:rFonts w:eastAsia="Times New Roman" w:cstheme="minorHAnsi"/>
+          <w:bCs/>
+          <w:color w:val="44546A" w:themeColor="text2"/>
           <w:kern w:val="36"/>
           <w:sz w:val="32"/>
           <w:szCs w:val="32"/>
@@ -306,7 +335,7 @@
         </w:rPr>
         <w:t xml:space="preserve">. To try out the Stroop task or learn more about it, go to </w:t>
       </w:r>
-      <w:hyperlink r:id="rId5" w:history="1">
+      <w:hyperlink r:id="rId6" w:history="1">
         <w:r>
           <w:rPr>
             <w:rStyle w:val="Hyperlink"/>
@@ -329,22 +358,23 @@
     <w:p>
       <w:pPr>
         <w:spacing w:before="100" w:beforeAutospacing="1" w:after="100" w:afterAutospacing="1" w:line="240" w:lineRule="auto"/>
+        <w:jc w:val="both"/>
         <w:outlineLvl w:val="0"/>
         <w:rPr>
           <w:rStyle w:val="c0"/>
           <w:rFonts w:eastAsia="Times New Roman" w:cstheme="minorHAnsi"/>
           <w:bCs/>
-          <w:color w:val="000000"/>
-          <w:kern w:val="36"/>
-          <w:sz w:val="32"/>
-          <w:szCs w:val="32"/>
-        </w:rPr>
-      </w:pPr>
-      <w:r>
-        <w:rPr>
-          <w:rFonts w:eastAsia="Times New Roman" w:cstheme="minorHAnsi"/>
-          <w:bCs/>
-          <w:color w:val="4A86E8"/>
+          <w:color w:val="44546A" w:themeColor="text2"/>
+          <w:kern w:val="36"/>
+          <w:sz w:val="32"/>
+          <w:szCs w:val="32"/>
+        </w:rPr>
+      </w:pPr>
+      <w:r>
+        <w:rPr>
+          <w:rFonts w:eastAsia="Times New Roman" w:cstheme="minorHAnsi"/>
+          <w:bCs/>
+          <w:color w:val="44546A" w:themeColor="text2"/>
           <w:kern w:val="36"/>
           <w:sz w:val="32"/>
           <w:szCs w:val="32"/>
@@ -354,6 +384,7 @@
     </w:p>
     <w:p>
       <w:pPr>
+        <w:jc w:val="both"/>
         <w:rPr>
           <w:rStyle w:val="c0"/>
           <w:rFonts w:cstheme="minorHAnsi"/>
@@ -406,6 +437,7 @@
     </w:p>
     <w:p>
       <w:pPr>
+        <w:jc w:val="both"/>
         <w:rPr>
           <w:rStyle w:val="c0"/>
           <w:rFonts w:cstheme="minorHAnsi"/>
@@ -422,7 +454,7 @@
         </w:rPr>
         <w:t xml:space="preserve">Data download: </w:t>
       </w:r>
-      <w:hyperlink r:id="rId6" w:history="1">
+      <w:hyperlink r:id="rId7" w:history="1">
         <w:r>
           <w:rPr>
             <w:rStyle w:val="Hyperlink"/>
@@ -436,22 +468,23 @@
     <w:p>
       <w:pPr>
         <w:spacing w:before="100" w:beforeAutospacing="1" w:after="100" w:afterAutospacing="1" w:line="240" w:lineRule="auto"/>
+        <w:jc w:val="both"/>
         <w:outlineLvl w:val="0"/>
         <w:rPr>
           <w:rStyle w:val="c0"/>
           <w:rFonts w:eastAsia="Times New Roman" w:cstheme="minorHAnsi"/>
           <w:bCs/>
-          <w:color w:val="000000"/>
-          <w:kern w:val="36"/>
-          <w:sz w:val="32"/>
-          <w:szCs w:val="32"/>
-        </w:rPr>
-      </w:pPr>
-      <w:r>
-        <w:rPr>
-          <w:rFonts w:eastAsia="Times New Roman" w:cstheme="minorHAnsi"/>
-          <w:bCs/>
-          <w:color w:val="4A86E8"/>
+          <w:color w:val="44546A" w:themeColor="text2"/>
+          <w:kern w:val="36"/>
+          <w:sz w:val="32"/>
+          <w:szCs w:val="32"/>
+        </w:rPr>
+      </w:pPr>
+      <w:r>
+        <w:rPr>
+          <w:rFonts w:eastAsia="Times New Roman" w:cstheme="minorHAnsi"/>
+          <w:bCs/>
+          <w:color w:val="44546A" w:themeColor="text2"/>
           <w:kern w:val="36"/>
           <w:sz w:val="32"/>
           <w:szCs w:val="32"/>
@@ -463,7 +496,7 @@
           <w:rStyle w:val="c0"/>
           <w:rFonts w:eastAsia="Times New Roman" w:cstheme="minorHAnsi"/>
           <w:bCs/>
-          <w:color w:val="000000"/>
+          <w:color w:val="44546A" w:themeColor="text2"/>
           <w:kern w:val="36"/>
           <w:sz w:val="32"/>
           <w:szCs w:val="32"/>
@@ -474,6 +507,7 @@
     <w:p>
       <w:pPr>
         <w:spacing w:before="100" w:beforeAutospacing="1" w:after="100" w:afterAutospacing="1" w:line="240" w:lineRule="auto"/>
+        <w:jc w:val="both"/>
         <w:outlineLvl w:val="0"/>
         <w:rPr>
           <w:rFonts w:cstheme="minorHAnsi"/>
@@ -498,6 +532,7 @@
           <w:numId w:val="1"/>
         </w:numPr>
         <w:spacing w:before="100" w:beforeAutospacing="1" w:after="100" w:afterAutospacing="1" w:line="240" w:lineRule="auto"/>
+        <w:jc w:val="both"/>
         <w:outlineLvl w:val="0"/>
         <w:rPr>
           <w:rFonts w:cstheme="minorHAnsi"/>
@@ -530,6 +565,7 @@
           <w:numId w:val="1"/>
         </w:numPr>
         <w:spacing w:before="100" w:beforeAutospacing="1" w:after="100" w:afterAutospacing="1" w:line="240" w:lineRule="auto"/>
+        <w:jc w:val="both"/>
         <w:outlineLvl w:val="0"/>
         <w:rPr>
           <w:rFonts w:cstheme="minorHAnsi"/>
@@ -562,6 +598,7 @@
           <w:numId w:val="1"/>
         </w:numPr>
         <w:spacing w:before="100" w:beforeAutospacing="1" w:after="100" w:afterAutospacing="1" w:line="240" w:lineRule="auto"/>
+        <w:jc w:val="both"/>
         <w:outlineLvl w:val="0"/>
         <w:rPr>
           <w:rFonts w:cstheme="minorHAnsi"/>
@@ -605,6 +642,7 @@
     <w:p>
       <w:pPr>
         <w:spacing w:before="100" w:beforeAutospacing="1" w:after="100" w:afterAutospacing="1" w:line="240" w:lineRule="auto"/>
+        <w:jc w:val="both"/>
         <w:outlineLvl w:val="0"/>
         <w:rPr>
           <w:rStyle w:val="c0"/>
@@ -617,21 +655,22 @@
     <w:p>
       <w:pPr>
         <w:spacing w:before="100" w:beforeAutospacing="1" w:after="100" w:afterAutospacing="1" w:line="240" w:lineRule="auto"/>
+        <w:jc w:val="both"/>
         <w:outlineLvl w:val="0"/>
         <w:rPr>
           <w:rFonts w:eastAsia="Times New Roman" w:cstheme="minorHAnsi"/>
           <w:bCs/>
-          <w:color w:val="4A86E8"/>
-          <w:kern w:val="36"/>
-          <w:sz w:val="32"/>
-          <w:szCs w:val="32"/>
-        </w:rPr>
-      </w:pPr>
-      <w:r>
-        <w:rPr>
-          <w:rFonts w:eastAsia="Times New Roman" w:cstheme="minorHAnsi"/>
-          <w:bCs/>
-          <w:color w:val="4A86E8"/>
+          <w:color w:val="44546A" w:themeColor="text2"/>
+          <w:kern w:val="36"/>
+          <w:sz w:val="32"/>
+          <w:szCs w:val="32"/>
+        </w:rPr>
+      </w:pPr>
+      <w:r>
+        <w:rPr>
+          <w:rFonts w:eastAsia="Times New Roman" w:cstheme="minorHAnsi"/>
+          <w:bCs/>
+          <w:color w:val="44546A" w:themeColor="text2"/>
           <w:kern w:val="36"/>
           <w:sz w:val="32"/>
           <w:szCs w:val="32"/>
@@ -643,6 +682,7 @@
     <w:p>
       <w:pPr>
         <w:spacing w:before="100" w:beforeAutospacing="1" w:after="100" w:afterAutospacing="1" w:line="240" w:lineRule="auto"/>
+        <w:jc w:val="both"/>
         <w:outlineLvl w:val="0"/>
         <w:rPr>
           <w:rFonts w:eastAsia="Times New Roman" w:cstheme="minorHAnsi"/>
@@ -670,6 +710,7 @@
     <w:p>
       <w:pPr>
         <w:spacing w:before="100" w:beforeAutospacing="1" w:after="100" w:afterAutospacing="1" w:line="240" w:lineRule="auto"/>
+        <w:jc w:val="center"/>
         <w:outlineLvl w:val="0"/>
         <w:rPr>
           <w:rFonts w:eastAsia="Times New Roman" w:cstheme="minorHAnsi"/>
@@ -718,7 +759,7 @@
             <wp:cNvGraphicFramePr/>
             <a:graphic xmlns:a="http://schemas.openxmlformats.org/drawingml/2006/main">
               <a:graphicData uri="http://schemas.openxmlformats.org/drawingml/2006/chart">
-                <c:chart xmlns:c="http://schemas.openxmlformats.org/drawingml/2006/chart" xmlns:r="http://schemas.openxmlformats.org/officeDocument/2006/relationships" r:id="rId7"/>
+                <c:chart xmlns:c="http://schemas.openxmlformats.org/drawingml/2006/chart" xmlns:r="http://schemas.openxmlformats.org/officeDocument/2006/relationships" r:id="rId8"/>
               </a:graphicData>
             </a:graphic>
           </wp:inline>
@@ -728,6 +769,7 @@
     <w:p>
       <w:pPr>
         <w:spacing w:before="100" w:beforeAutospacing="1" w:after="100" w:afterAutospacing="1" w:line="240" w:lineRule="auto"/>
+        <w:jc w:val="center"/>
         <w:outlineLvl w:val="0"/>
         <w:rPr>
           <w:rFonts w:eastAsia="Times New Roman" w:cstheme="minorHAnsi"/>
@@ -808,7 +850,7 @@
             <wp:cNvGraphicFramePr/>
             <a:graphic xmlns:a="http://schemas.openxmlformats.org/drawingml/2006/main">
               <a:graphicData uri="http://schemas.openxmlformats.org/drawingml/2006/chart">
-                <c:chart xmlns:c="http://schemas.openxmlformats.org/drawingml/2006/chart" xmlns:r="http://schemas.openxmlformats.org/officeDocument/2006/relationships" r:id="rId8"/>
+                <c:chart xmlns:c="http://schemas.openxmlformats.org/drawingml/2006/chart" xmlns:r="http://schemas.openxmlformats.org/officeDocument/2006/relationships" r:id="rId9"/>
               </a:graphicData>
             </a:graphic>
           </wp:inline>
@@ -818,6 +860,7 @@
     <w:p>
       <w:pPr>
         <w:spacing w:before="100" w:beforeAutospacing="1" w:after="100" w:afterAutospacing="1" w:line="240" w:lineRule="auto"/>
+        <w:jc w:val="both"/>
         <w:outlineLvl w:val="0"/>
         <w:rPr>
           <w:rFonts w:eastAsia="Times New Roman" w:cstheme="minorHAnsi"/>
@@ -832,6 +875,7 @@
     <w:p>
       <w:pPr>
         <w:spacing w:before="100" w:beforeAutospacing="1" w:after="100" w:afterAutospacing="1" w:line="240" w:lineRule="auto"/>
+        <w:jc w:val="both"/>
         <w:outlineLvl w:val="0"/>
         <w:rPr>
           <w:rFonts w:eastAsia="Times New Roman" w:cstheme="minorHAnsi"/>
@@ -846,21 +890,22 @@
     <w:p>
       <w:pPr>
         <w:spacing w:before="100" w:beforeAutospacing="1" w:after="100" w:afterAutospacing="1" w:line="240" w:lineRule="auto"/>
+        <w:jc w:val="both"/>
         <w:outlineLvl w:val="0"/>
         <w:rPr>
           <w:rFonts w:eastAsia="Times New Roman" w:cstheme="minorHAnsi"/>
           <w:bCs/>
-          <w:color w:val="4A86E8"/>
-          <w:kern w:val="36"/>
-          <w:sz w:val="32"/>
-          <w:szCs w:val="32"/>
-        </w:rPr>
-      </w:pPr>
-      <w:r>
-        <w:rPr>
-          <w:rFonts w:eastAsia="Times New Roman" w:cstheme="minorHAnsi"/>
-          <w:bCs/>
-          <w:color w:val="4A86E8"/>
+          <w:color w:val="44546A" w:themeColor="text2"/>
+          <w:kern w:val="36"/>
+          <w:sz w:val="32"/>
+          <w:szCs w:val="32"/>
+        </w:rPr>
+      </w:pPr>
+      <w:r>
+        <w:rPr>
+          <w:rFonts w:eastAsia="Times New Roman" w:cstheme="minorHAnsi"/>
+          <w:bCs/>
+          <w:color w:val="44546A" w:themeColor="text2"/>
           <w:kern w:val="36"/>
           <w:sz w:val="32"/>
           <w:szCs w:val="32"/>
@@ -872,7 +917,7 @@
         <w:rPr>
           <w:rFonts w:eastAsia="Times New Roman" w:cstheme="minorHAnsi"/>
           <w:bCs/>
-          <w:color w:val="4A86E8"/>
+          <w:color w:val="44546A" w:themeColor="text2"/>
           <w:kern w:val="36"/>
           <w:sz w:val="32"/>
           <w:szCs w:val="32"/>
@@ -883,7 +928,7 @@
         <w:rPr>
           <w:rFonts w:eastAsia="Times New Roman" w:cstheme="minorHAnsi"/>
           <w:bCs/>
-          <w:color w:val="4A86E8"/>
+          <w:color w:val="44546A" w:themeColor="text2"/>
           <w:kern w:val="36"/>
           <w:sz w:val="32"/>
           <w:szCs w:val="32"/>
@@ -894,7 +939,7 @@
         <w:rPr>
           <w:rFonts w:eastAsia="Times New Roman" w:cstheme="minorHAnsi"/>
           <w:bCs/>
-          <w:color w:val="4A86E8"/>
+          <w:color w:val="44546A" w:themeColor="text2"/>
           <w:kern w:val="36"/>
           <w:sz w:val="32"/>
           <w:szCs w:val="32"/>
@@ -910,6 +955,7 @@
           <w:numId w:val="4"/>
         </w:numPr>
         <w:spacing w:before="100" w:beforeAutospacing="1" w:after="100" w:afterAutospacing="1" w:line="240" w:lineRule="auto"/>
+        <w:jc w:val="both"/>
         <w:outlineLvl w:val="0"/>
         <w:rPr>
           <w:rStyle w:val="c0"/>
@@ -938,6 +984,7 @@
       <w:pPr>
         <w:pStyle w:val="ListParagraph"/>
         <w:spacing w:before="100" w:beforeAutospacing="1" w:after="100" w:afterAutospacing="1" w:line="240" w:lineRule="auto"/>
+        <w:jc w:val="both"/>
         <w:outlineLvl w:val="0"/>
         <w:rPr>
           <w:rStyle w:val="c0"/>
@@ -964,6 +1011,7 @@
       <w:pPr>
         <w:pStyle w:val="ListParagraph"/>
         <w:spacing w:before="100" w:beforeAutospacing="1" w:after="100" w:afterAutospacing="1" w:line="240" w:lineRule="auto"/>
+        <w:jc w:val="both"/>
         <w:outlineLvl w:val="0"/>
         <w:rPr>
           <w:rStyle w:val="c0"/>
@@ -985,6 +1033,38 @@
         </w:rPr>
         <w:t>Dependent variable: the time it takes to name the ink colors in equally-sized lists.</w:t>
       </w:r>
+    </w:p>
+    <w:p>
+      <w:pPr>
+        <w:pStyle w:val="ListParagraph"/>
+        <w:spacing w:before="100" w:beforeAutospacing="1" w:after="100" w:afterAutospacing="1" w:line="240" w:lineRule="auto"/>
+        <w:jc w:val="both"/>
+        <w:outlineLvl w:val="0"/>
+        <w:rPr>
+          <w:rStyle w:val="c0"/>
+          <w:rFonts w:eastAsia="Times New Roman" w:cstheme="minorHAnsi"/>
+          <w:bCs/>
+          <w:kern w:val="36"/>
+          <w:sz w:val="32"/>
+          <w:szCs w:val="32"/>
+        </w:rPr>
+      </w:pPr>
+    </w:p>
+    <w:p>
+      <w:pPr>
+        <w:pStyle w:val="ListParagraph"/>
+        <w:spacing w:before="100" w:beforeAutospacing="1" w:after="100" w:afterAutospacing="1" w:line="240" w:lineRule="auto"/>
+        <w:jc w:val="both"/>
+        <w:outlineLvl w:val="0"/>
+        <w:rPr>
+          <w:rStyle w:val="c0"/>
+          <w:rFonts w:eastAsia="Times New Roman" w:cstheme="minorHAnsi"/>
+          <w:bCs/>
+          <w:kern w:val="36"/>
+          <w:sz w:val="32"/>
+          <w:szCs w:val="32"/>
+        </w:rPr>
+      </w:pPr>
     </w:p>
     <w:p>
       <w:pPr>
@@ -994,6 +1074,7 @@
           <w:numId w:val="4"/>
         </w:numPr>
         <w:spacing w:before="100" w:beforeAutospacing="1" w:after="100" w:afterAutospacing="1" w:line="240" w:lineRule="auto"/>
+        <w:jc w:val="both"/>
         <w:outlineLvl w:val="0"/>
         <w:rPr>
           <w:rStyle w:val="c0"/>
@@ -1010,7 +1091,7 @@
           <w:rStyle w:val="c0"/>
           <w:rFonts w:eastAsia="Times New Roman" w:cstheme="minorHAnsi"/>
           <w:bCs/>
-          <w:color w:val="000000"/>
+          <w:color w:val="538135" w:themeColor="accent6" w:themeShade="BF"/>
           <w:kern w:val="36"/>
           <w:sz w:val="32"/>
           <w:szCs w:val="32"/>
@@ -1022,27 +1103,47 @@
       <w:pPr>
         <w:pStyle w:val="ListParagraph"/>
         <w:spacing w:before="100" w:beforeAutospacing="1" w:after="100" w:afterAutospacing="1" w:line="240" w:lineRule="auto"/>
+        <w:jc w:val="both"/>
         <w:outlineLvl w:val="0"/>
         <w:rPr>
           <w:rStyle w:val="c0"/>
           <w:rFonts w:eastAsia="Times New Roman" w:cstheme="minorHAnsi"/>
           <w:bCs/>
-          <w:kern w:val="36"/>
-          <w:sz w:val="32"/>
-          <w:szCs w:val="32"/>
-        </w:rPr>
-      </w:pPr>
-      <w:r>
-        <w:rPr>
-          <w:rStyle w:val="c0"/>
-          <w:rFonts w:eastAsia="Times New Roman" w:cstheme="minorHAnsi"/>
-          <w:bCs/>
+          <w:color w:val="538135" w:themeColor="accent6" w:themeShade="BF"/>
+          <w:kern w:val="36"/>
+          <w:sz w:val="32"/>
+          <w:szCs w:val="32"/>
+        </w:rPr>
+      </w:pPr>
+      <w:r>
+        <w:rPr>
+          <w:rStyle w:val="c0"/>
+          <w:rFonts w:eastAsia="Times New Roman" w:cstheme="minorHAnsi"/>
+          <w:bCs/>
+          <w:color w:val="538135" w:themeColor="accent6" w:themeShade="BF"/>
           <w:kern w:val="36"/>
           <w:sz w:val="32"/>
           <w:szCs w:val="32"/>
         </w:rPr>
         <w:t>Let us compare congruent and incongruent distributions:</w:t>
       </w:r>
+    </w:p>
+    <w:p>
+      <w:pPr>
+        <w:pStyle w:val="ListParagraph"/>
+        <w:spacing w:before="100" w:beforeAutospacing="1" w:after="100" w:afterAutospacing="1" w:line="240" w:lineRule="auto"/>
+        <w:jc w:val="both"/>
+        <w:outlineLvl w:val="0"/>
+        <w:rPr>
+          <w:rStyle w:val="c0"/>
+          <w:rFonts w:eastAsia="Times New Roman" w:cstheme="minorHAnsi"/>
+          <w:bCs/>
+          <w:color w:val="538135" w:themeColor="accent6" w:themeShade="BF"/>
+          <w:kern w:val="36"/>
+          <w:sz w:val="32"/>
+          <w:szCs w:val="32"/>
+        </w:rPr>
+      </w:pPr>
     </w:p>
     <w:p>
       <w:pPr>
@@ -1077,7 +1178,7 @@
             <wp:cNvGraphicFramePr/>
             <a:graphic xmlns:a="http://schemas.openxmlformats.org/drawingml/2006/main">
               <a:graphicData uri="http://schemas.openxmlformats.org/drawingml/2006/chart">
-                <c:chart xmlns:c="http://schemas.openxmlformats.org/drawingml/2006/chart" xmlns:r="http://schemas.openxmlformats.org/officeDocument/2006/relationships" r:id="rId9"/>
+                <c:chart xmlns:c="http://schemas.openxmlformats.org/drawingml/2006/chart" xmlns:r="http://schemas.openxmlformats.org/officeDocument/2006/relationships" r:id="rId10"/>
               </a:graphicData>
             </a:graphic>
           </wp:inline>
@@ -1088,6 +1189,23 @@
       <w:pPr>
         <w:spacing w:before="100" w:beforeAutospacing="1" w:after="100" w:afterAutospacing="1" w:line="240" w:lineRule="auto"/>
         <w:ind w:left="720"/>
+        <w:jc w:val="both"/>
+        <w:outlineLvl w:val="0"/>
+        <w:rPr>
+          <w:rStyle w:val="c0"/>
+          <w:rFonts w:eastAsia="Times New Roman" w:cstheme="minorHAnsi"/>
+          <w:bCs/>
+          <w:kern w:val="36"/>
+          <w:sz w:val="32"/>
+          <w:szCs w:val="32"/>
+        </w:rPr>
+      </w:pPr>
+    </w:p>
+    <w:p>
+      <w:pPr>
+        <w:spacing w:before="100" w:beforeAutospacing="1" w:after="100" w:afterAutospacing="1" w:line="240" w:lineRule="auto"/>
+        <w:ind w:left="720"/>
+        <w:jc w:val="both"/>
         <w:outlineLvl w:val="0"/>
         <w:rPr>
           <w:rStyle w:val="c0"/>
@@ -1151,7 +1269,6 @@
               <m:sSubPr>
                 <m:ctrlPr>
                   <w:rPr>
-                    <w:rStyle w:val="c0"/>
                     <w:rFonts w:ascii="Cambria Math" w:eastAsia="Times New Roman" w:hAnsi="Cambria Math" w:cstheme="minorHAnsi"/>
                     <w:bCs/>
                     <w:i/>
@@ -1162,21 +1279,36 @@
                 </m:ctrlPr>
               </m:sSubPr>
               <m:e>
-                <m:r>
-                  <w:rPr>
-                    <w:rStyle w:val="c0"/>
-                    <w:rFonts w:ascii="Cambria Math" w:eastAsia="Times New Roman" w:hAnsi="Cambria Math" w:cstheme="minorHAnsi"/>
-                    <w:kern w:val="36"/>
-                    <w:sz w:val="32"/>
-                    <w:szCs w:val="32"/>
-                  </w:rPr>
-                  <m:t>μ</m:t>
-                </m:r>
+                <m:acc>
+                  <m:accPr>
+                    <m:chr m:val="̅"/>
+                    <m:ctrlPr>
+                      <w:rPr>
+                        <w:rFonts w:ascii="Cambria Math" w:eastAsia="Times New Roman" w:hAnsi="Cambria Math" w:cstheme="minorHAnsi"/>
+                        <w:bCs/>
+                        <w:i/>
+                        <w:kern w:val="36"/>
+                        <w:sz w:val="32"/>
+                        <w:szCs w:val="32"/>
+                      </w:rPr>
+                    </m:ctrlPr>
+                  </m:accPr>
+                  <m:e>
+                    <m:r>
+                      <w:rPr>
+                        <w:rFonts w:ascii="Cambria Math" w:eastAsia="Times New Roman" w:hAnsi="Cambria Math" w:cstheme="minorHAnsi"/>
+                        <w:kern w:val="36"/>
+                        <w:sz w:val="32"/>
+                        <w:szCs w:val="32"/>
+                      </w:rPr>
+                      <m:t>x</m:t>
+                    </m:r>
+                  </m:e>
+                </m:acc>
               </m:e>
               <m:sub>
                 <m:r>
                   <w:rPr>
-                    <w:rStyle w:val="c0"/>
                     <w:rFonts w:ascii="Cambria Math" w:eastAsia="Times New Roman" w:hAnsi="Cambria Math" w:cstheme="minorHAnsi"/>
                     <w:kern w:val="36"/>
                     <w:sz w:val="32"/>
@@ -1226,7 +1358,6 @@
           <m:sSubPr>
             <m:ctrlPr>
               <w:rPr>
-                <w:rStyle w:val="c0"/>
                 <w:rFonts w:ascii="Cambria Math" w:eastAsia="Times New Roman" w:hAnsi="Cambria Math" w:cstheme="minorHAnsi"/>
                 <w:bCs/>
                 <w:i/>
@@ -1237,21 +1368,36 @@
             </m:ctrlPr>
           </m:sSubPr>
           <m:e>
-            <m:r>
-              <w:rPr>
-                <w:rStyle w:val="c0"/>
-                <w:rFonts w:ascii="Cambria Math" w:eastAsia="Times New Roman" w:hAnsi="Cambria Math" w:cstheme="minorHAnsi"/>
-                <w:kern w:val="36"/>
-                <w:sz w:val="32"/>
-                <w:szCs w:val="32"/>
-              </w:rPr>
-              <m:t>μ</m:t>
-            </m:r>
+            <m:acc>
+              <m:accPr>
+                <m:chr m:val="̅"/>
+                <m:ctrlPr>
+                  <w:rPr>
+                    <w:rFonts w:ascii="Cambria Math" w:eastAsia="Times New Roman" w:hAnsi="Cambria Math" w:cstheme="minorHAnsi"/>
+                    <w:bCs/>
+                    <w:i/>
+                    <w:kern w:val="36"/>
+                    <w:sz w:val="32"/>
+                    <w:szCs w:val="32"/>
+                  </w:rPr>
+                </m:ctrlPr>
+              </m:accPr>
+              <m:e>
+                <m:r>
+                  <w:rPr>
+                    <w:rFonts w:ascii="Cambria Math" w:eastAsia="Times New Roman" w:hAnsi="Cambria Math" w:cstheme="minorHAnsi"/>
+                    <w:kern w:val="36"/>
+                    <w:sz w:val="32"/>
+                    <w:szCs w:val="32"/>
+                  </w:rPr>
+                  <m:t>x</m:t>
+                </m:r>
+              </m:e>
+            </m:acc>
           </m:e>
           <m:sub>
             <m:r>
               <w:rPr>
-                <w:rStyle w:val="c0"/>
                 <w:rFonts w:ascii="Cambria Math" w:eastAsia="Times New Roman" w:hAnsi="Cambria Math" w:cstheme="minorHAnsi"/>
                 <w:kern w:val="36"/>
                 <w:sz w:val="32"/>
@@ -1281,7 +1427,19 @@
           <w:sz w:val="32"/>
           <w:szCs w:val="32"/>
         </w:rPr>
-        <w:t xml:space="preserve">, therefore implying a one-tailed test. The alternate hypotheses should be that </w:t>
+        <w:t xml:space="preserve">, therefore implying a one-tailed test. </w:t>
+      </w:r>
+      <w:r>
+        <w:rPr>
+          <w:rStyle w:val="c0"/>
+          <w:rFonts w:eastAsia="Times New Roman" w:cstheme="minorHAnsi"/>
+          <w:bCs/>
+          <w:kern w:val="36"/>
+          <w:sz w:val="32"/>
+          <w:szCs w:val="32"/>
+        </w:rPr>
+        <w:lastRenderedPageBreak/>
+        <w:t xml:space="preserve">The alternate hypotheses should be that </w:t>
       </w:r>
       <w:r>
         <w:rPr>
@@ -1299,6 +1457,7 @@
       <w:pPr>
         <w:spacing w:before="100" w:beforeAutospacing="1" w:after="100" w:afterAutospacing="1" w:line="240" w:lineRule="auto"/>
         <w:ind w:left="720"/>
+        <w:jc w:val="both"/>
         <w:outlineLvl w:val="0"/>
         <w:rPr>
           <w:rStyle w:val="c0"/>
@@ -1311,7 +1470,7 @@
       </w:pPr>
       <m:oMathPara>
         <m:oMathParaPr>
-          <m:jc m:val="left"/>
+          <m:jc m:val="center"/>
         </m:oMathParaPr>
         <m:oMath>
           <m:sSub>
@@ -1377,7 +1536,6 @@
             <m:sSubPr>
               <m:ctrlPr>
                 <w:rPr>
-                  <w:rStyle w:val="c0"/>
                   <w:rFonts w:ascii="Cambria Math" w:eastAsia="Times New Roman" w:hAnsi="Cambria Math" w:cstheme="minorHAnsi"/>
                   <w:bCs/>
                   <w:i/>
@@ -1388,21 +1546,36 @@
               </m:ctrlPr>
             </m:sSubPr>
             <m:e>
-              <m:r>
-                <w:rPr>
-                  <w:rStyle w:val="c0"/>
-                  <w:rFonts w:ascii="Cambria Math" w:eastAsia="Times New Roman" w:hAnsi="Cambria Math" w:cstheme="minorHAnsi"/>
-                  <w:kern w:val="36"/>
-                  <w:sz w:val="32"/>
-                  <w:szCs w:val="32"/>
-                </w:rPr>
-                <m:t>μ</m:t>
-              </m:r>
+              <m:acc>
+                <m:accPr>
+                  <m:chr m:val="̅"/>
+                  <m:ctrlPr>
+                    <w:rPr>
+                      <w:rFonts w:ascii="Cambria Math" w:eastAsia="Times New Roman" w:hAnsi="Cambria Math" w:cstheme="minorHAnsi"/>
+                      <w:bCs/>
+                      <w:i/>
+                      <w:kern w:val="36"/>
+                      <w:sz w:val="32"/>
+                      <w:szCs w:val="32"/>
+                    </w:rPr>
+                  </m:ctrlPr>
+                </m:accPr>
+                <m:e>
+                  <m:r>
+                    <w:rPr>
+                      <w:rFonts w:ascii="Cambria Math" w:eastAsia="Times New Roman" w:hAnsi="Cambria Math" w:cstheme="minorHAnsi"/>
+                      <w:kern w:val="36"/>
+                      <w:sz w:val="32"/>
+                      <w:szCs w:val="32"/>
+                    </w:rPr>
+                    <m:t>x</m:t>
+                  </m:r>
+                </m:e>
+              </m:acc>
             </m:e>
             <m:sub>
               <m:r>
                 <w:rPr>
-                  <w:rStyle w:val="c0"/>
                   <w:rFonts w:ascii="Cambria Math" w:eastAsia="Times New Roman" w:hAnsi="Cambria Math" w:cstheme="minorHAnsi"/>
                   <w:kern w:val="36"/>
                   <w:sz w:val="32"/>
@@ -1426,7 +1599,6 @@
             <m:sSubPr>
               <m:ctrlPr>
                 <w:rPr>
-                  <w:rStyle w:val="c0"/>
                   <w:rFonts w:ascii="Cambria Math" w:eastAsia="Times New Roman" w:hAnsi="Cambria Math" w:cstheme="minorHAnsi"/>
                   <w:bCs/>
                   <w:i/>
@@ -1437,21 +1609,36 @@
               </m:ctrlPr>
             </m:sSubPr>
             <m:e>
-              <m:r>
-                <w:rPr>
-                  <w:rStyle w:val="c0"/>
-                  <w:rFonts w:ascii="Cambria Math" w:eastAsia="Times New Roman" w:hAnsi="Cambria Math" w:cstheme="minorHAnsi"/>
-                  <w:kern w:val="36"/>
-                  <w:sz w:val="32"/>
-                  <w:szCs w:val="32"/>
-                </w:rPr>
-                <m:t>μ</m:t>
-              </m:r>
+              <m:acc>
+                <m:accPr>
+                  <m:chr m:val="̅"/>
+                  <m:ctrlPr>
+                    <w:rPr>
+                      <w:rFonts w:ascii="Cambria Math" w:eastAsia="Times New Roman" w:hAnsi="Cambria Math" w:cstheme="minorHAnsi"/>
+                      <w:bCs/>
+                      <w:i/>
+                      <w:kern w:val="36"/>
+                      <w:sz w:val="32"/>
+                      <w:szCs w:val="32"/>
+                    </w:rPr>
+                  </m:ctrlPr>
+                </m:accPr>
+                <m:e>
+                  <m:r>
+                    <w:rPr>
+                      <w:rFonts w:ascii="Cambria Math" w:eastAsia="Times New Roman" w:hAnsi="Cambria Math" w:cstheme="minorHAnsi"/>
+                      <w:kern w:val="36"/>
+                      <w:sz w:val="32"/>
+                      <w:szCs w:val="32"/>
+                    </w:rPr>
+                    <m:t>x</m:t>
+                  </m:r>
+                </m:e>
+              </m:acc>
             </m:e>
             <m:sub>
               <m:r>
                 <w:rPr>
-                  <w:rStyle w:val="c0"/>
                   <w:rFonts w:ascii="Cambria Math" w:eastAsia="Times New Roman" w:hAnsi="Cambria Math" w:cstheme="minorHAnsi"/>
                   <w:kern w:val="36"/>
                   <w:sz w:val="32"/>
@@ -1468,6 +1655,7 @@
       <w:pPr>
         <w:spacing w:before="100" w:beforeAutospacing="1" w:after="100" w:afterAutospacing="1" w:line="240" w:lineRule="auto"/>
         <w:ind w:left="720"/>
+        <w:jc w:val="both"/>
         <w:outlineLvl w:val="0"/>
         <w:rPr>
           <w:rStyle w:val="c0"/>
@@ -1480,7 +1668,7 @@
       </w:pPr>
       <m:oMathPara>
         <m:oMathParaPr>
-          <m:jc m:val="left"/>
+          <m:jc m:val="center"/>
         </m:oMathParaPr>
         <m:oMath>
           <m:sSub>
@@ -1546,7 +1734,6 @@
             <m:sSubPr>
               <m:ctrlPr>
                 <w:rPr>
-                  <w:rStyle w:val="c0"/>
                   <w:rFonts w:ascii="Cambria Math" w:eastAsia="Times New Roman" w:hAnsi="Cambria Math" w:cstheme="minorHAnsi"/>
                   <w:bCs/>
                   <w:i/>
@@ -1557,21 +1744,36 @@
               </m:ctrlPr>
             </m:sSubPr>
             <m:e>
-              <m:r>
-                <w:rPr>
-                  <w:rStyle w:val="c0"/>
-                  <w:rFonts w:ascii="Cambria Math" w:eastAsia="Times New Roman" w:hAnsi="Cambria Math" w:cstheme="minorHAnsi"/>
-                  <w:kern w:val="36"/>
-                  <w:sz w:val="32"/>
-                  <w:szCs w:val="32"/>
-                </w:rPr>
-                <m:t>μ</m:t>
-              </m:r>
+              <m:acc>
+                <m:accPr>
+                  <m:chr m:val="̅"/>
+                  <m:ctrlPr>
+                    <w:rPr>
+                      <w:rFonts w:ascii="Cambria Math" w:eastAsia="Times New Roman" w:hAnsi="Cambria Math" w:cstheme="minorHAnsi"/>
+                      <w:bCs/>
+                      <w:i/>
+                      <w:kern w:val="36"/>
+                      <w:sz w:val="32"/>
+                      <w:szCs w:val="32"/>
+                    </w:rPr>
+                  </m:ctrlPr>
+                </m:accPr>
+                <m:e>
+                  <m:r>
+                    <w:rPr>
+                      <w:rFonts w:ascii="Cambria Math" w:eastAsia="Times New Roman" w:hAnsi="Cambria Math" w:cstheme="minorHAnsi"/>
+                      <w:kern w:val="36"/>
+                      <w:sz w:val="32"/>
+                      <w:szCs w:val="32"/>
+                    </w:rPr>
+                    <m:t>x</m:t>
+                  </m:r>
+                </m:e>
+              </m:acc>
             </m:e>
             <m:sub>
               <m:r>
                 <w:rPr>
-                  <w:rStyle w:val="c0"/>
                   <w:rFonts w:ascii="Cambria Math" w:eastAsia="Times New Roman" w:hAnsi="Cambria Math" w:cstheme="minorHAnsi"/>
                   <w:kern w:val="36"/>
                   <w:sz w:val="32"/>
@@ -1595,7 +1797,6 @@
             <m:sSubPr>
               <m:ctrlPr>
                 <w:rPr>
-                  <w:rStyle w:val="c0"/>
                   <w:rFonts w:ascii="Cambria Math" w:eastAsia="Times New Roman" w:hAnsi="Cambria Math" w:cstheme="minorHAnsi"/>
                   <w:bCs/>
                   <w:i/>
@@ -1606,21 +1807,36 @@
               </m:ctrlPr>
             </m:sSubPr>
             <m:e>
-              <m:r>
-                <w:rPr>
-                  <w:rStyle w:val="c0"/>
-                  <w:rFonts w:ascii="Cambria Math" w:eastAsia="Times New Roman" w:hAnsi="Cambria Math" w:cstheme="minorHAnsi"/>
-                  <w:kern w:val="36"/>
-                  <w:sz w:val="32"/>
-                  <w:szCs w:val="32"/>
-                </w:rPr>
-                <m:t>μ</m:t>
-              </m:r>
+              <m:acc>
+                <m:accPr>
+                  <m:chr m:val="̅"/>
+                  <m:ctrlPr>
+                    <w:rPr>
+                      <w:rFonts w:ascii="Cambria Math" w:eastAsia="Times New Roman" w:hAnsi="Cambria Math" w:cstheme="minorHAnsi"/>
+                      <w:bCs/>
+                      <w:i/>
+                      <w:kern w:val="36"/>
+                      <w:sz w:val="32"/>
+                      <w:szCs w:val="32"/>
+                    </w:rPr>
+                  </m:ctrlPr>
+                </m:accPr>
+                <m:e>
+                  <m:r>
+                    <w:rPr>
+                      <w:rFonts w:ascii="Cambria Math" w:eastAsia="Times New Roman" w:hAnsi="Cambria Math" w:cstheme="minorHAnsi"/>
+                      <w:kern w:val="36"/>
+                      <w:sz w:val="32"/>
+                      <w:szCs w:val="32"/>
+                    </w:rPr>
+                    <m:t>x</m:t>
+                  </m:r>
+                </m:e>
+              </m:acc>
             </m:e>
             <m:sub>
               <m:r>
                 <w:rPr>
-                  <w:rStyle w:val="c0"/>
                   <w:rFonts w:ascii="Cambria Math" w:eastAsia="Times New Roman" w:hAnsi="Cambria Math" w:cstheme="minorHAnsi"/>
                   <w:kern w:val="36"/>
                   <w:sz w:val="32"/>
@@ -1637,6 +1853,7 @@
       <w:pPr>
         <w:spacing w:before="100" w:beforeAutospacing="1" w:after="100" w:afterAutospacing="1" w:line="240" w:lineRule="auto"/>
         <w:ind w:left="720"/>
+        <w:jc w:val="both"/>
         <w:outlineLvl w:val="0"/>
         <w:rPr>
           <w:rStyle w:val="c0"/>
@@ -1657,7 +1874,6 @@
           <w:sz w:val="32"/>
           <w:szCs w:val="32"/>
         </w:rPr>
-        <w:lastRenderedPageBreak/>
         <w:t>µ</w:t>
       </w:r>
       <w:r>
@@ -1706,7 +1922,6 @@
         </w:rPr>
         <w:t xml:space="preserve">represents the congruent words condition, and </w:t>
       </w:r>
-      <w:proofErr w:type="spellStart"/>
       <w:r>
         <w:rPr>
           <w:rStyle w:val="c0"/>
@@ -1717,20 +1932,7 @@
           <w:sz w:val="32"/>
           <w:szCs w:val="32"/>
         </w:rPr>
-        <w:t>i</w:t>
-      </w:r>
-      <w:proofErr w:type="spellEnd"/>
-      <w:r>
-        <w:rPr>
-          <w:rStyle w:val="c0"/>
-          <w:rFonts w:eastAsia="Times New Roman" w:cstheme="minorHAnsi"/>
-          <w:bCs/>
-          <w:i/>
-          <w:kern w:val="36"/>
-          <w:sz w:val="32"/>
-          <w:szCs w:val="32"/>
-        </w:rPr>
-        <w:t xml:space="preserve"> </w:t>
+        <w:t xml:space="preserve">i </w:t>
       </w:r>
       <w:r>
         <w:rPr>
@@ -1748,6 +1950,7 @@
       <w:pPr>
         <w:spacing w:before="100" w:beforeAutospacing="1" w:after="100" w:afterAutospacing="1" w:line="240" w:lineRule="auto"/>
         <w:ind w:left="720"/>
+        <w:jc w:val="both"/>
         <w:outlineLvl w:val="0"/>
         <w:rPr>
           <w:rStyle w:val="c0"/>
@@ -1789,6 +1992,7 @@
           <w:numId w:val="5"/>
         </w:numPr>
         <w:spacing w:before="100" w:beforeAutospacing="1" w:after="100" w:afterAutospacing="1" w:line="240" w:lineRule="auto"/>
+        <w:jc w:val="both"/>
         <w:outlineLvl w:val="0"/>
         <w:rPr>
           <w:rStyle w:val="c0"/>
@@ -1841,6 +2045,7 @@
           <w:numId w:val="5"/>
         </w:numPr>
         <w:spacing w:before="100" w:beforeAutospacing="1" w:after="100" w:afterAutospacing="1" w:line="240" w:lineRule="auto"/>
+        <w:jc w:val="both"/>
         <w:outlineLvl w:val="0"/>
         <w:rPr>
           <w:rStyle w:val="c0"/>
@@ -1890,6 +2095,7 @@
       <w:pPr>
         <w:spacing w:before="100" w:beforeAutospacing="1" w:after="100" w:afterAutospacing="1" w:line="240" w:lineRule="auto"/>
         <w:ind w:left="720"/>
+        <w:jc w:val="both"/>
         <w:outlineLvl w:val="0"/>
         <w:rPr>
           <w:rStyle w:val="c0"/>
@@ -1920,6 +2126,7 @@
           <w:numId w:val="6"/>
         </w:numPr>
         <w:spacing w:before="100" w:beforeAutospacing="1" w:after="100" w:afterAutospacing="1" w:line="240" w:lineRule="auto"/>
+        <w:jc w:val="both"/>
         <w:outlineLvl w:val="0"/>
         <w:rPr>
           <w:rStyle w:val="c0"/>
@@ -1961,6 +2168,7 @@
           <w:numId w:val="6"/>
         </w:numPr>
         <w:spacing w:before="100" w:beforeAutospacing="1" w:after="100" w:afterAutospacing="1" w:line="240" w:lineRule="auto"/>
+        <w:jc w:val="both"/>
         <w:outlineLvl w:val="0"/>
         <w:rPr>
           <w:rStyle w:val="c0"/>
@@ -1991,6 +2199,7 @@
           <w:numId w:val="6"/>
         </w:numPr>
         <w:spacing w:before="100" w:beforeAutospacing="1" w:after="100" w:afterAutospacing="1" w:line="240" w:lineRule="auto"/>
+        <w:jc w:val="both"/>
         <w:outlineLvl w:val="0"/>
         <w:rPr>
           <w:rStyle w:val="c0"/>
@@ -2021,6 +2230,7 @@
           <w:numId w:val="6"/>
         </w:numPr>
         <w:spacing w:before="100" w:beforeAutospacing="1" w:after="100" w:afterAutospacing="1" w:line="240" w:lineRule="auto"/>
+        <w:jc w:val="both"/>
         <w:outlineLvl w:val="0"/>
         <w:rPr>
           <w:rStyle w:val="c0"/>
@@ -2047,6 +2257,7 @@
       <w:pPr>
         <w:spacing w:before="100" w:beforeAutospacing="1" w:after="100" w:afterAutospacing="1" w:line="240" w:lineRule="auto"/>
         <w:ind w:left="720"/>
+        <w:jc w:val="both"/>
         <w:outlineLvl w:val="0"/>
         <w:rPr>
           <w:rStyle w:val="c0"/>
@@ -2057,15 +2268,64 @@
           <w:szCs w:val="32"/>
         </w:rPr>
       </w:pPr>
-      <w:r>
-        <w:rPr>
-          <w:rStyle w:val="c0"/>
-          <w:rFonts w:eastAsia="Times New Roman" w:cstheme="minorHAnsi"/>
-          <w:bCs/>
-          <w:kern w:val="36"/>
-          <w:sz w:val="32"/>
-          <w:szCs w:val="32"/>
-        </w:rPr>
+    </w:p>
+    <w:p>
+      <w:pPr>
+        <w:spacing w:before="100" w:beforeAutospacing="1" w:after="100" w:afterAutospacing="1" w:line="240" w:lineRule="auto"/>
+        <w:ind w:left="720"/>
+        <w:jc w:val="both"/>
+        <w:outlineLvl w:val="0"/>
+        <w:rPr>
+          <w:rStyle w:val="c0"/>
+          <w:rFonts w:eastAsia="Times New Roman" w:cstheme="minorHAnsi"/>
+          <w:bCs/>
+          <w:kern w:val="36"/>
+          <w:sz w:val="32"/>
+          <w:szCs w:val="32"/>
+        </w:rPr>
+      </w:pPr>
+    </w:p>
+    <w:p>
+      <w:pPr>
+        <w:spacing w:before="100" w:beforeAutospacing="1" w:after="100" w:afterAutospacing="1" w:line="240" w:lineRule="auto"/>
+        <w:ind w:left="720"/>
+        <w:jc w:val="both"/>
+        <w:outlineLvl w:val="0"/>
+        <w:rPr>
+          <w:rStyle w:val="c0"/>
+          <w:rFonts w:eastAsia="Times New Roman" w:cstheme="minorHAnsi"/>
+          <w:bCs/>
+          <w:kern w:val="36"/>
+          <w:sz w:val="32"/>
+          <w:szCs w:val="32"/>
+        </w:rPr>
+      </w:pPr>
+    </w:p>
+    <w:p>
+      <w:pPr>
+        <w:spacing w:before="100" w:beforeAutospacing="1" w:after="100" w:afterAutospacing="1" w:line="240" w:lineRule="auto"/>
+        <w:ind w:left="720"/>
+        <w:jc w:val="both"/>
+        <w:outlineLvl w:val="0"/>
+        <w:rPr>
+          <w:rStyle w:val="c0"/>
+          <w:rFonts w:eastAsia="Times New Roman" w:cstheme="minorHAnsi"/>
+          <w:bCs/>
+          <w:kern w:val="36"/>
+          <w:sz w:val="32"/>
+          <w:szCs w:val="32"/>
+        </w:rPr>
+      </w:pPr>
+      <w:r>
+        <w:rPr>
+          <w:rStyle w:val="c0"/>
+          <w:rFonts w:eastAsia="Times New Roman" w:cstheme="minorHAnsi"/>
+          <w:bCs/>
+          <w:kern w:val="36"/>
+          <w:sz w:val="32"/>
+          <w:szCs w:val="32"/>
+        </w:rPr>
+        <w:lastRenderedPageBreak/>
         <w:t>The t-test we perform will be one-tailed because:</w:t>
       </w:r>
     </w:p>
@@ -2077,6 +2337,7 @@
           <w:numId w:val="7"/>
         </w:numPr>
         <w:spacing w:before="100" w:beforeAutospacing="1" w:after="100" w:afterAutospacing="1" w:line="240" w:lineRule="auto"/>
+        <w:jc w:val="both"/>
         <w:outlineLvl w:val="0"/>
         <w:rPr>
           <w:rStyle w:val="c0"/>
@@ -2107,6 +2368,7 @@
           <w:numId w:val="7"/>
         </w:numPr>
         <w:spacing w:before="100" w:beforeAutospacing="1" w:after="100" w:afterAutospacing="1" w:line="240" w:lineRule="auto"/>
+        <w:jc w:val="both"/>
         <w:outlineLvl w:val="0"/>
         <w:rPr>
           <w:rStyle w:val="c0"/>
@@ -2133,6 +2395,7 @@
       <w:pPr>
         <w:spacing w:before="100" w:beforeAutospacing="1" w:after="100" w:afterAutospacing="1" w:line="240" w:lineRule="auto"/>
         <w:ind w:left="720"/>
+        <w:jc w:val="both"/>
         <w:outlineLvl w:val="0"/>
         <w:rPr>
           <w:rStyle w:val="c0"/>
@@ -2179,25 +2442,24 @@
           <w:rStyle w:val="c0"/>
           <w:rFonts w:eastAsia="Times New Roman" w:cstheme="minorHAnsi"/>
           <w:bCs/>
-          <w:color w:val="000000"/>
-          <w:kern w:val="36"/>
-          <w:sz w:val="32"/>
-          <w:szCs w:val="32"/>
-        </w:rPr>
-        <w:lastRenderedPageBreak/>
+          <w:color w:val="538135" w:themeColor="accent6" w:themeShade="BF"/>
+          <w:kern w:val="36"/>
+          <w:sz w:val="32"/>
+          <w:szCs w:val="32"/>
+        </w:rPr>
         <w:t>Report some descriptive statistics regarding this dataset. Include at least one measure of central tendency and at least one measure of variability.</w:t>
       </w:r>
     </w:p>
     <w:tbl>
       <w:tblPr>
-        <w:tblW w:w="6565" w:type="dxa"/>
+        <w:tblW w:w="7332" w:type="dxa"/>
         <w:jc w:val="center"/>
         <w:tblLook w:val="04A0" w:firstRow="1" w:lastRow="0" w:firstColumn="1" w:lastColumn="0" w:noHBand="0" w:noVBand="1"/>
       </w:tblPr>
       <w:tblGrid>
-        <w:gridCol w:w="1975"/>
-        <w:gridCol w:w="1387"/>
-        <w:gridCol w:w="1387"/>
+        <w:gridCol w:w="2695"/>
+        <w:gridCol w:w="1493"/>
+        <w:gridCol w:w="1493"/>
         <w:gridCol w:w="2011"/>
       </w:tblGrid>
       <w:tr>
@@ -2207,7 +2469,7 @@
         </w:trPr>
         <w:tc>
           <w:tcPr>
-            <w:tcW w:w="1975" w:type="dxa"/>
+            <w:tcW w:w="2695" w:type="dxa"/>
             <w:tcBorders>
               <w:top w:val="single" w:sz="4" w:space="0" w:color="auto"/>
               <w:left w:val="single" w:sz="4" w:space="0" w:color="auto"/>
@@ -2223,18 +2485,22 @@
             <w:pPr>
               <w:spacing w:after="0" w:line="240" w:lineRule="auto"/>
               <w:rPr>
-                <w:rFonts w:ascii="Calibri" w:eastAsia="Times New Roman" w:hAnsi="Calibri" w:cs="Times New Roman"/>
+                <w:rFonts w:eastAsia="Times New Roman" w:cstheme="minorHAnsi"/>
                 <w:b/>
                 <w:bCs/>
                 <w:color w:val="000000"/>
+                <w:sz w:val="24"/>
+                <w:szCs w:val="24"/>
               </w:rPr>
             </w:pPr>
             <w:r>
               <w:rPr>
-                <w:rFonts w:ascii="Calibri" w:eastAsia="Times New Roman" w:hAnsi="Calibri" w:cs="Times New Roman"/>
+                <w:rFonts w:eastAsia="Times New Roman" w:cstheme="minorHAnsi"/>
                 <w:b/>
                 <w:bCs/>
                 <w:color w:val="000000"/>
+                <w:sz w:val="24"/>
+                <w:szCs w:val="24"/>
               </w:rPr>
               <w:t>Statistic</w:t>
             </w:r>
@@ -2242,7 +2508,7 @@
         </w:tc>
         <w:tc>
           <w:tcPr>
-            <w:tcW w:w="1192" w:type="dxa"/>
+            <w:tcW w:w="1133" w:type="dxa"/>
             <w:tcBorders>
               <w:top w:val="single" w:sz="4" w:space="0" w:color="auto"/>
               <w:left w:val="nil"/>
@@ -2258,18 +2524,22 @@
             <w:pPr>
               <w:spacing w:after="0" w:line="240" w:lineRule="auto"/>
               <w:rPr>
-                <w:rFonts w:ascii="Calibri" w:eastAsia="Times New Roman" w:hAnsi="Calibri" w:cs="Times New Roman"/>
+                <w:rFonts w:eastAsia="Times New Roman" w:cstheme="minorHAnsi"/>
                 <w:b/>
                 <w:bCs/>
                 <w:color w:val="000000"/>
+                <w:sz w:val="24"/>
+                <w:szCs w:val="24"/>
               </w:rPr>
             </w:pPr>
             <w:r>
               <w:rPr>
-                <w:rFonts w:ascii="Calibri" w:eastAsia="Times New Roman" w:hAnsi="Calibri" w:cs="Times New Roman"/>
+                <w:rFonts w:eastAsia="Times New Roman" w:cstheme="minorHAnsi"/>
                 <w:b/>
                 <w:bCs/>
                 <w:color w:val="000000"/>
+                <w:sz w:val="24"/>
+                <w:szCs w:val="24"/>
               </w:rPr>
               <w:t>Congruent</w:t>
             </w:r>
@@ -2277,7 +2547,7 @@
         </w:tc>
         <w:tc>
           <w:tcPr>
-            <w:tcW w:w="1387" w:type="dxa"/>
+            <w:tcW w:w="1493" w:type="dxa"/>
             <w:tcBorders>
               <w:top w:val="single" w:sz="4" w:space="0" w:color="auto"/>
               <w:left w:val="nil"/>
@@ -2293,18 +2563,22 @@
             <w:pPr>
               <w:spacing w:after="0" w:line="240" w:lineRule="auto"/>
               <w:rPr>
-                <w:rFonts w:ascii="Calibri" w:eastAsia="Times New Roman" w:hAnsi="Calibri" w:cs="Times New Roman"/>
+                <w:rFonts w:eastAsia="Times New Roman" w:cstheme="minorHAnsi"/>
                 <w:b/>
                 <w:bCs/>
                 <w:color w:val="000000"/>
+                <w:sz w:val="24"/>
+                <w:szCs w:val="24"/>
               </w:rPr>
             </w:pPr>
             <w:r>
               <w:rPr>
-                <w:rFonts w:ascii="Calibri" w:eastAsia="Times New Roman" w:hAnsi="Calibri" w:cs="Times New Roman"/>
+                <w:rFonts w:eastAsia="Times New Roman" w:cstheme="minorHAnsi"/>
                 <w:b/>
                 <w:bCs/>
                 <w:color w:val="000000"/>
+                <w:sz w:val="24"/>
+                <w:szCs w:val="24"/>
               </w:rPr>
               <w:t>Incongruent</w:t>
             </w:r>
@@ -2328,18 +2602,22 @@
             <w:pPr>
               <w:spacing w:after="0" w:line="240" w:lineRule="auto"/>
               <w:rPr>
-                <w:rFonts w:ascii="Calibri" w:eastAsia="Times New Roman" w:hAnsi="Calibri" w:cs="Times New Roman"/>
+                <w:rFonts w:eastAsia="Times New Roman" w:cstheme="minorHAnsi"/>
                 <w:b/>
                 <w:bCs/>
                 <w:color w:val="000000"/>
+                <w:sz w:val="24"/>
+                <w:szCs w:val="24"/>
               </w:rPr>
             </w:pPr>
             <w:r>
               <w:rPr>
-                <w:rFonts w:ascii="Calibri" w:eastAsia="Times New Roman" w:hAnsi="Calibri" w:cs="Times New Roman"/>
+                <w:rFonts w:eastAsia="Times New Roman" w:cstheme="minorHAnsi"/>
                 <w:b/>
                 <w:bCs/>
                 <w:color w:val="000000"/>
+                <w:sz w:val="24"/>
+                <w:szCs w:val="24"/>
               </w:rPr>
               <w:t>Difference (C-I)</w:t>
             </w:r>
@@ -2353,7 +2631,7 @@
         </w:trPr>
         <w:tc>
           <w:tcPr>
-            <w:tcW w:w="1975" w:type="dxa"/>
+            <w:tcW w:w="2695" w:type="dxa"/>
             <w:tcBorders>
               <w:top w:val="nil"/>
               <w:left w:val="single" w:sz="4" w:space="0" w:color="auto"/>
@@ -2369,14 +2647,18 @@
             <w:pPr>
               <w:spacing w:after="0" w:line="240" w:lineRule="auto"/>
               <w:rPr>
-                <w:rFonts w:ascii="Calibri" w:eastAsia="Times New Roman" w:hAnsi="Calibri" w:cs="Times New Roman"/>
+                <w:rFonts w:eastAsia="Times New Roman" w:cstheme="minorHAnsi"/>
                 <w:color w:val="000000"/>
+                <w:sz w:val="24"/>
+                <w:szCs w:val="24"/>
               </w:rPr>
             </w:pPr>
             <w:r>
               <w:rPr>
-                <w:rFonts w:ascii="Calibri" w:eastAsia="Times New Roman" w:hAnsi="Calibri" w:cs="Times New Roman"/>
+                <w:rFonts w:eastAsia="Times New Roman" w:cstheme="minorHAnsi"/>
                 <w:color w:val="000000"/>
+                <w:sz w:val="24"/>
+                <w:szCs w:val="24"/>
               </w:rPr>
               <w:t>Sample size (n)</w:t>
             </w:r>
@@ -2384,7 +2666,7 @@
         </w:tc>
         <w:tc>
           <w:tcPr>
-            <w:tcW w:w="1192" w:type="dxa"/>
+            <w:tcW w:w="1133" w:type="dxa"/>
             <w:tcBorders>
               <w:top w:val="nil"/>
               <w:left w:val="nil"/>
@@ -2401,14 +2683,18 @@
               <w:spacing w:after="0" w:line="240" w:lineRule="auto"/>
               <w:jc w:val="right"/>
               <w:rPr>
-                <w:rFonts w:ascii="Calibri" w:eastAsia="Times New Roman" w:hAnsi="Calibri" w:cs="Times New Roman"/>
+                <w:rFonts w:eastAsia="Times New Roman" w:cstheme="minorHAnsi"/>
                 <w:color w:val="000000"/>
+                <w:sz w:val="24"/>
+                <w:szCs w:val="24"/>
               </w:rPr>
             </w:pPr>
             <w:r>
               <w:rPr>
-                <w:rFonts w:ascii="Calibri" w:eastAsia="Times New Roman" w:hAnsi="Calibri" w:cs="Times New Roman"/>
+                <w:rFonts w:eastAsia="Times New Roman" w:cstheme="minorHAnsi"/>
                 <w:color w:val="000000"/>
+                <w:sz w:val="24"/>
+                <w:szCs w:val="24"/>
               </w:rPr>
               <w:t>24</w:t>
             </w:r>
@@ -2416,7 +2702,7 @@
         </w:tc>
         <w:tc>
           <w:tcPr>
-            <w:tcW w:w="1387" w:type="dxa"/>
+            <w:tcW w:w="1493" w:type="dxa"/>
             <w:tcBorders>
               <w:top w:val="nil"/>
               <w:left w:val="nil"/>
@@ -2433,14 +2719,18 @@
               <w:spacing w:after="0" w:line="240" w:lineRule="auto"/>
               <w:jc w:val="right"/>
               <w:rPr>
-                <w:rFonts w:ascii="Calibri" w:eastAsia="Times New Roman" w:hAnsi="Calibri" w:cs="Times New Roman"/>
+                <w:rFonts w:eastAsia="Times New Roman" w:cstheme="minorHAnsi"/>
                 <w:color w:val="000000"/>
+                <w:sz w:val="24"/>
+                <w:szCs w:val="24"/>
               </w:rPr>
             </w:pPr>
             <w:r>
               <w:rPr>
-                <w:rFonts w:ascii="Calibri" w:eastAsia="Times New Roman" w:hAnsi="Calibri" w:cs="Times New Roman"/>
+                <w:rFonts w:eastAsia="Times New Roman" w:cstheme="minorHAnsi"/>
                 <w:color w:val="000000"/>
+                <w:sz w:val="24"/>
+                <w:szCs w:val="24"/>
               </w:rPr>
               <w:t>24</w:t>
             </w:r>
@@ -2465,14 +2755,18 @@
               <w:spacing w:after="0" w:line="240" w:lineRule="auto"/>
               <w:jc w:val="right"/>
               <w:rPr>
-                <w:rFonts w:ascii="Calibri" w:eastAsia="Times New Roman" w:hAnsi="Calibri" w:cs="Times New Roman"/>
+                <w:rFonts w:eastAsia="Times New Roman" w:cstheme="minorHAnsi"/>
                 <w:color w:val="000000"/>
+                <w:sz w:val="24"/>
+                <w:szCs w:val="24"/>
               </w:rPr>
             </w:pPr>
             <w:r>
               <w:rPr>
-                <w:rFonts w:ascii="Calibri" w:eastAsia="Times New Roman" w:hAnsi="Calibri" w:cs="Times New Roman"/>
+                <w:rFonts w:eastAsia="Times New Roman" w:cstheme="minorHAnsi"/>
                 <w:color w:val="000000"/>
+                <w:sz w:val="24"/>
+                <w:szCs w:val="24"/>
               </w:rPr>
               <w:t>24</w:t>
             </w:r>
@@ -2486,7 +2780,7 @@
         </w:trPr>
         <w:tc>
           <w:tcPr>
-            <w:tcW w:w="1975" w:type="dxa"/>
+            <w:tcW w:w="2695" w:type="dxa"/>
             <w:tcBorders>
               <w:top w:val="nil"/>
               <w:left w:val="single" w:sz="4" w:space="0" w:color="auto"/>
@@ -2500,24 +2794,66 @@
           </w:tcPr>
           <w:p>
             <w:pPr>
-              <w:spacing w:after="0" w:line="240" w:lineRule="auto"/>
+              <w:spacing w:before="100" w:beforeAutospacing="1" w:after="100" w:afterAutospacing="1" w:line="240" w:lineRule="auto"/>
+              <w:outlineLvl w:val="0"/>
               <w:rPr>
-                <w:rFonts w:ascii="Calibri" w:eastAsia="Times New Roman" w:hAnsi="Calibri" w:cs="Times New Roman"/>
-                <w:color w:val="000000"/>
+                <w:rFonts w:eastAsia="Times New Roman" w:cstheme="minorHAnsi"/>
+                <w:bCs/>
+                <w:kern w:val="36"/>
+                <w:sz w:val="24"/>
+                <w:szCs w:val="24"/>
               </w:rPr>
             </w:pPr>
             <w:r>
               <w:rPr>
-                <w:rFonts w:ascii="Calibri" w:eastAsia="Times New Roman" w:hAnsi="Calibri" w:cs="Times New Roman"/>
+                <w:rFonts w:eastAsia="Times New Roman" w:cstheme="minorHAnsi"/>
                 <w:color w:val="000000"/>
+                <w:sz w:val="24"/>
+                <w:szCs w:val="24"/>
               </w:rPr>
-              <w:t>Mean (µ)</w:t>
+              <w:t>Mean (</w:t>
+            </w:r>
+            <m:oMath>
+              <m:acc>
+                <m:accPr>
+                  <m:chr m:val="̅"/>
+                  <m:ctrlPr>
+                    <w:rPr>
+                      <w:rFonts w:ascii="Cambria Math" w:eastAsia="Times New Roman" w:hAnsi="Cambria Math" w:cstheme="minorHAnsi"/>
+                      <w:i/>
+                      <w:color w:val="000000"/>
+                      <w:sz w:val="24"/>
+                      <w:szCs w:val="24"/>
+                    </w:rPr>
+                  </m:ctrlPr>
+                </m:accPr>
+                <m:e>
+                  <m:r>
+                    <w:rPr>
+                      <w:rFonts w:ascii="Cambria Math" w:eastAsia="Times New Roman" w:hAnsi="Cambria Math" w:cstheme="minorHAnsi"/>
+                      <w:color w:val="000000"/>
+                      <w:sz w:val="24"/>
+                      <w:szCs w:val="24"/>
+                    </w:rPr>
+                    <m:t>x</m:t>
+                  </m:r>
+                </m:e>
+              </m:acc>
+            </m:oMath>
+            <w:r>
+              <w:rPr>
+                <w:rFonts w:eastAsia="Times New Roman" w:cstheme="minorHAnsi"/>
+                <w:color w:val="000000"/>
+                <w:sz w:val="24"/>
+                <w:szCs w:val="24"/>
+              </w:rPr>
+              <w:t>)</w:t>
             </w:r>
           </w:p>
         </w:tc>
         <w:tc>
           <w:tcPr>
-            <w:tcW w:w="1192" w:type="dxa"/>
+            <w:tcW w:w="1133" w:type="dxa"/>
             <w:tcBorders>
               <w:top w:val="nil"/>
               <w:left w:val="nil"/>
@@ -2534,14 +2870,18 @@
               <w:spacing w:after="0" w:line="240" w:lineRule="auto"/>
               <w:jc w:val="right"/>
               <w:rPr>
-                <w:rFonts w:ascii="Calibri" w:eastAsia="Times New Roman" w:hAnsi="Calibri" w:cs="Times New Roman"/>
+                <w:rFonts w:eastAsia="Times New Roman" w:cstheme="minorHAnsi"/>
                 <w:color w:val="000000"/>
+                <w:sz w:val="24"/>
+                <w:szCs w:val="24"/>
               </w:rPr>
             </w:pPr>
             <w:r>
               <w:rPr>
-                <w:rFonts w:ascii="Calibri" w:eastAsia="Times New Roman" w:hAnsi="Calibri" w:cs="Times New Roman"/>
+                <w:rFonts w:eastAsia="Times New Roman" w:cstheme="minorHAnsi"/>
                 <w:color w:val="000000"/>
+                <w:sz w:val="24"/>
+                <w:szCs w:val="24"/>
               </w:rPr>
               <w:t>14.051125</w:t>
             </w:r>
@@ -2549,7 +2889,7 @@
         </w:tc>
         <w:tc>
           <w:tcPr>
-            <w:tcW w:w="1387" w:type="dxa"/>
+            <w:tcW w:w="1493" w:type="dxa"/>
             <w:tcBorders>
               <w:top w:val="nil"/>
               <w:left w:val="nil"/>
@@ -2566,14 +2906,18 @@
               <w:spacing w:after="0" w:line="240" w:lineRule="auto"/>
               <w:jc w:val="right"/>
               <w:rPr>
-                <w:rFonts w:ascii="Calibri" w:eastAsia="Times New Roman" w:hAnsi="Calibri" w:cs="Times New Roman"/>
+                <w:rFonts w:eastAsia="Times New Roman" w:cstheme="minorHAnsi"/>
                 <w:color w:val="000000"/>
+                <w:sz w:val="24"/>
+                <w:szCs w:val="24"/>
               </w:rPr>
             </w:pPr>
             <w:r>
               <w:rPr>
-                <w:rFonts w:ascii="Calibri" w:eastAsia="Times New Roman" w:hAnsi="Calibri" w:cs="Times New Roman"/>
+                <w:rFonts w:eastAsia="Times New Roman" w:cstheme="minorHAnsi"/>
                 <w:color w:val="000000"/>
+                <w:sz w:val="24"/>
+                <w:szCs w:val="24"/>
               </w:rPr>
               <w:t>22.01591667</w:t>
             </w:r>
@@ -2598,16 +2942,29 @@
               <w:spacing w:after="0" w:line="240" w:lineRule="auto"/>
               <w:jc w:val="right"/>
               <w:rPr>
-                <w:rFonts w:ascii="Calibri" w:eastAsia="Times New Roman" w:hAnsi="Calibri" w:cs="Times New Roman"/>
+                <w:rFonts w:eastAsia="Times New Roman" w:cstheme="minorHAnsi"/>
                 <w:color w:val="000000"/>
+                <w:sz w:val="24"/>
+                <w:szCs w:val="24"/>
               </w:rPr>
             </w:pPr>
             <w:r>
               <w:rPr>
-                <w:rFonts w:ascii="Calibri" w:eastAsia="Times New Roman" w:hAnsi="Calibri" w:cs="Times New Roman"/>
+                <w:rFonts w:eastAsia="Times New Roman" w:cstheme="minorHAnsi"/>
                 <w:color w:val="000000"/>
+                <w:sz w:val="24"/>
+                <w:szCs w:val="24"/>
               </w:rPr>
-              <w:t>-7.964791667</w:t>
+              <w:t>-</w:t>
+            </w:r>
+            <w:r>
+              <w:rPr>
+                <w:rFonts w:eastAsia="Times New Roman" w:cstheme="minorHAnsi"/>
+                <w:color w:val="000000"/>
+                <w:sz w:val="24"/>
+                <w:szCs w:val="24"/>
+              </w:rPr>
+              <w:t>7.964791667</w:t>
             </w:r>
           </w:p>
         </w:tc>
@@ -2619,7 +2976,7 @@
         </w:trPr>
         <w:tc>
           <w:tcPr>
-            <w:tcW w:w="1975" w:type="dxa"/>
+            <w:tcW w:w="2695" w:type="dxa"/>
             <w:tcBorders>
               <w:top w:val="nil"/>
               <w:left w:val="single" w:sz="4" w:space="0" w:color="auto"/>
@@ -2635,14 +2992,18 @@
             <w:pPr>
               <w:spacing w:after="0" w:line="240" w:lineRule="auto"/>
               <w:rPr>
-                <w:rFonts w:ascii="Calibri" w:eastAsia="Times New Roman" w:hAnsi="Calibri" w:cs="Times New Roman"/>
+                <w:rFonts w:eastAsia="Times New Roman" w:cstheme="minorHAnsi"/>
                 <w:color w:val="000000"/>
+                <w:sz w:val="24"/>
+                <w:szCs w:val="24"/>
               </w:rPr>
             </w:pPr>
             <w:r>
               <w:rPr>
-                <w:rFonts w:ascii="Calibri" w:eastAsia="Times New Roman" w:hAnsi="Calibri" w:cs="Times New Roman"/>
+                <w:rFonts w:eastAsia="Times New Roman" w:cstheme="minorHAnsi"/>
                 <w:color w:val="000000"/>
+                <w:sz w:val="24"/>
+                <w:szCs w:val="24"/>
               </w:rPr>
               <w:t>Median</w:t>
             </w:r>
@@ -2650,7 +3011,7 @@
         </w:tc>
         <w:tc>
           <w:tcPr>
-            <w:tcW w:w="1192" w:type="dxa"/>
+            <w:tcW w:w="1133" w:type="dxa"/>
             <w:tcBorders>
               <w:top w:val="nil"/>
               <w:left w:val="nil"/>
@@ -2667,14 +3028,18 @@
               <w:spacing w:after="0" w:line="240" w:lineRule="auto"/>
               <w:jc w:val="right"/>
               <w:rPr>
-                <w:rFonts w:ascii="Calibri" w:eastAsia="Times New Roman" w:hAnsi="Calibri" w:cs="Times New Roman"/>
+                <w:rFonts w:eastAsia="Times New Roman" w:cstheme="minorHAnsi"/>
                 <w:color w:val="000000"/>
+                <w:sz w:val="24"/>
+                <w:szCs w:val="24"/>
               </w:rPr>
             </w:pPr>
             <w:r>
               <w:rPr>
-                <w:rFonts w:ascii="Calibri" w:eastAsia="Times New Roman" w:hAnsi="Calibri" w:cs="Times New Roman"/>
+                <w:rFonts w:eastAsia="Times New Roman" w:cstheme="minorHAnsi"/>
                 <w:color w:val="000000"/>
+                <w:sz w:val="24"/>
+                <w:szCs w:val="24"/>
               </w:rPr>
               <w:t>14.3565</w:t>
             </w:r>
@@ -2682,7 +3047,7 @@
         </w:tc>
         <w:tc>
           <w:tcPr>
-            <w:tcW w:w="1387" w:type="dxa"/>
+            <w:tcW w:w="1493" w:type="dxa"/>
             <w:tcBorders>
               <w:top w:val="nil"/>
               <w:left w:val="nil"/>
@@ -2699,14 +3064,18 @@
               <w:spacing w:after="0" w:line="240" w:lineRule="auto"/>
               <w:jc w:val="right"/>
               <w:rPr>
-                <w:rFonts w:ascii="Calibri" w:eastAsia="Times New Roman" w:hAnsi="Calibri" w:cs="Times New Roman"/>
+                <w:rFonts w:eastAsia="Times New Roman" w:cstheme="minorHAnsi"/>
                 <w:color w:val="000000"/>
+                <w:sz w:val="24"/>
+                <w:szCs w:val="24"/>
               </w:rPr>
             </w:pPr>
             <w:r>
               <w:rPr>
-                <w:rFonts w:ascii="Calibri" w:eastAsia="Times New Roman" w:hAnsi="Calibri" w:cs="Times New Roman"/>
+                <w:rFonts w:eastAsia="Times New Roman" w:cstheme="minorHAnsi"/>
                 <w:color w:val="000000"/>
+                <w:sz w:val="24"/>
+                <w:szCs w:val="24"/>
               </w:rPr>
               <w:t>21.0175</w:t>
             </w:r>
@@ -2731,16 +3100,20 @@
               <w:spacing w:after="0" w:line="240" w:lineRule="auto"/>
               <w:jc w:val="right"/>
               <w:rPr>
-                <w:rFonts w:ascii="Calibri" w:eastAsia="Times New Roman" w:hAnsi="Calibri" w:cs="Times New Roman"/>
+                <w:rFonts w:eastAsia="Times New Roman" w:cstheme="minorHAnsi"/>
                 <w:color w:val="000000"/>
+                <w:sz w:val="24"/>
+                <w:szCs w:val="24"/>
               </w:rPr>
             </w:pPr>
             <w:r>
               <w:rPr>
-                <w:rFonts w:ascii="Calibri" w:eastAsia="Times New Roman" w:hAnsi="Calibri" w:cs="Times New Roman"/>
+                <w:rFonts w:eastAsia="Times New Roman" w:cstheme="minorHAnsi"/>
                 <w:color w:val="000000"/>
+                <w:sz w:val="24"/>
+                <w:szCs w:val="24"/>
               </w:rPr>
-              <w:t>-7.6665</w:t>
+              <w:t>7.6665</w:t>
             </w:r>
           </w:p>
         </w:tc>
@@ -2752,7 +3125,7 @@
         </w:trPr>
         <w:tc>
           <w:tcPr>
-            <w:tcW w:w="1975" w:type="dxa"/>
+            <w:tcW w:w="2695" w:type="dxa"/>
             <w:tcBorders>
               <w:top w:val="nil"/>
               <w:left w:val="single" w:sz="4" w:space="0" w:color="auto"/>
@@ -2768,14 +3141,18 @@
             <w:pPr>
               <w:spacing w:after="0" w:line="240" w:lineRule="auto"/>
               <w:rPr>
-                <w:rFonts w:ascii="Calibri" w:eastAsia="Times New Roman" w:hAnsi="Calibri" w:cs="Times New Roman"/>
+                <w:rFonts w:eastAsia="Times New Roman" w:cstheme="minorHAnsi"/>
                 <w:color w:val="000000"/>
+                <w:sz w:val="24"/>
+                <w:szCs w:val="24"/>
               </w:rPr>
             </w:pPr>
             <w:r>
               <w:rPr>
-                <w:rFonts w:ascii="Calibri" w:eastAsia="Times New Roman" w:hAnsi="Calibri" w:cs="Times New Roman"/>
+                <w:rFonts w:eastAsia="Times New Roman" w:cstheme="minorHAnsi"/>
                 <w:color w:val="000000"/>
+                <w:sz w:val="24"/>
+                <w:szCs w:val="24"/>
               </w:rPr>
               <w:t>Variance</w:t>
             </w:r>
@@ -2783,7 +3160,7 @@
         </w:tc>
         <w:tc>
           <w:tcPr>
-            <w:tcW w:w="1192" w:type="dxa"/>
+            <w:tcW w:w="1133" w:type="dxa"/>
             <w:tcBorders>
               <w:top w:val="nil"/>
               <w:left w:val="nil"/>
@@ -2800,14 +3177,18 @@
               <w:spacing w:after="0" w:line="240" w:lineRule="auto"/>
               <w:jc w:val="right"/>
               <w:rPr>
-                <w:rFonts w:ascii="Calibri" w:eastAsia="Times New Roman" w:hAnsi="Calibri" w:cs="Times New Roman"/>
+                <w:rFonts w:eastAsia="Times New Roman" w:cstheme="minorHAnsi"/>
                 <w:color w:val="000000"/>
+                <w:sz w:val="24"/>
+                <w:szCs w:val="24"/>
               </w:rPr>
             </w:pPr>
             <w:r>
               <w:rPr>
-                <w:rFonts w:ascii="Calibri" w:eastAsia="Times New Roman" w:hAnsi="Calibri" w:cs="Times New Roman"/>
+                <w:rFonts w:eastAsia="Times New Roman" w:cstheme="minorHAnsi"/>
                 <w:color w:val="000000"/>
+                <w:sz w:val="24"/>
+                <w:szCs w:val="24"/>
               </w:rPr>
               <w:t>12.66902907</w:t>
             </w:r>
@@ -2815,7 +3196,7 @@
         </w:tc>
         <w:tc>
           <w:tcPr>
-            <w:tcW w:w="1387" w:type="dxa"/>
+            <w:tcW w:w="1493" w:type="dxa"/>
             <w:tcBorders>
               <w:top w:val="nil"/>
               <w:left w:val="nil"/>
@@ -2832,14 +3213,18 @@
               <w:spacing w:after="0" w:line="240" w:lineRule="auto"/>
               <w:jc w:val="right"/>
               <w:rPr>
-                <w:rFonts w:ascii="Calibri" w:eastAsia="Times New Roman" w:hAnsi="Calibri" w:cs="Times New Roman"/>
+                <w:rFonts w:eastAsia="Times New Roman" w:cstheme="minorHAnsi"/>
                 <w:color w:val="000000"/>
+                <w:sz w:val="24"/>
+                <w:szCs w:val="24"/>
               </w:rPr>
             </w:pPr>
             <w:r>
               <w:rPr>
-                <w:rFonts w:ascii="Calibri" w:eastAsia="Times New Roman" w:hAnsi="Calibri" w:cs="Times New Roman"/>
+                <w:rFonts w:eastAsia="Times New Roman" w:cstheme="minorHAnsi"/>
                 <w:color w:val="000000"/>
+                <w:sz w:val="24"/>
+                <w:szCs w:val="24"/>
               </w:rPr>
               <w:t>23.01175704</w:t>
             </w:r>
@@ -2864,14 +3249,18 @@
               <w:spacing w:after="0" w:line="240" w:lineRule="auto"/>
               <w:jc w:val="right"/>
               <w:rPr>
-                <w:rFonts w:ascii="Calibri" w:eastAsia="Times New Roman" w:hAnsi="Calibri" w:cs="Times New Roman"/>
+                <w:rFonts w:eastAsia="Times New Roman" w:cstheme="minorHAnsi"/>
                 <w:color w:val="000000"/>
+                <w:sz w:val="24"/>
+                <w:szCs w:val="24"/>
               </w:rPr>
             </w:pPr>
             <w:r>
               <w:rPr>
-                <w:rFonts w:ascii="Calibri" w:eastAsia="Times New Roman" w:hAnsi="Calibri" w:cs="Times New Roman"/>
+                <w:rFonts w:eastAsia="Times New Roman" w:cstheme="minorHAnsi"/>
                 <w:color w:val="000000"/>
+                <w:sz w:val="24"/>
+                <w:szCs w:val="24"/>
               </w:rPr>
               <w:t>23.66654087</w:t>
             </w:r>
@@ -2885,7 +3274,7 @@
         </w:trPr>
         <w:tc>
           <w:tcPr>
-            <w:tcW w:w="1975" w:type="dxa"/>
+            <w:tcW w:w="2695" w:type="dxa"/>
             <w:tcBorders>
               <w:top w:val="nil"/>
               <w:left w:val="single" w:sz="4" w:space="0" w:color="auto"/>
@@ -2901,22 +3290,64 @@
             <w:pPr>
               <w:spacing w:after="0" w:line="240" w:lineRule="auto"/>
               <w:rPr>
-                <w:rFonts w:ascii="Calibri" w:eastAsia="Times New Roman" w:hAnsi="Calibri" w:cs="Times New Roman"/>
+                <w:rFonts w:eastAsia="Times New Roman" w:cstheme="minorHAnsi"/>
                 <w:color w:val="000000"/>
+                <w:sz w:val="24"/>
+                <w:szCs w:val="24"/>
               </w:rPr>
             </w:pPr>
             <w:r>
               <w:rPr>
-                <w:rFonts w:ascii="Calibri" w:eastAsia="Times New Roman" w:hAnsi="Calibri" w:cs="Times New Roman"/>
+                <w:rFonts w:eastAsia="Times New Roman" w:cstheme="minorHAnsi"/>
                 <w:color w:val="000000"/>
+                <w:sz w:val="24"/>
+                <w:szCs w:val="24"/>
               </w:rPr>
               <w:t>Standard Deviation</w:t>
+            </w:r>
+            <w:r>
+              <w:rPr>
+                <w:rFonts w:eastAsia="Times New Roman" w:cstheme="minorHAnsi"/>
+                <w:color w:val="000000"/>
+                <w:sz w:val="24"/>
+                <w:szCs w:val="24"/>
+              </w:rPr>
+              <w:t xml:space="preserve"> </w:t>
+            </w:r>
+            <w:r>
+              <w:rPr>
+                <w:rFonts w:eastAsia="Times New Roman" w:cstheme="minorHAnsi"/>
+                <w:color w:val="000000"/>
+                <w:sz w:val="24"/>
+                <w:szCs w:val="24"/>
+              </w:rPr>
+              <w:t>(</w:t>
+            </w:r>
+            <m:oMath>
+              <m:r>
+                <w:rPr>
+                  <w:rFonts w:ascii="Cambria Math" w:eastAsia="Times New Roman" w:hAnsi="Cambria Math" w:cstheme="minorHAnsi"/>
+                  <w:color w:val="000000"/>
+                  <w:sz w:val="24"/>
+                  <w:szCs w:val="24"/>
+                </w:rPr>
+                <m:t>σ</m:t>
+              </m:r>
+            </m:oMath>
+            <w:r>
+              <w:rPr>
+                <w:rFonts w:eastAsia="Times New Roman" w:cstheme="minorHAnsi"/>
+                <w:color w:val="000000"/>
+                <w:sz w:val="24"/>
+                <w:szCs w:val="24"/>
+              </w:rPr>
+              <w:t>)</w:t>
             </w:r>
           </w:p>
         </w:tc>
         <w:tc>
           <w:tcPr>
-            <w:tcW w:w="1192" w:type="dxa"/>
+            <w:tcW w:w="1133" w:type="dxa"/>
             <w:tcBorders>
               <w:top w:val="nil"/>
               <w:left w:val="nil"/>
@@ -2933,14 +3364,18 @@
               <w:spacing w:after="0" w:line="240" w:lineRule="auto"/>
               <w:jc w:val="right"/>
               <w:rPr>
-                <w:rFonts w:ascii="Calibri" w:eastAsia="Times New Roman" w:hAnsi="Calibri" w:cs="Times New Roman"/>
+                <w:rFonts w:eastAsia="Times New Roman" w:cstheme="minorHAnsi"/>
                 <w:color w:val="000000"/>
+                <w:sz w:val="24"/>
+                <w:szCs w:val="24"/>
               </w:rPr>
             </w:pPr>
             <w:r>
               <w:rPr>
-                <w:rFonts w:ascii="Calibri" w:eastAsia="Times New Roman" w:hAnsi="Calibri" w:cs="Times New Roman"/>
+                <w:rFonts w:eastAsia="Times New Roman" w:cstheme="minorHAnsi"/>
                 <w:color w:val="000000"/>
+                <w:sz w:val="24"/>
+                <w:szCs w:val="24"/>
               </w:rPr>
               <w:t>3.559357958</w:t>
             </w:r>
@@ -2948,7 +3383,7 @@
         </w:tc>
         <w:tc>
           <w:tcPr>
-            <w:tcW w:w="1387" w:type="dxa"/>
+            <w:tcW w:w="1493" w:type="dxa"/>
             <w:tcBorders>
               <w:top w:val="nil"/>
               <w:left w:val="nil"/>
@@ -2965,14 +3400,18 @@
               <w:spacing w:after="0" w:line="240" w:lineRule="auto"/>
               <w:jc w:val="right"/>
               <w:rPr>
-                <w:rFonts w:ascii="Calibri" w:eastAsia="Times New Roman" w:hAnsi="Calibri" w:cs="Times New Roman"/>
+                <w:rFonts w:eastAsia="Times New Roman" w:cstheme="minorHAnsi"/>
                 <w:color w:val="000000"/>
+                <w:sz w:val="24"/>
+                <w:szCs w:val="24"/>
               </w:rPr>
             </w:pPr>
             <w:r>
               <w:rPr>
-                <w:rFonts w:ascii="Calibri" w:eastAsia="Times New Roman" w:hAnsi="Calibri" w:cs="Times New Roman"/>
+                <w:rFonts w:eastAsia="Times New Roman" w:cstheme="minorHAnsi"/>
                 <w:color w:val="000000"/>
+                <w:sz w:val="24"/>
+                <w:szCs w:val="24"/>
               </w:rPr>
               <w:t>4.797057122</w:t>
             </w:r>
@@ -2997,14 +3436,18 @@
               <w:spacing w:after="0" w:line="240" w:lineRule="auto"/>
               <w:jc w:val="right"/>
               <w:rPr>
-                <w:rFonts w:ascii="Calibri" w:eastAsia="Times New Roman" w:hAnsi="Calibri" w:cs="Times New Roman"/>
+                <w:rFonts w:eastAsia="Times New Roman" w:cstheme="minorHAnsi"/>
                 <w:color w:val="000000"/>
+                <w:sz w:val="24"/>
+                <w:szCs w:val="24"/>
               </w:rPr>
             </w:pPr>
             <w:r>
               <w:rPr>
-                <w:rFonts w:ascii="Calibri" w:eastAsia="Times New Roman" w:hAnsi="Calibri" w:cs="Times New Roman"/>
+                <w:rFonts w:eastAsia="Times New Roman" w:cstheme="minorHAnsi"/>
                 <w:color w:val="000000"/>
+                <w:sz w:val="24"/>
+                <w:szCs w:val="24"/>
               </w:rPr>
               <w:t>4.86482691</w:t>
             </w:r>
@@ -3018,7 +3461,7 @@
         </w:trPr>
         <w:tc>
           <w:tcPr>
-            <w:tcW w:w="1975" w:type="dxa"/>
+            <w:tcW w:w="2695" w:type="dxa"/>
             <w:tcBorders>
               <w:top w:val="nil"/>
               <w:left w:val="single" w:sz="4" w:space="0" w:color="auto"/>
@@ -3034,14 +3477,18 @@
             <w:pPr>
               <w:spacing w:after="0" w:line="240" w:lineRule="auto"/>
               <w:rPr>
-                <w:rFonts w:ascii="Calibri" w:eastAsia="Times New Roman" w:hAnsi="Calibri" w:cs="Times New Roman"/>
+                <w:rFonts w:eastAsia="Times New Roman" w:cstheme="minorHAnsi"/>
                 <w:color w:val="000000"/>
+                <w:sz w:val="24"/>
+                <w:szCs w:val="24"/>
               </w:rPr>
             </w:pPr>
             <w:r>
               <w:rPr>
-                <w:rFonts w:ascii="Calibri" w:eastAsia="Times New Roman" w:hAnsi="Calibri" w:cs="Times New Roman"/>
+                <w:rFonts w:eastAsia="Times New Roman" w:cstheme="minorHAnsi"/>
                 <w:color w:val="000000"/>
+                <w:sz w:val="24"/>
+                <w:szCs w:val="24"/>
               </w:rPr>
               <w:t>Standard Error (SE)</w:t>
             </w:r>
@@ -3049,7 +3496,7 @@
         </w:tc>
         <w:tc>
           <w:tcPr>
-            <w:tcW w:w="1192" w:type="dxa"/>
+            <w:tcW w:w="1133" w:type="dxa"/>
             <w:tcBorders>
               <w:top w:val="nil"/>
               <w:left w:val="nil"/>
@@ -3066,14 +3513,18 @@
               <w:spacing w:after="0" w:line="240" w:lineRule="auto"/>
               <w:jc w:val="right"/>
               <w:rPr>
-                <w:rFonts w:ascii="Calibri" w:eastAsia="Times New Roman" w:hAnsi="Calibri" w:cs="Times New Roman"/>
+                <w:rFonts w:eastAsia="Times New Roman" w:cstheme="minorHAnsi"/>
                 <w:color w:val="000000"/>
+                <w:sz w:val="24"/>
+                <w:szCs w:val="24"/>
               </w:rPr>
             </w:pPr>
             <w:r>
               <w:rPr>
-                <w:rFonts w:ascii="Calibri" w:eastAsia="Times New Roman" w:hAnsi="Calibri" w:cs="Times New Roman"/>
+                <w:rFonts w:eastAsia="Times New Roman" w:cstheme="minorHAnsi"/>
                 <w:color w:val="000000"/>
+                <w:sz w:val="24"/>
+                <w:szCs w:val="24"/>
               </w:rPr>
               <w:t>0.726550901</w:t>
             </w:r>
@@ -3081,7 +3532,7 @@
         </w:tc>
         <w:tc>
           <w:tcPr>
-            <w:tcW w:w="1387" w:type="dxa"/>
+            <w:tcW w:w="1493" w:type="dxa"/>
             <w:tcBorders>
               <w:top w:val="nil"/>
               <w:left w:val="nil"/>
@@ -3098,14 +3549,18 @@
               <w:spacing w:after="0" w:line="240" w:lineRule="auto"/>
               <w:jc w:val="right"/>
               <w:rPr>
-                <w:rFonts w:ascii="Calibri" w:eastAsia="Times New Roman" w:hAnsi="Calibri" w:cs="Times New Roman"/>
+                <w:rFonts w:eastAsia="Times New Roman" w:cstheme="minorHAnsi"/>
                 <w:color w:val="000000"/>
+                <w:sz w:val="24"/>
+                <w:szCs w:val="24"/>
               </w:rPr>
             </w:pPr>
             <w:r>
               <w:rPr>
-                <w:rFonts w:ascii="Calibri" w:eastAsia="Times New Roman" w:hAnsi="Calibri" w:cs="Times New Roman"/>
+                <w:rFonts w:eastAsia="Times New Roman" w:cstheme="minorHAnsi"/>
                 <w:color w:val="000000"/>
+                <w:sz w:val="24"/>
+                <w:szCs w:val="24"/>
               </w:rPr>
               <w:t>0.979195185</w:t>
             </w:r>
@@ -3130,14 +3585,18 @@
               <w:spacing w:after="0" w:line="240" w:lineRule="auto"/>
               <w:jc w:val="right"/>
               <w:rPr>
-                <w:rFonts w:ascii="Calibri" w:eastAsia="Times New Roman" w:hAnsi="Calibri" w:cs="Times New Roman"/>
+                <w:rFonts w:eastAsia="Times New Roman" w:cstheme="minorHAnsi"/>
                 <w:color w:val="000000"/>
+                <w:sz w:val="24"/>
+                <w:szCs w:val="24"/>
               </w:rPr>
             </w:pPr>
             <w:r>
               <w:rPr>
-                <w:rFonts w:ascii="Calibri" w:eastAsia="Times New Roman" w:hAnsi="Calibri" w:cs="Times New Roman"/>
+                <w:rFonts w:eastAsia="Times New Roman" w:cstheme="minorHAnsi"/>
                 <w:color w:val="000000"/>
+                <w:sz w:val="24"/>
+                <w:szCs w:val="24"/>
               </w:rPr>
               <w:t>0.993028635</w:t>
             </w:r>
@@ -3151,7 +3610,7 @@
         </w:trPr>
         <w:tc>
           <w:tcPr>
-            <w:tcW w:w="1975" w:type="dxa"/>
+            <w:tcW w:w="2695" w:type="dxa"/>
             <w:tcBorders>
               <w:top w:val="nil"/>
               <w:left w:val="single" w:sz="4" w:space="0" w:color="auto"/>
@@ -3167,14 +3626,18 @@
             <w:pPr>
               <w:spacing w:after="0" w:line="240" w:lineRule="auto"/>
               <w:rPr>
-                <w:rFonts w:ascii="Calibri" w:eastAsia="Times New Roman" w:hAnsi="Calibri" w:cs="Times New Roman"/>
+                <w:rFonts w:eastAsia="Times New Roman" w:cstheme="minorHAnsi"/>
                 <w:color w:val="000000"/>
+                <w:sz w:val="24"/>
+                <w:szCs w:val="24"/>
               </w:rPr>
             </w:pPr>
             <w:r>
               <w:rPr>
-                <w:rFonts w:ascii="Calibri" w:eastAsia="Times New Roman" w:hAnsi="Calibri" w:cs="Times New Roman"/>
+                <w:rFonts w:eastAsia="Times New Roman" w:cstheme="minorHAnsi"/>
                 <w:color w:val="000000"/>
+                <w:sz w:val="24"/>
+                <w:szCs w:val="24"/>
               </w:rPr>
               <w:t>Min</w:t>
             </w:r>
@@ -3182,7 +3645,7 @@
         </w:tc>
         <w:tc>
           <w:tcPr>
-            <w:tcW w:w="1192" w:type="dxa"/>
+            <w:tcW w:w="1133" w:type="dxa"/>
             <w:tcBorders>
               <w:top w:val="nil"/>
               <w:left w:val="nil"/>
@@ -3199,14 +3662,18 @@
               <w:spacing w:after="0" w:line="240" w:lineRule="auto"/>
               <w:jc w:val="right"/>
               <w:rPr>
-                <w:rFonts w:ascii="Calibri" w:eastAsia="Times New Roman" w:hAnsi="Calibri" w:cs="Times New Roman"/>
+                <w:rFonts w:eastAsia="Times New Roman" w:cstheme="minorHAnsi"/>
                 <w:color w:val="000000"/>
+                <w:sz w:val="24"/>
+                <w:szCs w:val="24"/>
               </w:rPr>
             </w:pPr>
             <w:r>
               <w:rPr>
-                <w:rFonts w:ascii="Calibri" w:eastAsia="Times New Roman" w:hAnsi="Calibri" w:cs="Times New Roman"/>
+                <w:rFonts w:eastAsia="Times New Roman" w:cstheme="minorHAnsi"/>
                 <w:color w:val="000000"/>
+                <w:sz w:val="24"/>
+                <w:szCs w:val="24"/>
               </w:rPr>
               <w:t>8.63</w:t>
             </w:r>
@@ -3214,7 +3681,7 @@
         </w:tc>
         <w:tc>
           <w:tcPr>
-            <w:tcW w:w="1387" w:type="dxa"/>
+            <w:tcW w:w="1493" w:type="dxa"/>
             <w:tcBorders>
               <w:top w:val="nil"/>
               <w:left w:val="nil"/>
@@ -3231,14 +3698,18 @@
               <w:spacing w:after="0" w:line="240" w:lineRule="auto"/>
               <w:jc w:val="right"/>
               <w:rPr>
-                <w:rFonts w:ascii="Calibri" w:eastAsia="Times New Roman" w:hAnsi="Calibri" w:cs="Times New Roman"/>
+                <w:rFonts w:eastAsia="Times New Roman" w:cstheme="minorHAnsi"/>
                 <w:color w:val="000000"/>
+                <w:sz w:val="24"/>
+                <w:szCs w:val="24"/>
               </w:rPr>
             </w:pPr>
             <w:r>
               <w:rPr>
-                <w:rFonts w:ascii="Calibri" w:eastAsia="Times New Roman" w:hAnsi="Calibri" w:cs="Times New Roman"/>
+                <w:rFonts w:eastAsia="Times New Roman" w:cstheme="minorHAnsi"/>
                 <w:color w:val="000000"/>
+                <w:sz w:val="24"/>
+                <w:szCs w:val="24"/>
               </w:rPr>
               <w:t>15.687</w:t>
             </w:r>
@@ -3263,16 +3734,20 @@
               <w:spacing w:after="0" w:line="240" w:lineRule="auto"/>
               <w:jc w:val="right"/>
               <w:rPr>
-                <w:rFonts w:ascii="Calibri" w:eastAsia="Times New Roman" w:hAnsi="Calibri" w:cs="Times New Roman"/>
+                <w:rFonts w:eastAsia="Times New Roman" w:cstheme="minorHAnsi"/>
                 <w:color w:val="000000"/>
+                <w:sz w:val="24"/>
+                <w:szCs w:val="24"/>
               </w:rPr>
             </w:pPr>
             <w:r>
               <w:rPr>
-                <w:rFonts w:ascii="Calibri" w:eastAsia="Times New Roman" w:hAnsi="Calibri" w:cs="Times New Roman"/>
+                <w:rFonts w:eastAsia="Times New Roman" w:cstheme="minorHAnsi"/>
                 <w:color w:val="000000"/>
+                <w:sz w:val="24"/>
+                <w:szCs w:val="24"/>
               </w:rPr>
-              <w:t>-21.919</w:t>
+              <w:t>1.95</w:t>
             </w:r>
           </w:p>
         </w:tc>
@@ -3284,7 +3759,7 @@
         </w:trPr>
         <w:tc>
           <w:tcPr>
-            <w:tcW w:w="1975" w:type="dxa"/>
+            <w:tcW w:w="2695" w:type="dxa"/>
             <w:tcBorders>
               <w:top w:val="nil"/>
               <w:left w:val="single" w:sz="4" w:space="0" w:color="auto"/>
@@ -3300,14 +3775,18 @@
             <w:pPr>
               <w:spacing w:after="0" w:line="240" w:lineRule="auto"/>
               <w:rPr>
-                <w:rFonts w:ascii="Calibri" w:eastAsia="Times New Roman" w:hAnsi="Calibri" w:cs="Times New Roman"/>
+                <w:rFonts w:eastAsia="Times New Roman" w:cstheme="minorHAnsi"/>
                 <w:color w:val="000000"/>
+                <w:sz w:val="24"/>
+                <w:szCs w:val="24"/>
               </w:rPr>
             </w:pPr>
             <w:r>
               <w:rPr>
-                <w:rFonts w:ascii="Calibri" w:eastAsia="Times New Roman" w:hAnsi="Calibri" w:cs="Times New Roman"/>
+                <w:rFonts w:eastAsia="Times New Roman" w:cstheme="minorHAnsi"/>
                 <w:color w:val="000000"/>
+                <w:sz w:val="24"/>
+                <w:szCs w:val="24"/>
               </w:rPr>
               <w:t>Max</w:t>
             </w:r>
@@ -3315,7 +3794,7 @@
         </w:tc>
         <w:tc>
           <w:tcPr>
-            <w:tcW w:w="1192" w:type="dxa"/>
+            <w:tcW w:w="1133" w:type="dxa"/>
             <w:tcBorders>
               <w:top w:val="nil"/>
               <w:left w:val="nil"/>
@@ -3332,14 +3811,18 @@
               <w:spacing w:after="0" w:line="240" w:lineRule="auto"/>
               <w:jc w:val="right"/>
               <w:rPr>
-                <w:rFonts w:ascii="Calibri" w:eastAsia="Times New Roman" w:hAnsi="Calibri" w:cs="Times New Roman"/>
+                <w:rFonts w:eastAsia="Times New Roman" w:cstheme="minorHAnsi"/>
                 <w:color w:val="000000"/>
+                <w:sz w:val="24"/>
+                <w:szCs w:val="24"/>
               </w:rPr>
             </w:pPr>
             <w:r>
               <w:rPr>
-                <w:rFonts w:ascii="Calibri" w:eastAsia="Times New Roman" w:hAnsi="Calibri" w:cs="Times New Roman"/>
+                <w:rFonts w:eastAsia="Times New Roman" w:cstheme="minorHAnsi"/>
                 <w:color w:val="000000"/>
+                <w:sz w:val="24"/>
+                <w:szCs w:val="24"/>
               </w:rPr>
               <w:t>22.328</w:t>
             </w:r>
@@ -3347,7 +3830,7 @@
         </w:tc>
         <w:tc>
           <w:tcPr>
-            <w:tcW w:w="1387" w:type="dxa"/>
+            <w:tcW w:w="1493" w:type="dxa"/>
             <w:tcBorders>
               <w:top w:val="nil"/>
               <w:left w:val="nil"/>
@@ -3364,14 +3847,18 @@
               <w:spacing w:after="0" w:line="240" w:lineRule="auto"/>
               <w:jc w:val="right"/>
               <w:rPr>
-                <w:rFonts w:ascii="Calibri" w:eastAsia="Times New Roman" w:hAnsi="Calibri" w:cs="Times New Roman"/>
+                <w:rFonts w:eastAsia="Times New Roman" w:cstheme="minorHAnsi"/>
                 <w:color w:val="000000"/>
+                <w:sz w:val="24"/>
+                <w:szCs w:val="24"/>
               </w:rPr>
             </w:pPr>
             <w:r>
               <w:rPr>
-                <w:rFonts w:ascii="Calibri" w:eastAsia="Times New Roman" w:hAnsi="Calibri" w:cs="Times New Roman"/>
+                <w:rFonts w:eastAsia="Times New Roman" w:cstheme="minorHAnsi"/>
                 <w:color w:val="000000"/>
+                <w:sz w:val="24"/>
+                <w:szCs w:val="24"/>
               </w:rPr>
               <w:t>35.255</w:t>
             </w:r>
@@ -3396,21 +3883,153 @@
               <w:spacing w:after="0" w:line="240" w:lineRule="auto"/>
               <w:jc w:val="right"/>
               <w:rPr>
-                <w:rFonts w:ascii="Calibri" w:eastAsia="Times New Roman" w:hAnsi="Calibri" w:cs="Times New Roman"/>
+                <w:rFonts w:eastAsia="Times New Roman" w:cstheme="minorHAnsi"/>
                 <w:color w:val="000000"/>
+                <w:sz w:val="24"/>
+                <w:szCs w:val="24"/>
               </w:rPr>
             </w:pPr>
             <w:r>
               <w:rPr>
-                <w:rFonts w:ascii="Calibri" w:eastAsia="Times New Roman" w:hAnsi="Calibri" w:cs="Times New Roman"/>
+                <w:rFonts w:eastAsia="Times New Roman" w:cstheme="minorHAnsi"/>
                 <w:color w:val="000000"/>
+                <w:sz w:val="24"/>
+                <w:szCs w:val="24"/>
               </w:rPr>
-              <w:t>-1.95</w:t>
+              <w:t>21.919</w:t>
             </w:r>
           </w:p>
         </w:tc>
       </w:tr>
     </w:tbl>
+    <w:p>
+      <w:pPr>
+        <w:pStyle w:val="ListParagraph"/>
+        <w:spacing w:before="100" w:beforeAutospacing="1" w:after="100" w:afterAutospacing="1" w:line="240" w:lineRule="auto"/>
+        <w:outlineLvl w:val="0"/>
+        <w:rPr>
+          <w:rStyle w:val="c0"/>
+          <w:rFonts w:eastAsia="Times New Roman" w:cstheme="minorHAnsi"/>
+          <w:bCs/>
+          <w:color w:val="538135" w:themeColor="accent6" w:themeShade="BF"/>
+          <w:kern w:val="36"/>
+          <w:sz w:val="32"/>
+          <w:szCs w:val="32"/>
+        </w:rPr>
+      </w:pPr>
+    </w:p>
+    <w:p>
+      <w:pPr>
+        <w:pStyle w:val="ListParagraph"/>
+        <w:spacing w:before="100" w:beforeAutospacing="1" w:after="100" w:afterAutospacing="1" w:line="240" w:lineRule="auto"/>
+        <w:outlineLvl w:val="0"/>
+        <w:rPr>
+          <w:rStyle w:val="c0"/>
+          <w:rFonts w:eastAsia="Times New Roman" w:cstheme="minorHAnsi"/>
+          <w:bCs/>
+          <w:color w:val="538135" w:themeColor="accent6" w:themeShade="BF"/>
+          <w:kern w:val="36"/>
+          <w:sz w:val="32"/>
+          <w:szCs w:val="32"/>
+        </w:rPr>
+      </w:pPr>
+    </w:p>
+    <w:p>
+      <w:pPr>
+        <w:pStyle w:val="ListParagraph"/>
+        <w:spacing w:before="100" w:beforeAutospacing="1" w:after="100" w:afterAutospacing="1" w:line="240" w:lineRule="auto"/>
+        <w:outlineLvl w:val="0"/>
+        <w:rPr>
+          <w:rStyle w:val="c0"/>
+          <w:rFonts w:eastAsia="Times New Roman" w:cstheme="minorHAnsi"/>
+          <w:bCs/>
+          <w:color w:val="538135" w:themeColor="accent6" w:themeShade="BF"/>
+          <w:kern w:val="36"/>
+          <w:sz w:val="32"/>
+          <w:szCs w:val="32"/>
+        </w:rPr>
+      </w:pPr>
+    </w:p>
+    <w:p>
+      <w:pPr>
+        <w:pStyle w:val="ListParagraph"/>
+        <w:spacing w:before="100" w:beforeAutospacing="1" w:after="100" w:afterAutospacing="1" w:line="240" w:lineRule="auto"/>
+        <w:outlineLvl w:val="0"/>
+        <w:rPr>
+          <w:rStyle w:val="c0"/>
+          <w:rFonts w:eastAsia="Times New Roman" w:cstheme="minorHAnsi"/>
+          <w:bCs/>
+          <w:color w:val="538135" w:themeColor="accent6" w:themeShade="BF"/>
+          <w:kern w:val="36"/>
+          <w:sz w:val="32"/>
+          <w:szCs w:val="32"/>
+        </w:rPr>
+      </w:pPr>
+    </w:p>
+    <w:p>
+      <w:pPr>
+        <w:pStyle w:val="ListParagraph"/>
+        <w:spacing w:before="100" w:beforeAutospacing="1" w:after="100" w:afterAutospacing="1" w:line="240" w:lineRule="auto"/>
+        <w:outlineLvl w:val="0"/>
+        <w:rPr>
+          <w:rStyle w:val="c0"/>
+          <w:rFonts w:eastAsia="Times New Roman" w:cstheme="minorHAnsi"/>
+          <w:bCs/>
+          <w:color w:val="538135" w:themeColor="accent6" w:themeShade="BF"/>
+          <w:kern w:val="36"/>
+          <w:sz w:val="32"/>
+          <w:szCs w:val="32"/>
+        </w:rPr>
+      </w:pPr>
+    </w:p>
+    <w:p>
+      <w:pPr>
+        <w:pStyle w:val="ListParagraph"/>
+        <w:spacing w:before="100" w:beforeAutospacing="1" w:after="100" w:afterAutospacing="1" w:line="240" w:lineRule="auto"/>
+        <w:outlineLvl w:val="0"/>
+        <w:rPr>
+          <w:rStyle w:val="c0"/>
+          <w:rFonts w:eastAsia="Times New Roman" w:cstheme="minorHAnsi"/>
+          <w:bCs/>
+          <w:color w:val="538135" w:themeColor="accent6" w:themeShade="BF"/>
+          <w:kern w:val="36"/>
+          <w:sz w:val="32"/>
+          <w:szCs w:val="32"/>
+        </w:rPr>
+      </w:pPr>
+    </w:p>
+    <w:p>
+      <w:pPr>
+        <w:pStyle w:val="ListParagraph"/>
+        <w:spacing w:before="100" w:beforeAutospacing="1" w:after="100" w:afterAutospacing="1" w:line="240" w:lineRule="auto"/>
+        <w:outlineLvl w:val="0"/>
+        <w:rPr>
+          <w:rStyle w:val="c0"/>
+          <w:rFonts w:eastAsia="Times New Roman" w:cstheme="minorHAnsi"/>
+          <w:bCs/>
+          <w:color w:val="538135" w:themeColor="accent6" w:themeShade="BF"/>
+          <w:kern w:val="36"/>
+          <w:sz w:val="32"/>
+          <w:szCs w:val="32"/>
+        </w:rPr>
+      </w:pPr>
+    </w:p>
+    <w:p>
+      <w:pPr>
+        <w:pStyle w:val="ListParagraph"/>
+        <w:spacing w:before="100" w:beforeAutospacing="1" w:after="100" w:afterAutospacing="1" w:line="240" w:lineRule="auto"/>
+        <w:outlineLvl w:val="0"/>
+        <w:rPr>
+          <w:rStyle w:val="c0"/>
+          <w:rFonts w:eastAsia="Times New Roman" w:cstheme="minorHAnsi"/>
+          <w:bCs/>
+          <w:color w:val="538135" w:themeColor="accent6" w:themeShade="BF"/>
+          <w:kern w:val="36"/>
+          <w:sz w:val="32"/>
+          <w:szCs w:val="32"/>
+        </w:rPr>
+      </w:pPr>
+    </w:p>
     <w:p>
       <w:pPr>
         <w:pStyle w:val="ListParagraph"/>
@@ -3435,11 +4054,12 @@
           <w:rStyle w:val="c0"/>
           <w:rFonts w:eastAsia="Times New Roman" w:cstheme="minorHAnsi"/>
           <w:bCs/>
-          <w:color w:val="000000"/>
-          <w:kern w:val="36"/>
-          <w:sz w:val="32"/>
-          <w:szCs w:val="32"/>
-        </w:rPr>
+          <w:color w:val="538135" w:themeColor="accent6" w:themeShade="BF"/>
+          <w:kern w:val="36"/>
+          <w:sz w:val="32"/>
+          <w:szCs w:val="32"/>
+        </w:rPr>
+        <w:lastRenderedPageBreak/>
         <w:t>Provide one or two visualizations that show the distribution of the sample data. Write one or two sentences noting what you observe about the plot or plots.</w:t>
       </w:r>
     </w:p>
@@ -3504,7 +4124,7 @@
                     </pic:cNvPicPr>
                   </pic:nvPicPr>
                   <pic:blipFill>
-                    <a:blip r:embed="rId10">
+                    <a:blip r:embed="rId11">
                       <a:extLst>
                         <a:ext uri="{28A0092B-C50C-407E-A947-70E740481C1C}">
                           <a14:useLocalDpi xmlns:a14="http://schemas.microsoft.com/office/drawing/2010/main" val="0"/>
@@ -3540,6 +4160,7 @@
       <w:pPr>
         <w:pStyle w:val="ListParagraph"/>
         <w:spacing w:before="100" w:beforeAutospacing="1" w:after="100" w:afterAutospacing="1" w:line="240" w:lineRule="auto"/>
+        <w:jc w:val="both"/>
         <w:outlineLvl w:val="0"/>
         <w:rPr>
           <w:rStyle w:val="c0"/>
@@ -3581,21 +4202,24 @@
           <w:sz w:val="32"/>
           <w:szCs w:val="32"/>
         </w:rPr>
-        <w:t xml:space="preserve">16 seconds to 36 seconds. Incongruent </w:t>
-      </w:r>
-      <w:bookmarkStart w:id="0" w:name="_GoBack"/>
-      <w:bookmarkEnd w:id="0"/>
-      <w:r>
-        <w:rPr>
-          <w:rStyle w:val="c0"/>
-          <w:rFonts w:eastAsia="Times New Roman" w:cstheme="minorHAnsi"/>
-          <w:bCs/>
-          <w:kern w:val="36"/>
-          <w:sz w:val="32"/>
-          <w:szCs w:val="32"/>
-        </w:rPr>
-        <w:t>is distributed noticeably at higher right to congruent distribution.</w:t>
-      </w:r>
+        <w:t>16 seconds to 36 seconds. Incongruent is distributed noticeably at higher right to congruent distribution.</w:t>
+      </w:r>
+    </w:p>
+    <w:p>
+      <w:pPr>
+        <w:pStyle w:val="ListParagraph"/>
+        <w:spacing w:before="100" w:beforeAutospacing="1" w:after="100" w:afterAutospacing="1" w:line="240" w:lineRule="auto"/>
+        <w:jc w:val="both"/>
+        <w:outlineLvl w:val="0"/>
+        <w:rPr>
+          <w:rStyle w:val="c0"/>
+          <w:rFonts w:eastAsia="Times New Roman" w:cstheme="minorHAnsi"/>
+          <w:bCs/>
+          <w:kern w:val="36"/>
+          <w:sz w:val="32"/>
+          <w:szCs w:val="32"/>
+        </w:rPr>
+      </w:pPr>
     </w:p>
     <w:p>
       <w:pPr>
@@ -3605,6 +4229,7 @@
           <w:numId w:val="4"/>
         </w:numPr>
         <w:spacing w:before="100" w:beforeAutospacing="1" w:after="100" w:afterAutospacing="1" w:line="240" w:lineRule="auto"/>
+        <w:jc w:val="both"/>
         <w:outlineLvl w:val="0"/>
         <w:rPr>
           <w:rStyle w:val="c0"/>
@@ -3621,65 +4246,1764 @@
           <w:rStyle w:val="c0"/>
           <w:rFonts w:eastAsia="Times New Roman" w:cstheme="minorHAnsi"/>
           <w:bCs/>
-          <w:color w:val="000000"/>
-          <w:kern w:val="36"/>
-          <w:sz w:val="32"/>
-          <w:szCs w:val="32"/>
-        </w:rPr>
-        <w:lastRenderedPageBreak/>
-        <w:t xml:space="preserve">Now, perform the statistical test and report your results. What is your confidence level and your critical statistic value? Do you reject the null hypothesis or fail to reject it? </w:t>
-      </w:r>
-      <w:proofErr w:type="gramStart"/>
-      <w:r>
-        <w:rPr>
-          <w:rStyle w:val="c0"/>
-          <w:rFonts w:eastAsia="Times New Roman" w:cstheme="minorHAnsi"/>
-          <w:bCs/>
-          <w:color w:val="000000"/>
-          <w:kern w:val="36"/>
-          <w:sz w:val="32"/>
-          <w:szCs w:val="32"/>
-        </w:rPr>
-        <w:t>Come to a conclusion</w:t>
-      </w:r>
-      <w:proofErr w:type="gramEnd"/>
-      <w:r>
-        <w:rPr>
-          <w:rStyle w:val="c0"/>
-          <w:rFonts w:eastAsia="Times New Roman" w:cstheme="minorHAnsi"/>
-          <w:bCs/>
-          <w:color w:val="000000"/>
-          <w:kern w:val="36"/>
-          <w:sz w:val="32"/>
-          <w:szCs w:val="32"/>
-        </w:rPr>
-        <w:t xml:space="preserve"> in terms of the experiment task. Did the results match up with your expectations?</w:t>
+          <w:color w:val="538135" w:themeColor="accent6" w:themeShade="BF"/>
+          <w:kern w:val="36"/>
+          <w:sz w:val="32"/>
+          <w:szCs w:val="32"/>
+        </w:rPr>
+        <w:t>Now, perform the statistical test and report your results. What is your confidence level and your critical statistic value? Do you reject the null hypothesis or fail to reject it? Come to a conclusion in terms of the experiment task. Did the results match up with your expectations?</w:t>
       </w:r>
     </w:p>
     <w:p>
       <w:pPr>
         <w:pStyle w:val="ListParagraph"/>
-        <w:rPr>
-          <w:rStyle w:val="c0"/>
-          <w:rFonts w:eastAsia="Times New Roman" w:cstheme="minorHAnsi"/>
-          <w:bCs/>
-          <w:color w:val="538135" w:themeColor="accent6" w:themeShade="BF"/>
-          <w:kern w:val="36"/>
-          <w:sz w:val="32"/>
-          <w:szCs w:val="32"/>
-        </w:rPr>
-      </w:pPr>
+        <w:jc w:val="both"/>
+        <w:rPr>
+          <w:rStyle w:val="c0"/>
+          <w:rFonts w:eastAsia="Times New Roman" w:cstheme="minorHAnsi"/>
+          <w:bCs/>
+          <w:kern w:val="36"/>
+          <w:sz w:val="32"/>
+          <w:szCs w:val="32"/>
+        </w:rPr>
+      </w:pPr>
+      <m:oMathPara>
+        <m:oMathParaPr>
+          <m:jc m:val="left"/>
+        </m:oMathParaPr>
+        <m:oMath>
+          <m:r>
+            <w:rPr>
+              <w:rStyle w:val="c0"/>
+              <w:rFonts w:ascii="Cambria Math" w:eastAsia="Times New Roman" w:hAnsi="Cambria Math" w:cstheme="minorHAnsi"/>
+              <w:kern w:val="36"/>
+              <w:sz w:val="32"/>
+              <w:szCs w:val="32"/>
+            </w:rPr>
+            <m:t>α</m:t>
+          </m:r>
+          <m:r>
+            <w:rPr>
+              <w:rStyle w:val="c0"/>
+              <w:rFonts w:ascii="Cambria Math" w:eastAsia="Times New Roman" w:hAnsi="Cambria Math" w:cstheme="minorHAnsi"/>
+              <w:kern w:val="36"/>
+              <w:sz w:val="32"/>
+              <w:szCs w:val="32"/>
+            </w:rPr>
+            <m:t>=0.05</m:t>
+          </m:r>
+        </m:oMath>
+      </m:oMathPara>
     </w:p>
     <w:p>
       <w:pPr>
         <w:pStyle w:val="ListParagraph"/>
+        <w:jc w:val="both"/>
+        <w:rPr>
+          <w:rStyle w:val="c0"/>
+          <w:rFonts w:eastAsia="Times New Roman" w:cstheme="minorHAnsi"/>
+          <w:bCs/>
+          <w:kern w:val="36"/>
+          <w:sz w:val="32"/>
+          <w:szCs w:val="32"/>
+        </w:rPr>
+      </w:pPr>
+      <m:oMathPara>
+        <m:oMathParaPr>
+          <m:jc m:val="left"/>
+        </m:oMathParaPr>
+        <m:oMath>
+          <m:r>
+            <w:rPr>
+              <w:rStyle w:val="c0"/>
+              <w:rFonts w:ascii="Cambria Math" w:eastAsia="Times New Roman" w:hAnsi="Cambria Math" w:cstheme="minorHAnsi"/>
+              <w:kern w:val="36"/>
+              <w:sz w:val="32"/>
+              <w:szCs w:val="32"/>
+            </w:rPr>
+            <m:t>df=23</m:t>
+          </m:r>
+        </m:oMath>
+      </m:oMathPara>
+    </w:p>
+    <w:p>
+      <w:pPr>
+        <w:pStyle w:val="ListParagraph"/>
+        <w:jc w:val="both"/>
+        <w:rPr>
+          <w:rStyle w:val="c0"/>
+          <w:rFonts w:eastAsia="Times New Roman" w:cstheme="minorHAnsi"/>
+          <w:bCs/>
+          <w:kern w:val="36"/>
+          <w:sz w:val="32"/>
+          <w:szCs w:val="32"/>
+        </w:rPr>
+      </w:pPr>
+      <m:oMath>
+        <m:sSub>
+          <m:sSubPr>
+            <m:ctrlPr>
+              <w:rPr>
+                <w:rStyle w:val="c0"/>
+                <w:rFonts w:ascii="Cambria Math" w:eastAsia="Times New Roman" w:hAnsi="Cambria Math" w:cstheme="minorHAnsi"/>
+                <w:bCs/>
+                <w:i/>
+                <w:kern w:val="36"/>
+                <w:sz w:val="32"/>
+                <w:szCs w:val="32"/>
+              </w:rPr>
+            </m:ctrlPr>
+          </m:sSubPr>
+          <m:e>
+            <m:r>
+              <w:rPr>
+                <w:rStyle w:val="c0"/>
+                <w:rFonts w:ascii="Cambria Math" w:eastAsia="Times New Roman" w:hAnsi="Cambria Math" w:cstheme="minorHAnsi"/>
+                <w:kern w:val="36"/>
+                <w:sz w:val="32"/>
+                <w:szCs w:val="32"/>
+              </w:rPr>
+              <m:t>t</m:t>
+            </m:r>
+          </m:e>
+          <m:sub>
+            <m:r>
+              <w:rPr>
+                <w:rStyle w:val="c0"/>
+                <w:rFonts w:ascii="Cambria Math" w:eastAsia="Times New Roman" w:hAnsi="Cambria Math" w:cstheme="minorHAnsi"/>
+                <w:kern w:val="36"/>
+                <w:sz w:val="32"/>
+                <w:szCs w:val="32"/>
+              </w:rPr>
+              <m:t>crit</m:t>
+            </m:r>
+          </m:sub>
+        </m:sSub>
+        <m:r>
+          <w:rPr>
+            <w:rStyle w:val="c0"/>
+            <w:rFonts w:ascii="Cambria Math" w:eastAsia="Times New Roman" w:hAnsi="Cambria Math" w:cstheme="minorHAnsi"/>
+            <w:kern w:val="36"/>
+            <w:sz w:val="32"/>
+            <w:szCs w:val="32"/>
+          </w:rPr>
+          <m:t>=-1.714</m:t>
+        </m:r>
+      </m:oMath>
+      <w:r>
+        <w:rPr>
+          <w:rStyle w:val="c0"/>
+          <w:rFonts w:eastAsia="Times New Roman" w:cstheme="minorHAnsi"/>
+          <w:bCs/>
+          <w:kern w:val="36"/>
+          <w:sz w:val="32"/>
+          <w:szCs w:val="32"/>
+        </w:rPr>
+        <w:t xml:space="preserve"> (</w:t>
+      </w:r>
+      <w:hyperlink r:id="rId12" w:history="1">
+        <w:r>
+          <w:rPr>
+            <w:rStyle w:val="Hyperlink"/>
+            <w:rFonts w:eastAsia="Times New Roman" w:cstheme="minorHAnsi"/>
+            <w:kern w:val="36"/>
+            <w:sz w:val="32"/>
+            <w:szCs w:val="32"/>
+          </w:rPr>
+          <w:t>t-table</w:t>
+        </w:r>
+      </w:hyperlink>
+      <w:r>
+        <w:rPr>
+          <w:rStyle w:val="c0"/>
+          <w:rFonts w:eastAsia="Times New Roman" w:cstheme="minorHAnsi"/>
+          <w:bCs/>
+          <w:kern w:val="36"/>
+          <w:sz w:val="32"/>
+          <w:szCs w:val="32"/>
+        </w:rPr>
+        <w:t>)</w:t>
+      </w:r>
+    </w:p>
+    <w:p>
+      <w:pPr>
+        <w:pStyle w:val="ListParagraph"/>
         <w:spacing w:before="100" w:beforeAutospacing="1" w:after="100" w:afterAutospacing="1" w:line="240" w:lineRule="auto"/>
+        <w:jc w:val="both"/>
         <w:outlineLvl w:val="0"/>
         <w:rPr>
           <w:rStyle w:val="c0"/>
           <w:rFonts w:eastAsia="Times New Roman" w:cstheme="minorHAnsi"/>
           <w:bCs/>
-          <w:color w:val="538135" w:themeColor="accent6" w:themeShade="BF"/>
+          <w:kern w:val="36"/>
+          <w:sz w:val="32"/>
+          <w:szCs w:val="32"/>
+        </w:rPr>
+      </w:pPr>
+      <w:r>
+        <w:rPr>
+          <w:rStyle w:val="c0"/>
+          <w:rFonts w:eastAsia="Times New Roman" w:cstheme="minorHAnsi"/>
+          <w:bCs/>
+          <w:kern w:val="36"/>
+          <w:sz w:val="32"/>
+          <w:szCs w:val="32"/>
+        </w:rPr>
+        <w:t>Since our sample size is same we will not do pooled-standard error, instead we will calculate the standard error using below formula:</w:t>
+      </w:r>
+    </w:p>
+    <w:p>
+      <w:pPr>
+        <w:pStyle w:val="ListParagraph"/>
+        <w:spacing w:before="100" w:beforeAutospacing="1" w:after="100" w:afterAutospacing="1" w:line="240" w:lineRule="auto"/>
+        <w:jc w:val="both"/>
+        <w:outlineLvl w:val="0"/>
+        <w:rPr>
+          <w:rStyle w:val="c0"/>
+          <w:rFonts w:eastAsia="Times New Roman" w:cstheme="minorHAnsi"/>
+          <w:bCs/>
+          <w:kern w:val="36"/>
+          <w:sz w:val="32"/>
+          <w:szCs w:val="32"/>
+        </w:rPr>
+      </w:pPr>
+      <m:oMathPara>
+        <m:oMathParaPr>
+          <m:jc m:val="left"/>
+        </m:oMathParaPr>
+        <m:oMath>
+          <m:r>
+            <w:rPr>
+              <w:rStyle w:val="c0"/>
+              <w:rFonts w:ascii="Cambria Math" w:eastAsia="Times New Roman" w:hAnsi="Cambria Math" w:cstheme="minorHAnsi"/>
+              <w:kern w:val="36"/>
+              <w:sz w:val="32"/>
+              <w:szCs w:val="32"/>
+            </w:rPr>
+            <w:lastRenderedPageBreak/>
+            <m:t>SE=</m:t>
+          </m:r>
+          <m:f>
+            <m:fPr>
+              <m:ctrlPr>
+                <w:rPr>
+                  <w:rStyle w:val="c0"/>
+                  <w:rFonts w:ascii="Cambria Math" w:eastAsia="Times New Roman" w:hAnsi="Cambria Math" w:cstheme="minorHAnsi"/>
+                  <w:bCs/>
+                  <w:i/>
+                  <w:kern w:val="36"/>
+                  <w:sz w:val="32"/>
+                  <w:szCs w:val="32"/>
+                </w:rPr>
+              </m:ctrlPr>
+            </m:fPr>
+            <m:num>
+              <m:r>
+                <w:rPr>
+                  <w:rStyle w:val="c0"/>
+                  <w:rFonts w:ascii="Cambria Math" w:eastAsia="Times New Roman" w:hAnsi="Cambria Math" w:cstheme="minorHAnsi"/>
+                  <w:kern w:val="36"/>
+                  <w:sz w:val="32"/>
+                  <w:szCs w:val="32"/>
+                </w:rPr>
+                <m:t>σ</m:t>
+              </m:r>
+            </m:num>
+            <m:den>
+              <m:rad>
+                <m:radPr>
+                  <m:degHide m:val="1"/>
+                  <m:ctrlPr>
+                    <w:rPr>
+                      <w:rStyle w:val="c0"/>
+                      <w:rFonts w:ascii="Cambria Math" w:eastAsia="Times New Roman" w:hAnsi="Cambria Math" w:cstheme="minorHAnsi"/>
+                      <w:bCs/>
+                      <w:i/>
+                      <w:kern w:val="36"/>
+                      <w:sz w:val="32"/>
+                      <w:szCs w:val="32"/>
+                    </w:rPr>
+                  </m:ctrlPr>
+                </m:radPr>
+                <m:deg/>
+                <m:e>
+                  <m:r>
+                    <w:rPr>
+                      <w:rStyle w:val="c0"/>
+                      <w:rFonts w:ascii="Cambria Math" w:eastAsia="Times New Roman" w:hAnsi="Cambria Math" w:cstheme="minorHAnsi"/>
+                      <w:kern w:val="36"/>
+                      <w:sz w:val="32"/>
+                      <w:szCs w:val="32"/>
+                    </w:rPr>
+                    <m:t>n</m:t>
+                  </m:r>
+                </m:e>
+              </m:rad>
+            </m:den>
+          </m:f>
+          <m:r>
+            <w:rPr>
+              <w:rStyle w:val="c0"/>
+              <w:rFonts w:ascii="Cambria Math" w:eastAsia="Times New Roman" w:hAnsi="Cambria Math" w:cstheme="minorHAnsi"/>
+              <w:kern w:val="36"/>
+              <w:sz w:val="32"/>
+              <w:szCs w:val="32"/>
+            </w:rPr>
+            <m:t xml:space="preserve"> =</m:t>
+          </m:r>
+          <m:f>
+            <m:fPr>
+              <m:ctrlPr>
+                <w:rPr>
+                  <w:rStyle w:val="c0"/>
+                  <w:rFonts w:ascii="Cambria Math" w:eastAsia="Times New Roman" w:hAnsi="Cambria Math" w:cstheme="minorHAnsi"/>
+                  <w:bCs/>
+                  <w:i/>
+                  <w:kern w:val="36"/>
+                  <w:sz w:val="32"/>
+                  <w:szCs w:val="32"/>
+                </w:rPr>
+              </m:ctrlPr>
+            </m:fPr>
+            <m:num>
+              <m:r>
+                <w:rPr>
+                  <w:rStyle w:val="c0"/>
+                  <w:rFonts w:ascii="Cambria Math" w:eastAsia="Times New Roman" w:hAnsi="Cambria Math" w:cstheme="minorHAnsi"/>
+                  <w:kern w:val="36"/>
+                  <w:sz w:val="32"/>
+                  <w:szCs w:val="32"/>
+                </w:rPr>
+                <m:t>4.8648691</m:t>
+              </m:r>
+            </m:num>
+            <m:den>
+              <m:rad>
+                <m:radPr>
+                  <m:degHide m:val="1"/>
+                  <m:ctrlPr>
+                    <w:rPr>
+                      <w:rStyle w:val="c0"/>
+                      <w:rFonts w:ascii="Cambria Math" w:eastAsia="Times New Roman" w:hAnsi="Cambria Math" w:cstheme="minorHAnsi"/>
+                      <w:bCs/>
+                      <w:i/>
+                      <w:kern w:val="36"/>
+                      <w:sz w:val="32"/>
+                      <w:szCs w:val="32"/>
+                    </w:rPr>
+                  </m:ctrlPr>
+                </m:radPr>
+                <m:deg/>
+                <m:e>
+                  <m:r>
+                    <w:rPr>
+                      <w:rStyle w:val="c0"/>
+                      <w:rFonts w:ascii="Cambria Math" w:eastAsia="Times New Roman" w:hAnsi="Cambria Math" w:cstheme="minorHAnsi"/>
+                      <w:kern w:val="36"/>
+                      <w:sz w:val="32"/>
+                      <w:szCs w:val="32"/>
+                    </w:rPr>
+                    <m:t>24</m:t>
+                  </m:r>
+                </m:e>
+              </m:rad>
+            </m:den>
+          </m:f>
+        </m:oMath>
+      </m:oMathPara>
+    </w:p>
+    <w:p>
+      <w:pPr>
+        <w:pStyle w:val="ListParagraph"/>
+        <w:spacing w:before="100" w:beforeAutospacing="1" w:after="100" w:afterAutospacing="1" w:line="240" w:lineRule="auto"/>
+        <w:jc w:val="both"/>
+        <w:outlineLvl w:val="0"/>
+        <w:rPr>
+          <w:rStyle w:val="c0"/>
+          <w:rFonts w:eastAsia="Times New Roman" w:cstheme="minorHAnsi"/>
+          <w:bCs/>
+          <w:kern w:val="36"/>
+          <w:sz w:val="32"/>
+          <w:szCs w:val="32"/>
+        </w:rPr>
+      </w:pPr>
+      <m:oMathPara>
+        <m:oMathParaPr>
+          <m:jc m:val="left"/>
+        </m:oMathParaPr>
+        <m:oMath>
+          <m:r>
+            <w:rPr>
+              <w:rStyle w:val="c0"/>
+              <w:rFonts w:ascii="Cambria Math" w:eastAsia="Times New Roman" w:hAnsi="Cambria Math" w:cstheme="minorHAnsi"/>
+              <w:kern w:val="36"/>
+              <w:sz w:val="32"/>
+              <w:szCs w:val="32"/>
+            </w:rPr>
+            <m:t xml:space="preserve">      </m:t>
+          </m:r>
+        </m:oMath>
+      </m:oMathPara>
+    </w:p>
+    <w:p>
+      <w:pPr>
+        <w:pStyle w:val="ListParagraph"/>
+        <w:spacing w:before="100" w:beforeAutospacing="1" w:after="100" w:afterAutospacing="1" w:line="240" w:lineRule="auto"/>
+        <w:jc w:val="both"/>
+        <w:outlineLvl w:val="0"/>
+        <w:rPr>
+          <w:rStyle w:val="c0"/>
+          <w:rFonts w:eastAsia="Times New Roman" w:cstheme="minorHAnsi"/>
+          <w:bCs/>
+          <w:kern w:val="36"/>
+          <w:sz w:val="32"/>
+          <w:szCs w:val="32"/>
+        </w:rPr>
+      </w:pPr>
+      <m:oMathPara>
+        <m:oMathParaPr>
+          <m:jc m:val="left"/>
+        </m:oMathParaPr>
+        <m:oMath>
+          <m:r>
+            <w:rPr>
+              <w:rStyle w:val="c0"/>
+              <w:rFonts w:ascii="Cambria Math" w:eastAsia="Times New Roman" w:hAnsi="Cambria Math" w:cstheme="minorHAnsi"/>
+              <w:kern w:val="36"/>
+              <w:sz w:val="32"/>
+              <w:szCs w:val="32"/>
+            </w:rPr>
+            <m:t xml:space="preserve"> SE</m:t>
+          </m:r>
+          <m:r>
+            <w:rPr>
+              <w:rStyle w:val="c0"/>
+              <w:rFonts w:ascii="Cambria Math" w:eastAsia="Times New Roman" w:hAnsi="Cambria Math" w:cstheme="minorHAnsi"/>
+              <w:kern w:val="36"/>
+              <w:sz w:val="32"/>
+              <w:szCs w:val="32"/>
+            </w:rPr>
+            <m:t xml:space="preserve">    </m:t>
+          </m:r>
+          <m:r>
+            <w:rPr>
+              <w:rStyle w:val="c0"/>
+              <w:rFonts w:ascii="Cambria Math" w:eastAsia="Times New Roman" w:hAnsi="Cambria Math" w:cstheme="minorHAnsi"/>
+              <w:kern w:val="36"/>
+              <w:sz w:val="32"/>
+              <w:szCs w:val="32"/>
+            </w:rPr>
+            <m:t>=</m:t>
+          </m:r>
+          <m:r>
+            <w:rPr>
+              <w:rStyle w:val="c0"/>
+              <w:rFonts w:ascii="Cambria Math" w:eastAsia="Times New Roman" w:hAnsi="Cambria Math" w:cstheme="minorHAnsi"/>
+              <w:kern w:val="36"/>
+              <w:sz w:val="32"/>
+              <w:szCs w:val="32"/>
+            </w:rPr>
+            <m:t>0.9930372</m:t>
+          </m:r>
+        </m:oMath>
+      </m:oMathPara>
+    </w:p>
+    <w:p>
+      <w:pPr>
+        <w:pStyle w:val="ListParagraph"/>
+        <w:spacing w:before="100" w:beforeAutospacing="1" w:after="100" w:afterAutospacing="1" w:line="240" w:lineRule="auto"/>
+        <w:jc w:val="both"/>
+        <w:outlineLvl w:val="0"/>
+        <w:rPr>
+          <w:rStyle w:val="c0"/>
+          <w:rFonts w:eastAsia="Times New Roman" w:cstheme="minorHAnsi"/>
+          <w:bCs/>
+          <w:kern w:val="36"/>
+          <w:sz w:val="32"/>
+          <w:szCs w:val="32"/>
+        </w:rPr>
+      </w:pPr>
+    </w:p>
+    <w:p>
+      <w:pPr>
+        <w:pStyle w:val="ListParagraph"/>
+        <w:spacing w:before="100" w:beforeAutospacing="1" w:after="100" w:afterAutospacing="1" w:line="240" w:lineRule="auto"/>
+        <w:jc w:val="both"/>
+        <w:outlineLvl w:val="0"/>
+        <w:rPr>
+          <w:rStyle w:val="c0"/>
+          <w:rFonts w:eastAsia="Times New Roman" w:cstheme="minorHAnsi"/>
+          <w:bCs/>
+          <w:kern w:val="36"/>
+          <w:sz w:val="32"/>
+          <w:szCs w:val="32"/>
+        </w:rPr>
+      </w:pPr>
+      <m:oMathPara>
+        <m:oMathParaPr>
+          <m:jc m:val="left"/>
+        </m:oMathParaPr>
+        <m:oMath>
+          <m:r>
+            <w:rPr>
+              <w:rStyle w:val="c0"/>
+              <w:rFonts w:ascii="Cambria Math" w:eastAsia="Times New Roman" w:hAnsi="Cambria Math" w:cstheme="minorHAnsi"/>
+              <w:kern w:val="36"/>
+              <w:sz w:val="32"/>
+              <w:szCs w:val="32"/>
+            </w:rPr>
+            <m:t>t=</m:t>
+          </m:r>
+          <m:f>
+            <m:fPr>
+              <m:ctrlPr>
+                <w:rPr>
+                  <w:rStyle w:val="c0"/>
+                  <w:rFonts w:ascii="Cambria Math" w:eastAsia="Times New Roman" w:hAnsi="Cambria Math" w:cstheme="minorHAnsi"/>
+                  <w:bCs/>
+                  <w:i/>
+                  <w:kern w:val="36"/>
+                  <w:sz w:val="32"/>
+                  <w:szCs w:val="32"/>
+                </w:rPr>
+              </m:ctrlPr>
+            </m:fPr>
+            <m:num>
+              <m:sSub>
+                <m:sSubPr>
+                  <m:ctrlPr>
+                    <w:rPr>
+                      <w:rStyle w:val="c0"/>
+                      <w:rFonts w:ascii="Cambria Math" w:eastAsia="Times New Roman" w:hAnsi="Cambria Math" w:cstheme="minorHAnsi"/>
+                      <w:bCs/>
+                      <w:i/>
+                      <w:kern w:val="36"/>
+                      <w:sz w:val="32"/>
+                      <w:szCs w:val="32"/>
+                    </w:rPr>
+                  </m:ctrlPr>
+                </m:sSubPr>
+                <m:e>
+                  <m:acc>
+                    <m:accPr>
+                      <m:chr m:val="̅"/>
+                      <m:ctrlPr>
+                        <w:rPr>
+                          <w:rStyle w:val="c0"/>
+                          <w:rFonts w:ascii="Cambria Math" w:eastAsia="Times New Roman" w:hAnsi="Cambria Math" w:cstheme="minorHAnsi"/>
+                          <w:bCs/>
+                          <w:i/>
+                          <w:kern w:val="36"/>
+                          <w:sz w:val="32"/>
+                          <w:szCs w:val="32"/>
+                        </w:rPr>
+                      </m:ctrlPr>
+                    </m:accPr>
+                    <m:e>
+                      <m:r>
+                        <w:rPr>
+                          <w:rStyle w:val="c0"/>
+                          <w:rFonts w:ascii="Cambria Math" w:eastAsia="Times New Roman" w:hAnsi="Cambria Math" w:cstheme="minorHAnsi"/>
+                          <w:kern w:val="36"/>
+                          <w:sz w:val="32"/>
+                          <w:szCs w:val="32"/>
+                        </w:rPr>
+                        <m:t>x</m:t>
+                      </m:r>
+                    </m:e>
+                  </m:acc>
+                </m:e>
+                <m:sub>
+                  <m:r>
+                    <w:rPr>
+                      <w:rStyle w:val="c0"/>
+                      <w:rFonts w:ascii="Cambria Math" w:eastAsia="Times New Roman" w:hAnsi="Cambria Math" w:cstheme="minorHAnsi"/>
+                      <w:kern w:val="36"/>
+                      <w:sz w:val="32"/>
+                      <w:szCs w:val="32"/>
+                    </w:rPr>
+                    <m:t>c</m:t>
+                  </m:r>
+                </m:sub>
+              </m:sSub>
+              <m:r>
+                <w:rPr>
+                  <w:rStyle w:val="c0"/>
+                  <w:rFonts w:ascii="Cambria Math" w:eastAsia="Times New Roman" w:hAnsi="Cambria Math" w:cstheme="minorHAnsi"/>
+                  <w:kern w:val="36"/>
+                  <w:sz w:val="32"/>
+                  <w:szCs w:val="32"/>
+                </w:rPr>
+                <m:t>-</m:t>
+              </m:r>
+              <m:sSub>
+                <m:sSubPr>
+                  <m:ctrlPr>
+                    <w:rPr>
+                      <w:rStyle w:val="c0"/>
+                      <w:rFonts w:ascii="Cambria Math" w:eastAsia="Times New Roman" w:hAnsi="Cambria Math" w:cstheme="minorHAnsi"/>
+                      <w:bCs/>
+                      <w:i/>
+                      <w:kern w:val="36"/>
+                      <w:sz w:val="32"/>
+                      <w:szCs w:val="32"/>
+                    </w:rPr>
+                  </m:ctrlPr>
+                </m:sSubPr>
+                <m:e>
+                  <m:acc>
+                    <m:accPr>
+                      <m:chr m:val="̅"/>
+                      <m:ctrlPr>
+                        <w:rPr>
+                          <w:rStyle w:val="c0"/>
+                          <w:rFonts w:ascii="Cambria Math" w:eastAsia="Times New Roman" w:hAnsi="Cambria Math" w:cstheme="minorHAnsi"/>
+                          <w:bCs/>
+                          <w:i/>
+                          <w:kern w:val="36"/>
+                          <w:sz w:val="32"/>
+                          <w:szCs w:val="32"/>
+                        </w:rPr>
+                      </m:ctrlPr>
+                    </m:accPr>
+                    <m:e>
+                      <m:r>
+                        <w:rPr>
+                          <w:rStyle w:val="c0"/>
+                          <w:rFonts w:ascii="Cambria Math" w:eastAsia="Times New Roman" w:hAnsi="Cambria Math" w:cstheme="minorHAnsi"/>
+                          <w:kern w:val="36"/>
+                          <w:sz w:val="32"/>
+                          <w:szCs w:val="32"/>
+                        </w:rPr>
+                        <m:t>x</m:t>
+                      </m:r>
+                    </m:e>
+                  </m:acc>
+                </m:e>
+                <m:sub>
+                  <m:r>
+                    <w:rPr>
+                      <w:rStyle w:val="c0"/>
+                      <w:rFonts w:ascii="Cambria Math" w:eastAsia="Times New Roman" w:hAnsi="Cambria Math" w:cstheme="minorHAnsi"/>
+                      <w:kern w:val="36"/>
+                      <w:sz w:val="32"/>
+                      <w:szCs w:val="32"/>
+                    </w:rPr>
+                    <m:t>i</m:t>
+                  </m:r>
+                </m:sub>
+              </m:sSub>
+            </m:num>
+            <m:den>
+              <m:r>
+                <w:rPr>
+                  <w:rStyle w:val="c0"/>
+                  <w:rFonts w:ascii="Cambria Math" w:eastAsia="Times New Roman" w:hAnsi="Cambria Math" w:cstheme="minorHAnsi"/>
+                  <w:kern w:val="36"/>
+                  <w:sz w:val="32"/>
+                  <w:szCs w:val="32"/>
+                </w:rPr>
+                <m:t>SE</m:t>
+              </m:r>
+            </m:den>
+          </m:f>
+          <m:r>
+            <w:rPr>
+              <w:rStyle w:val="c0"/>
+              <w:rFonts w:ascii="Cambria Math" w:eastAsia="Times New Roman" w:hAnsi="Cambria Math" w:cstheme="minorHAnsi"/>
+              <w:kern w:val="36"/>
+              <w:sz w:val="32"/>
+              <w:szCs w:val="32"/>
+            </w:rPr>
+            <m:t>=</m:t>
+          </m:r>
+          <m:f>
+            <m:fPr>
+              <m:ctrlPr>
+                <w:rPr>
+                  <w:rStyle w:val="c0"/>
+                  <w:rFonts w:ascii="Cambria Math" w:eastAsia="Times New Roman" w:hAnsi="Cambria Math" w:cstheme="minorHAnsi"/>
+                  <w:bCs/>
+                  <w:i/>
+                  <w:kern w:val="36"/>
+                  <w:sz w:val="32"/>
+                  <w:szCs w:val="32"/>
+                </w:rPr>
+              </m:ctrlPr>
+            </m:fPr>
+            <m:num>
+              <m:r>
+                <w:rPr>
+                  <w:rStyle w:val="c0"/>
+                  <w:rFonts w:ascii="Cambria Math" w:eastAsia="Times New Roman" w:hAnsi="Cambria Math" w:cstheme="minorHAnsi"/>
+                  <w:kern w:val="36"/>
+                  <w:sz w:val="32"/>
+                  <w:szCs w:val="32"/>
+                </w:rPr>
+                <m:t>-</m:t>
+              </m:r>
+              <m:r>
+                <w:rPr>
+                  <w:rStyle w:val="c0"/>
+                  <w:rFonts w:ascii="Cambria Math" w:eastAsia="Times New Roman" w:hAnsi="Cambria Math" w:cstheme="minorHAnsi"/>
+                  <w:kern w:val="36"/>
+                  <w:sz w:val="32"/>
+                  <w:szCs w:val="32"/>
+                </w:rPr>
+                <m:t>7.964791667</m:t>
+              </m:r>
+            </m:num>
+            <m:den>
+              <m:r>
+                <w:rPr>
+                  <w:rStyle w:val="c0"/>
+                  <w:rFonts w:ascii="Cambria Math" w:eastAsia="Times New Roman" w:hAnsi="Cambria Math" w:cstheme="minorHAnsi"/>
+                  <w:kern w:val="36"/>
+                  <w:sz w:val="32"/>
+                  <w:szCs w:val="32"/>
+                </w:rPr>
+                <m:t>0.9930372</m:t>
+              </m:r>
+            </m:den>
+          </m:f>
+        </m:oMath>
+      </m:oMathPara>
+    </w:p>
+    <w:p>
+      <w:pPr>
+        <w:pStyle w:val="ListParagraph"/>
+        <w:spacing w:before="100" w:beforeAutospacing="1" w:after="100" w:afterAutospacing="1" w:line="240" w:lineRule="auto"/>
+        <w:jc w:val="both"/>
+        <w:outlineLvl w:val="0"/>
+        <w:rPr>
+          <w:rStyle w:val="c0"/>
+          <w:rFonts w:eastAsia="Times New Roman" w:cstheme="minorHAnsi"/>
+          <w:bCs/>
+          <w:kern w:val="36"/>
+          <w:sz w:val="32"/>
+          <w:szCs w:val="32"/>
+        </w:rPr>
+      </w:pPr>
+    </w:p>
+    <w:p>
+      <w:pPr>
+        <w:pStyle w:val="ListParagraph"/>
+        <w:spacing w:before="100" w:beforeAutospacing="1" w:after="100" w:afterAutospacing="1" w:line="240" w:lineRule="auto"/>
+        <w:jc w:val="both"/>
+        <w:outlineLvl w:val="0"/>
+        <w:rPr>
+          <w:rStyle w:val="c0"/>
+          <w:rFonts w:eastAsia="Times New Roman" w:cstheme="minorHAnsi"/>
+          <w:bCs/>
+          <w:kern w:val="36"/>
+          <w:sz w:val="32"/>
+          <w:szCs w:val="32"/>
+        </w:rPr>
+      </w:pPr>
+      <m:oMathPara>
+        <m:oMathParaPr>
+          <m:jc m:val="left"/>
+        </m:oMathParaPr>
+        <m:oMath>
+          <m:r>
+            <w:rPr>
+              <w:rStyle w:val="c0"/>
+              <w:rFonts w:ascii="Cambria Math" w:eastAsia="Times New Roman" w:hAnsi="Cambria Math" w:cstheme="minorHAnsi"/>
+              <w:kern w:val="36"/>
+              <w:sz w:val="32"/>
+              <w:szCs w:val="32"/>
+            </w:rPr>
+            <m:t>t</m:t>
+          </m:r>
+          <m:r>
+            <w:rPr>
+              <w:rStyle w:val="c0"/>
+              <w:rFonts w:ascii="Cambria Math" w:eastAsia="Times New Roman" w:hAnsi="Cambria Math" w:cstheme="minorHAnsi"/>
+              <w:kern w:val="36"/>
+              <w:sz w:val="32"/>
+              <w:szCs w:val="32"/>
+            </w:rPr>
+            <m:t>=</m:t>
+          </m:r>
+          <m:r>
+            <w:rPr>
+              <w:rStyle w:val="c0"/>
+              <w:rFonts w:ascii="Cambria Math" w:eastAsia="Times New Roman" w:hAnsi="Cambria Math" w:cstheme="minorHAnsi"/>
+              <w:kern w:val="36"/>
+              <w:sz w:val="32"/>
+              <w:szCs w:val="32"/>
+            </w:rPr>
+            <m:t>-8.0206</m:t>
+          </m:r>
+        </m:oMath>
+      </m:oMathPara>
+    </w:p>
+    <w:p>
+      <w:pPr>
+        <w:pStyle w:val="ListParagraph"/>
+        <w:spacing w:before="100" w:beforeAutospacing="1" w:after="100" w:afterAutospacing="1" w:line="240" w:lineRule="auto"/>
+        <w:jc w:val="both"/>
+        <w:outlineLvl w:val="0"/>
+        <w:rPr>
+          <w:rStyle w:val="c0"/>
+          <w:rFonts w:eastAsia="Times New Roman" w:cstheme="minorHAnsi"/>
+          <w:bCs/>
+          <w:kern w:val="36"/>
+          <w:sz w:val="32"/>
+          <w:szCs w:val="32"/>
+        </w:rPr>
+      </w:pPr>
+    </w:p>
+    <w:p>
+      <w:pPr>
+        <w:pStyle w:val="ListParagraph"/>
+        <w:spacing w:before="100" w:beforeAutospacing="1" w:after="100" w:afterAutospacing="1" w:line="240" w:lineRule="auto"/>
+        <w:jc w:val="both"/>
+        <w:outlineLvl w:val="0"/>
+        <w:rPr>
+          <w:rStyle w:val="c0"/>
+          <w:rFonts w:eastAsia="Times New Roman" w:cstheme="minorHAnsi"/>
+          <w:bCs/>
+          <w:kern w:val="36"/>
+          <w:sz w:val="32"/>
+          <w:szCs w:val="32"/>
+        </w:rPr>
+      </w:pPr>
+      <m:oMathPara>
+        <m:oMathParaPr>
+          <m:jc m:val="left"/>
+        </m:oMathParaPr>
+        <m:oMath>
+          <m:r>
+            <w:rPr>
+              <w:rStyle w:val="c0"/>
+              <w:rFonts w:ascii="Cambria Math" w:eastAsia="Times New Roman" w:hAnsi="Cambria Math" w:cstheme="minorHAnsi"/>
+              <w:kern w:val="36"/>
+              <w:sz w:val="32"/>
+              <w:szCs w:val="32"/>
+            </w:rPr>
+            <m:t xml:space="preserve">P </m:t>
+          </m:r>
+          <m:r>
+            <w:rPr>
+              <w:rStyle w:val="c0"/>
+              <w:rFonts w:ascii="Cambria Math" w:eastAsia="Times New Roman" w:hAnsi="Cambria Math" w:cstheme="minorHAnsi"/>
+              <w:kern w:val="36"/>
+              <w:sz w:val="32"/>
+              <w:szCs w:val="32"/>
+            </w:rPr>
+            <m:t>value</m:t>
+          </m:r>
+          <m:r>
+            <w:rPr>
+              <w:rStyle w:val="c0"/>
+              <w:rFonts w:ascii="Cambria Math" w:eastAsia="Times New Roman" w:hAnsi="Cambria Math" w:cstheme="minorHAnsi"/>
+              <w:kern w:val="36"/>
+              <w:sz w:val="32"/>
+              <w:szCs w:val="32"/>
+            </w:rPr>
+            <m:t>=</m:t>
+          </m:r>
+          <m:r>
+            <w:rPr>
+              <w:rStyle w:val="c0"/>
+              <w:rFonts w:ascii="Cambria Math" w:eastAsia="Times New Roman" w:hAnsi="Cambria Math" w:cstheme="minorHAnsi"/>
+              <w:kern w:val="36"/>
+              <w:sz w:val="32"/>
+              <w:szCs w:val="32"/>
+            </w:rPr>
+            <m:t>0.1</m:t>
+          </m:r>
+          <m:r>
+            <w:rPr>
+              <w:rStyle w:val="c0"/>
+              <w:rFonts w:ascii="Cambria Math" w:eastAsia="Times New Roman" w:hAnsi="Cambria Math" w:cstheme="minorHAnsi"/>
+              <w:kern w:val="36"/>
+              <w:sz w:val="32"/>
+              <w:szCs w:val="32"/>
+            </w:rPr>
+            <m:t>000</m:t>
+          </m:r>
+        </m:oMath>
+      </m:oMathPara>
+    </w:p>
+    <w:p>
+      <w:pPr>
+        <w:pStyle w:val="ListParagraph"/>
+        <w:spacing w:before="100" w:beforeAutospacing="1" w:after="100" w:afterAutospacing="1" w:line="240" w:lineRule="auto"/>
+        <w:jc w:val="both"/>
+        <w:outlineLvl w:val="0"/>
+        <w:rPr>
+          <w:rStyle w:val="c0"/>
+          <w:rFonts w:eastAsia="Times New Roman" w:cstheme="minorHAnsi"/>
+          <w:bCs/>
+          <w:kern w:val="36"/>
+          <w:sz w:val="32"/>
+          <w:szCs w:val="32"/>
+        </w:rPr>
+      </w:pPr>
+    </w:p>
+    <w:p>
+      <w:pPr>
+        <w:pStyle w:val="ListParagraph"/>
+        <w:spacing w:before="100" w:beforeAutospacing="1" w:after="100" w:afterAutospacing="1" w:line="240" w:lineRule="auto"/>
+        <w:jc w:val="both"/>
+        <w:outlineLvl w:val="0"/>
+        <w:rPr>
+          <w:rStyle w:val="c0"/>
+          <w:rFonts w:eastAsia="Times New Roman" w:cstheme="minorHAnsi"/>
+          <w:bCs/>
+          <w:kern w:val="36"/>
+          <w:sz w:val="32"/>
+          <w:szCs w:val="32"/>
+        </w:rPr>
+      </w:pPr>
+      <m:oMathPara>
+        <m:oMathParaPr>
+          <m:jc m:val="left"/>
+        </m:oMathParaPr>
+        <m:oMath>
+          <m:r>
+            <w:rPr>
+              <w:rStyle w:val="c0"/>
+              <w:rFonts w:ascii="Cambria Math" w:eastAsia="Times New Roman" w:hAnsi="Cambria Math" w:cstheme="minorHAnsi"/>
+              <w:kern w:val="36"/>
+              <w:sz w:val="32"/>
+              <w:szCs w:val="32"/>
+            </w:rPr>
+            <m:t xml:space="preserve">Margin of Error </m:t>
+          </m:r>
+          <m:d>
+            <m:dPr>
+              <m:ctrlPr>
+                <w:rPr>
+                  <w:rStyle w:val="c0"/>
+                  <w:rFonts w:ascii="Cambria Math" w:eastAsia="Times New Roman" w:hAnsi="Cambria Math" w:cstheme="minorHAnsi"/>
+                  <w:bCs/>
+                  <w:i/>
+                  <w:kern w:val="36"/>
+                  <w:sz w:val="32"/>
+                  <w:szCs w:val="32"/>
+                </w:rPr>
+              </m:ctrlPr>
+            </m:dPr>
+            <m:e>
+              <m:r>
+                <w:rPr>
+                  <w:rStyle w:val="c0"/>
+                  <w:rFonts w:ascii="Cambria Math" w:eastAsia="Times New Roman" w:hAnsi="Cambria Math" w:cstheme="minorHAnsi"/>
+                  <w:kern w:val="36"/>
+                  <w:sz w:val="32"/>
+                  <w:szCs w:val="32"/>
+                </w:rPr>
+                <m:t>ME</m:t>
+              </m:r>
+            </m:e>
+          </m:d>
+          <m:r>
+            <w:rPr>
+              <w:rStyle w:val="c0"/>
+              <w:rFonts w:ascii="Cambria Math" w:eastAsia="Times New Roman" w:hAnsi="Cambria Math" w:cstheme="minorHAnsi"/>
+              <w:kern w:val="36"/>
+              <w:sz w:val="32"/>
+              <w:szCs w:val="32"/>
+            </w:rPr>
+            <m:t>= 2.069*0.9930372= 2.054</m:t>
+          </m:r>
+        </m:oMath>
+      </m:oMathPara>
+    </w:p>
+    <w:p>
+      <w:pPr>
+        <w:pStyle w:val="ListParagraph"/>
+        <w:spacing w:before="100" w:beforeAutospacing="1" w:after="100" w:afterAutospacing="1" w:line="240" w:lineRule="auto"/>
+        <w:jc w:val="both"/>
+        <w:outlineLvl w:val="0"/>
+        <w:rPr>
+          <w:rStyle w:val="c0"/>
+          <w:rFonts w:eastAsia="Times New Roman" w:cstheme="minorHAnsi"/>
+          <w:bCs/>
+          <w:kern w:val="36"/>
+          <w:sz w:val="32"/>
+          <w:szCs w:val="32"/>
+        </w:rPr>
+      </w:pPr>
+    </w:p>
+    <w:p>
+      <w:pPr>
+        <w:pStyle w:val="ListParagraph"/>
+        <w:spacing w:before="100" w:beforeAutospacing="1" w:after="100" w:afterAutospacing="1" w:line="240" w:lineRule="auto"/>
+        <w:jc w:val="both"/>
+        <w:outlineLvl w:val="0"/>
+        <w:rPr>
+          <w:rStyle w:val="c0"/>
+          <w:rFonts w:eastAsia="Times New Roman" w:cstheme="minorHAnsi"/>
+          <w:bCs/>
+          <w:kern w:val="36"/>
+          <w:sz w:val="32"/>
+          <w:szCs w:val="32"/>
+        </w:rPr>
+      </w:pPr>
+      <m:oMathPara>
+        <m:oMathParaPr>
+          <m:jc m:val="left"/>
+        </m:oMathParaPr>
+        <m:oMath>
+          <m:r>
+            <w:rPr>
+              <w:rStyle w:val="c0"/>
+              <w:rFonts w:ascii="Cambria Math" w:eastAsia="Times New Roman" w:hAnsi="Cambria Math" w:cstheme="minorHAnsi"/>
+              <w:kern w:val="36"/>
+              <w:sz w:val="32"/>
+              <w:szCs w:val="32"/>
+            </w:rPr>
+            <m:t>Confidence Interval</m:t>
+          </m:r>
+          <m:r>
+            <w:rPr>
+              <w:rStyle w:val="c0"/>
+              <w:rFonts w:ascii="Cambria Math" w:eastAsia="Times New Roman" w:hAnsi="Cambria Math" w:cstheme="minorHAnsi"/>
+              <w:kern w:val="36"/>
+              <w:sz w:val="32"/>
+              <w:szCs w:val="32"/>
+            </w:rPr>
+            <m:t>:</m:t>
+          </m:r>
+        </m:oMath>
+      </m:oMathPara>
+    </w:p>
+    <w:p>
+      <w:pPr>
+        <w:pStyle w:val="ListParagraph"/>
+        <w:spacing w:before="100" w:beforeAutospacing="1" w:after="100" w:afterAutospacing="1" w:line="240" w:lineRule="auto"/>
+        <w:ind w:left="1440" w:firstLine="720"/>
+        <w:jc w:val="both"/>
+        <w:outlineLvl w:val="0"/>
+        <w:rPr>
+          <w:rStyle w:val="c0"/>
+          <w:rFonts w:eastAsia="Times New Roman" w:cstheme="minorHAnsi"/>
+          <w:bCs/>
+          <w:kern w:val="36"/>
+          <w:sz w:val="32"/>
+          <w:szCs w:val="32"/>
+        </w:rPr>
+      </w:pPr>
+      <m:oMathPara>
+        <m:oMathParaPr>
+          <m:jc m:val="left"/>
+        </m:oMathParaPr>
+        <m:oMath>
+          <m:r>
+            <w:rPr>
+              <w:rStyle w:val="c0"/>
+              <w:rFonts w:ascii="Cambria Math" w:eastAsia="Times New Roman" w:hAnsi="Cambria Math" w:cstheme="minorHAnsi"/>
+              <w:kern w:val="36"/>
+              <w:sz w:val="32"/>
+              <w:szCs w:val="32"/>
+            </w:rPr>
+            <m:t>lower limit= -7.964791667-</m:t>
+          </m:r>
+          <m:r>
+            <w:rPr>
+              <w:rStyle w:val="c0"/>
+              <w:rFonts w:ascii="Cambria Math" w:eastAsia="Times New Roman" w:hAnsi="Cambria Math" w:cstheme="minorHAnsi"/>
+              <w:kern w:val="36"/>
+              <w:sz w:val="32"/>
+              <w:szCs w:val="32"/>
+            </w:rPr>
+            <m:t>2.054= -10.01</m:t>
+          </m:r>
+        </m:oMath>
+      </m:oMathPara>
+    </w:p>
+    <w:p>
+      <w:pPr>
+        <w:pStyle w:val="ListParagraph"/>
+        <w:spacing w:before="100" w:beforeAutospacing="1" w:after="100" w:afterAutospacing="1" w:line="240" w:lineRule="auto"/>
+        <w:ind w:left="1440" w:firstLine="720"/>
+        <w:jc w:val="both"/>
+        <w:outlineLvl w:val="0"/>
+        <w:rPr>
+          <w:rStyle w:val="c0"/>
+          <w:rFonts w:eastAsia="Times New Roman" w:cstheme="minorHAnsi"/>
+          <w:bCs/>
+          <w:kern w:val="36"/>
+          <w:sz w:val="32"/>
+          <w:szCs w:val="32"/>
+        </w:rPr>
+      </w:pPr>
+      <m:oMathPara>
+        <m:oMathParaPr>
+          <m:jc m:val="left"/>
+        </m:oMathParaPr>
+        <m:oMath>
+          <m:r>
+            <w:rPr>
+              <w:rStyle w:val="c0"/>
+              <w:rFonts w:ascii="Cambria Math" w:eastAsia="Times New Roman" w:hAnsi="Cambria Math" w:cstheme="minorHAnsi"/>
+              <w:kern w:val="36"/>
+              <w:sz w:val="32"/>
+              <w:szCs w:val="32"/>
+            </w:rPr>
+            <m:t>upper</m:t>
+          </m:r>
+          <m:r>
+            <w:rPr>
+              <w:rStyle w:val="c0"/>
+              <w:rFonts w:ascii="Cambria Math" w:eastAsia="Times New Roman" w:hAnsi="Cambria Math" w:cstheme="minorHAnsi"/>
+              <w:kern w:val="36"/>
+              <w:sz w:val="32"/>
+              <w:szCs w:val="32"/>
+            </w:rPr>
+            <m:t xml:space="preserve"> limit= -</m:t>
+          </m:r>
+          <m:r>
+            <w:rPr>
+              <w:rStyle w:val="c0"/>
+              <w:rFonts w:ascii="Cambria Math" w:eastAsia="Times New Roman" w:hAnsi="Cambria Math" w:cstheme="minorHAnsi"/>
+              <w:kern w:val="36"/>
+              <w:sz w:val="32"/>
+              <w:szCs w:val="32"/>
+            </w:rPr>
+            <m:t>7.964791667+2.054</m:t>
+          </m:r>
+          <m:r>
+            <w:rPr>
+              <w:rStyle w:val="c0"/>
+              <w:rFonts w:ascii="Cambria Math" w:eastAsia="Times New Roman" w:hAnsi="Cambria Math" w:cstheme="minorHAnsi"/>
+              <w:kern w:val="36"/>
+              <w:sz w:val="32"/>
+              <w:szCs w:val="32"/>
+            </w:rPr>
+            <m:t>= -</m:t>
+          </m:r>
+          <m:r>
+            <w:rPr>
+              <w:rStyle w:val="c0"/>
+              <w:rFonts w:ascii="Cambria Math" w:eastAsia="Times New Roman" w:hAnsi="Cambria Math" w:cstheme="minorHAnsi"/>
+              <w:kern w:val="36"/>
+              <w:sz w:val="32"/>
+              <w:szCs w:val="32"/>
+            </w:rPr>
+            <m:t>5.91</m:t>
+          </m:r>
+        </m:oMath>
+      </m:oMathPara>
+    </w:p>
+    <w:p>
+      <w:pPr>
+        <w:pStyle w:val="ListParagraph"/>
+        <w:spacing w:before="100" w:beforeAutospacing="1" w:after="100" w:afterAutospacing="1" w:line="240" w:lineRule="auto"/>
+        <w:jc w:val="both"/>
+        <w:outlineLvl w:val="0"/>
+        <w:rPr>
+          <w:rStyle w:val="c0"/>
+          <w:rFonts w:eastAsia="Times New Roman" w:cstheme="minorHAnsi"/>
+          <w:bCs/>
+          <w:kern w:val="36"/>
+          <w:sz w:val="32"/>
+          <w:szCs w:val="32"/>
+        </w:rPr>
+      </w:pPr>
+    </w:p>
+    <w:p>
+      <w:pPr>
+        <w:pStyle w:val="ListParagraph"/>
+        <w:spacing w:before="100" w:beforeAutospacing="1" w:after="100" w:afterAutospacing="1" w:line="240" w:lineRule="auto"/>
+        <w:jc w:val="both"/>
+        <w:outlineLvl w:val="0"/>
+        <w:rPr>
+          <w:rStyle w:val="c0"/>
+          <w:rFonts w:eastAsia="Times New Roman" w:cstheme="minorHAnsi"/>
+          <w:bCs/>
+          <w:kern w:val="36"/>
+          <w:sz w:val="32"/>
+          <w:szCs w:val="32"/>
+        </w:rPr>
+      </w:pPr>
+      <w:r>
+        <w:rPr>
+          <w:rStyle w:val="c0"/>
+          <w:rFonts w:eastAsia="Times New Roman" w:cstheme="minorHAnsi"/>
+          <w:bCs/>
+          <w:kern w:val="36"/>
+          <w:sz w:val="32"/>
+          <w:szCs w:val="32"/>
+        </w:rPr>
+        <w:t xml:space="preserve">At 95% confidence interval </w:t>
+      </w:r>
+      <m:oMath>
+        <m:r>
+          <w:rPr>
+            <w:rStyle w:val="c0"/>
+            <w:rFonts w:ascii="Cambria Math" w:eastAsia="Times New Roman" w:hAnsi="Cambria Math" w:cstheme="minorHAnsi"/>
+            <w:kern w:val="36"/>
+            <w:sz w:val="32"/>
+            <w:szCs w:val="32"/>
+          </w:rPr>
+          <m:t>(</m:t>
+        </m:r>
+        <m:r>
+          <w:rPr>
+            <w:rStyle w:val="c0"/>
+            <w:rFonts w:ascii="Cambria Math" w:eastAsia="Times New Roman" w:hAnsi="Cambria Math" w:cstheme="minorHAnsi"/>
+            <w:kern w:val="36"/>
+            <w:sz w:val="32"/>
+            <w:szCs w:val="32"/>
+          </w:rPr>
+          <m:t>α</m:t>
+        </m:r>
+        <m:r>
+          <w:rPr>
+            <w:rStyle w:val="c0"/>
+            <w:rFonts w:ascii="Cambria Math" w:eastAsia="Times New Roman" w:hAnsi="Cambria Math" w:cstheme="minorHAnsi"/>
+            <w:kern w:val="36"/>
+            <w:sz w:val="32"/>
+            <w:szCs w:val="32"/>
+          </w:rPr>
+          <m:t>=.05</m:t>
+        </m:r>
+        <m:r>
+          <w:rPr>
+            <w:rStyle w:val="c0"/>
+            <w:rFonts w:ascii="Cambria Math" w:eastAsia="Times New Roman" w:hAnsi="Cambria Math" w:cstheme="minorHAnsi"/>
+            <w:kern w:val="36"/>
+            <w:sz w:val="32"/>
+            <w:szCs w:val="32"/>
+          </w:rPr>
+          <m:t>)</m:t>
+        </m:r>
+      </m:oMath>
+      <w:r>
+        <w:rPr>
+          <w:rStyle w:val="c0"/>
+          <w:rFonts w:eastAsia="Times New Roman" w:cstheme="minorHAnsi"/>
+          <w:bCs/>
+          <w:kern w:val="36"/>
+          <w:sz w:val="32"/>
+          <w:szCs w:val="32"/>
+        </w:rPr>
+        <w:t xml:space="preserve"> and </w:t>
+      </w:r>
+      <m:oMath>
+        <m:r>
+          <w:rPr>
+            <w:rStyle w:val="c0"/>
+            <w:rFonts w:ascii="Cambria Math" w:eastAsia="Times New Roman" w:hAnsi="Cambria Math" w:cstheme="minorHAnsi"/>
+            <w:kern w:val="36"/>
+            <w:sz w:val="32"/>
+            <w:szCs w:val="32"/>
+          </w:rPr>
+          <m:t>23</m:t>
+        </m:r>
+      </m:oMath>
+      <w:r>
+        <w:rPr>
+          <w:rStyle w:val="c0"/>
+          <w:rFonts w:eastAsia="Times New Roman" w:cstheme="minorHAnsi"/>
+          <w:bCs/>
+          <w:kern w:val="36"/>
+          <w:sz w:val="32"/>
+          <w:szCs w:val="32"/>
+        </w:rPr>
+        <w:t xml:space="preserve"> degrees of freedom, the critical statistic value for one-tailed test in the negative direction is </w:t>
+      </w:r>
+      <m:oMath>
+        <m:r>
+          <w:rPr>
+            <w:rStyle w:val="c0"/>
+            <w:rFonts w:ascii="Cambria Math" w:eastAsia="Times New Roman" w:hAnsi="Cambria Math" w:cstheme="minorHAnsi"/>
+            <w:kern w:val="36"/>
+            <w:sz w:val="32"/>
+            <w:szCs w:val="32"/>
+          </w:rPr>
+          <m:t>-1.714</m:t>
+        </m:r>
+      </m:oMath>
+      <w:r>
+        <w:rPr>
+          <w:rStyle w:val="c0"/>
+          <w:rFonts w:eastAsia="Times New Roman" w:cstheme="minorHAnsi"/>
+          <w:bCs/>
+          <w:kern w:val="36"/>
+          <w:sz w:val="32"/>
+          <w:szCs w:val="32"/>
+        </w:rPr>
+        <w:t xml:space="preserve">. The calculated t-statistic for the difference in color recognition times is </w:t>
+      </w:r>
+      <m:oMath>
+        <m:r>
+          <w:rPr>
+            <w:rStyle w:val="c0"/>
+            <w:rFonts w:ascii="Cambria Math" w:eastAsia="Times New Roman" w:hAnsi="Cambria Math" w:cstheme="minorHAnsi"/>
+            <w:kern w:val="36"/>
+            <w:sz w:val="32"/>
+            <w:szCs w:val="32"/>
+          </w:rPr>
+          <m:t>-8.0206</m:t>
+        </m:r>
+      </m:oMath>
+      <w:r>
+        <w:rPr>
+          <w:rStyle w:val="c0"/>
+          <w:rFonts w:eastAsia="Times New Roman" w:cstheme="minorHAnsi"/>
+          <w:bCs/>
+          <w:kern w:val="36"/>
+          <w:sz w:val="32"/>
+          <w:szCs w:val="32"/>
+        </w:rPr>
+        <w:t xml:space="preserve">. Since the t-statistic is in the critical region, we reject the </w:t>
+      </w:r>
+      <w:r>
+        <w:rPr>
+          <w:rStyle w:val="c0"/>
+          <w:rFonts w:eastAsia="Times New Roman" w:cstheme="minorHAnsi"/>
+          <w:bCs/>
+          <w:kern w:val="36"/>
+          <w:sz w:val="32"/>
+          <w:szCs w:val="32"/>
+        </w:rPr>
+        <w:t>null hypothesis (</w:t>
+      </w:r>
+      <m:oMath>
+        <m:sSub>
+          <m:sSubPr>
+            <m:ctrlPr>
+              <w:rPr>
+                <w:rStyle w:val="c0"/>
+                <w:rFonts w:ascii="Cambria Math" w:eastAsia="Times New Roman" w:hAnsi="Cambria Math" w:cstheme="minorHAnsi"/>
+                <w:bCs/>
+                <w:i/>
+                <w:kern w:val="36"/>
+                <w:sz w:val="32"/>
+                <w:szCs w:val="32"/>
+              </w:rPr>
+            </m:ctrlPr>
+          </m:sSubPr>
+          <m:e>
+            <m:r>
+              <w:rPr>
+                <w:rStyle w:val="c0"/>
+                <w:rFonts w:ascii="Cambria Math" w:eastAsia="Times New Roman" w:hAnsi="Cambria Math" w:cstheme="minorHAnsi"/>
+                <w:kern w:val="36"/>
+                <w:sz w:val="32"/>
+                <w:szCs w:val="32"/>
+              </w:rPr>
+              <m:t>H</m:t>
+            </m:r>
+          </m:e>
+          <m:sub>
+            <m:r>
+              <w:rPr>
+                <w:rStyle w:val="c0"/>
+                <w:rFonts w:ascii="Cambria Math" w:eastAsia="Times New Roman" w:hAnsi="Cambria Math" w:cstheme="minorHAnsi"/>
+                <w:kern w:val="36"/>
+                <w:sz w:val="32"/>
+                <w:szCs w:val="32"/>
+              </w:rPr>
+              <m:t>0</m:t>
+            </m:r>
+          </m:sub>
+        </m:sSub>
+        <m:r>
+          <w:rPr>
+            <w:rStyle w:val="c0"/>
+            <w:rFonts w:ascii="Cambria Math" w:eastAsia="Times New Roman" w:hAnsi="Cambria Math" w:cstheme="minorHAnsi"/>
+            <w:kern w:val="36"/>
+            <w:sz w:val="32"/>
+            <w:szCs w:val="32"/>
+          </w:rPr>
+          <m:t>:</m:t>
+        </m:r>
+        <m:r>
+          <w:rPr>
+            <w:rStyle w:val="c0"/>
+            <w:rFonts w:ascii="Cambria Math" w:eastAsia="Times New Roman" w:hAnsi="Cambria Math" w:cstheme="minorHAnsi"/>
+            <w:kern w:val="36"/>
+            <w:sz w:val="32"/>
+            <w:szCs w:val="32"/>
+          </w:rPr>
+          <m:t xml:space="preserve"> </m:t>
+        </m:r>
+        <m:sSub>
+          <m:sSubPr>
+            <m:ctrlPr>
+              <w:rPr>
+                <w:rFonts w:ascii="Cambria Math" w:eastAsia="Times New Roman" w:hAnsi="Cambria Math" w:cstheme="minorHAnsi"/>
+                <w:bCs/>
+                <w:i/>
+                <w:kern w:val="36"/>
+                <w:sz w:val="32"/>
+                <w:szCs w:val="32"/>
+              </w:rPr>
+            </m:ctrlPr>
+          </m:sSubPr>
+          <m:e>
+            <m:acc>
+              <m:accPr>
+                <m:chr m:val="̅"/>
+                <m:ctrlPr>
+                  <w:rPr>
+                    <w:rFonts w:ascii="Cambria Math" w:eastAsia="Times New Roman" w:hAnsi="Cambria Math" w:cstheme="minorHAnsi"/>
+                    <w:bCs/>
+                    <w:i/>
+                    <w:kern w:val="36"/>
+                    <w:sz w:val="32"/>
+                    <w:szCs w:val="32"/>
+                  </w:rPr>
+                </m:ctrlPr>
+              </m:accPr>
+              <m:e>
+                <m:r>
+                  <w:rPr>
+                    <w:rFonts w:ascii="Cambria Math" w:eastAsia="Times New Roman" w:hAnsi="Cambria Math" w:cstheme="minorHAnsi"/>
+                    <w:kern w:val="36"/>
+                    <w:sz w:val="32"/>
+                    <w:szCs w:val="32"/>
+                  </w:rPr>
+                  <m:t>x</m:t>
+                </m:r>
+              </m:e>
+            </m:acc>
+          </m:e>
+          <m:sub>
+            <m:r>
+              <w:rPr>
+                <w:rFonts w:ascii="Cambria Math" w:eastAsia="Times New Roman" w:hAnsi="Cambria Math" w:cstheme="minorHAnsi"/>
+                <w:kern w:val="36"/>
+                <w:sz w:val="32"/>
+                <w:szCs w:val="32"/>
+              </w:rPr>
+              <m:t>c</m:t>
+            </m:r>
+          </m:sub>
+        </m:sSub>
+        <m:r>
+          <w:rPr>
+            <w:rStyle w:val="c0"/>
+            <w:rFonts w:ascii="Cambria Math" w:eastAsia="Times New Roman" w:hAnsi="Cambria Math" w:cstheme="minorHAnsi"/>
+            <w:kern w:val="36"/>
+            <w:sz w:val="32"/>
+            <w:szCs w:val="32"/>
+          </w:rPr>
+          <m:t>≥</m:t>
+        </m:r>
+        <m:sSub>
+          <m:sSubPr>
+            <m:ctrlPr>
+              <w:rPr>
+                <w:rFonts w:ascii="Cambria Math" w:eastAsia="Times New Roman" w:hAnsi="Cambria Math" w:cstheme="minorHAnsi"/>
+                <w:bCs/>
+                <w:i/>
+                <w:kern w:val="36"/>
+                <w:sz w:val="32"/>
+                <w:szCs w:val="32"/>
+              </w:rPr>
+            </m:ctrlPr>
+          </m:sSubPr>
+          <m:e>
+            <m:acc>
+              <m:accPr>
+                <m:chr m:val="̅"/>
+                <m:ctrlPr>
+                  <w:rPr>
+                    <w:rFonts w:ascii="Cambria Math" w:eastAsia="Times New Roman" w:hAnsi="Cambria Math" w:cstheme="minorHAnsi"/>
+                    <w:bCs/>
+                    <w:i/>
+                    <w:kern w:val="36"/>
+                    <w:sz w:val="32"/>
+                    <w:szCs w:val="32"/>
+                  </w:rPr>
+                </m:ctrlPr>
+              </m:accPr>
+              <m:e>
+                <m:r>
+                  <w:rPr>
+                    <w:rFonts w:ascii="Cambria Math" w:eastAsia="Times New Roman" w:hAnsi="Cambria Math" w:cstheme="minorHAnsi"/>
+                    <w:kern w:val="36"/>
+                    <w:sz w:val="32"/>
+                    <w:szCs w:val="32"/>
+                  </w:rPr>
+                  <m:t>x</m:t>
+                </m:r>
+              </m:e>
+            </m:acc>
+          </m:e>
+          <m:sub>
+            <m:r>
+              <w:rPr>
+                <w:rFonts w:ascii="Cambria Math" w:eastAsia="Times New Roman" w:hAnsi="Cambria Math" w:cstheme="minorHAnsi"/>
+                <w:kern w:val="36"/>
+                <w:sz w:val="32"/>
+                <w:szCs w:val="32"/>
+              </w:rPr>
+              <m:t>i</m:t>
+            </m:r>
+          </m:sub>
+        </m:sSub>
+      </m:oMath>
+      <w:r>
+        <w:rPr>
+          <w:rStyle w:val="c0"/>
+          <w:rFonts w:eastAsia="Times New Roman" w:cstheme="minorHAnsi"/>
+          <w:bCs/>
+          <w:kern w:val="36"/>
+          <w:sz w:val="32"/>
+          <w:szCs w:val="32"/>
+        </w:rPr>
+        <w:t>)</w:t>
+      </w:r>
+      <w:r>
+        <w:rPr>
+          <w:rStyle w:val="c0"/>
+          <w:rFonts w:eastAsia="Times New Roman" w:cstheme="minorHAnsi"/>
+          <w:bCs/>
+          <w:kern w:val="36"/>
+          <w:sz w:val="32"/>
+          <w:szCs w:val="32"/>
+        </w:rPr>
+        <w:t>.</w:t>
+      </w:r>
+    </w:p>
+    <w:p>
+      <w:pPr>
+        <w:pStyle w:val="ListParagraph"/>
+        <w:spacing w:before="100" w:beforeAutospacing="1" w:after="100" w:afterAutospacing="1" w:line="240" w:lineRule="auto"/>
+        <w:jc w:val="both"/>
+        <w:outlineLvl w:val="0"/>
+        <w:rPr>
+          <w:rStyle w:val="c0"/>
+          <w:rFonts w:eastAsia="Times New Roman" w:cstheme="minorHAnsi"/>
+          <w:bCs/>
+          <w:kern w:val="36"/>
+          <w:sz w:val="32"/>
+          <w:szCs w:val="32"/>
+        </w:rPr>
+      </w:pPr>
+    </w:p>
+    <w:p>
+      <w:pPr>
+        <w:pStyle w:val="ListParagraph"/>
+        <w:spacing w:before="100" w:beforeAutospacing="1" w:after="100" w:afterAutospacing="1" w:line="240" w:lineRule="auto"/>
+        <w:jc w:val="both"/>
+        <w:outlineLvl w:val="0"/>
+        <w:rPr>
+          <w:rStyle w:val="c0"/>
+          <w:rFonts w:eastAsia="Times New Roman" w:cstheme="minorHAnsi"/>
+          <w:bCs/>
+          <w:kern w:val="36"/>
+          <w:sz w:val="32"/>
+          <w:szCs w:val="32"/>
+        </w:rPr>
+      </w:pPr>
+      <w:r>
+        <w:rPr>
+          <w:rStyle w:val="c0"/>
+          <w:rFonts w:eastAsia="Times New Roman" w:cstheme="minorHAnsi"/>
+          <w:bCs/>
+          <w:color w:val="000000"/>
+          <w:kern w:val="36"/>
+          <w:sz w:val="32"/>
+          <w:szCs w:val="32"/>
+        </w:rPr>
+        <w:t>This</w:t>
+      </w:r>
+      <w:r>
+        <w:rPr>
+          <w:rStyle w:val="c0"/>
+          <w:rFonts w:eastAsia="Times New Roman" w:cstheme="minorHAnsi"/>
+          <w:bCs/>
+          <w:color w:val="000000"/>
+          <w:kern w:val="36"/>
+          <w:sz w:val="32"/>
+          <w:szCs w:val="32"/>
+        </w:rPr>
+        <w:t xml:space="preserve"> result </w:t>
+      </w:r>
+      <w:r>
+        <w:rPr>
+          <w:rStyle w:val="c0"/>
+          <w:rFonts w:eastAsia="Times New Roman" w:cstheme="minorHAnsi"/>
+          <w:bCs/>
+          <w:color w:val="000000"/>
+          <w:kern w:val="36"/>
+          <w:sz w:val="32"/>
+          <w:szCs w:val="32"/>
+        </w:rPr>
+        <w:t>is</w:t>
+      </w:r>
+      <w:r>
+        <w:rPr>
+          <w:rStyle w:val="c0"/>
+          <w:rFonts w:eastAsia="Times New Roman" w:cstheme="minorHAnsi"/>
+          <w:bCs/>
+          <w:color w:val="000000"/>
+          <w:kern w:val="36"/>
+          <w:sz w:val="32"/>
+          <w:szCs w:val="32"/>
+        </w:rPr>
+        <w:t xml:space="preserve"> not </w:t>
+      </w:r>
+      <w:r>
+        <w:rPr>
+          <w:rStyle w:val="c0"/>
+          <w:rFonts w:eastAsia="Times New Roman" w:cstheme="minorHAnsi"/>
+          <w:bCs/>
+          <w:color w:val="000000"/>
+          <w:kern w:val="36"/>
+          <w:sz w:val="32"/>
+          <w:szCs w:val="32"/>
+        </w:rPr>
+        <w:t xml:space="preserve">quite statistically significant as </w:t>
+      </w:r>
+      <m:oMath>
+        <m:r>
+          <w:rPr>
+            <w:rStyle w:val="c0"/>
+            <w:rFonts w:ascii="Cambria Math" w:eastAsia="Times New Roman" w:hAnsi="Cambria Math" w:cstheme="minorHAnsi"/>
+            <w:kern w:val="36"/>
+            <w:sz w:val="32"/>
+            <w:szCs w:val="32"/>
+          </w:rPr>
+          <m:t>P value</m:t>
+        </m:r>
+        <m:r>
+          <w:rPr>
+            <w:rStyle w:val="c0"/>
+            <w:rFonts w:ascii="Cambria Math" w:eastAsia="Times New Roman" w:hAnsi="Cambria Math" w:cstheme="minorHAnsi"/>
+            <w:kern w:val="36"/>
+            <w:sz w:val="32"/>
+            <w:szCs w:val="32"/>
+          </w:rPr>
+          <m:t>≤</m:t>
+        </m:r>
+        <m:r>
+          <w:rPr>
+            <w:rStyle w:val="c0"/>
+            <w:rFonts w:ascii="Cambria Math" w:eastAsia="Times New Roman" w:hAnsi="Cambria Math" w:cstheme="minorHAnsi"/>
+            <w:kern w:val="36"/>
+            <w:sz w:val="32"/>
+            <w:szCs w:val="32"/>
+          </w:rPr>
+          <m:t>0.1</m:t>
+        </m:r>
+      </m:oMath>
+      <w:r>
+        <w:rPr>
+          <w:rStyle w:val="c0"/>
+          <w:rFonts w:eastAsia="Times New Roman" w:cstheme="minorHAnsi"/>
+          <w:bCs/>
+          <w:kern w:val="36"/>
+          <w:sz w:val="32"/>
+          <w:szCs w:val="32"/>
+        </w:rPr>
+        <w:t>.</w:t>
+      </w:r>
+    </w:p>
+    <w:p>
+      <w:pPr>
+        <w:pStyle w:val="ListParagraph"/>
+        <w:spacing w:before="100" w:beforeAutospacing="1" w:after="100" w:afterAutospacing="1" w:line="240" w:lineRule="auto"/>
+        <w:jc w:val="both"/>
+        <w:outlineLvl w:val="0"/>
+        <w:rPr>
+          <w:rStyle w:val="c0"/>
+          <w:rFonts w:eastAsia="Times New Roman" w:cstheme="minorHAnsi"/>
+          <w:bCs/>
+          <w:kern w:val="36"/>
+          <w:sz w:val="32"/>
+          <w:szCs w:val="32"/>
+        </w:rPr>
+      </w:pPr>
+      <w:r>
+        <w:rPr>
+          <w:rStyle w:val="c0"/>
+          <w:rFonts w:eastAsia="Times New Roman" w:cstheme="minorHAnsi"/>
+          <w:bCs/>
+          <w:kern w:val="36"/>
+          <w:sz w:val="32"/>
+          <w:szCs w:val="32"/>
+        </w:rPr>
+        <w:t xml:space="preserve">This result is meaningful because it is very unlikely that 7.964 seconds time difference in congruent and incongruent mean </w:t>
+      </w:r>
+      <w:r>
+        <w:rPr>
+          <w:rStyle w:val="c0"/>
+          <w:rFonts w:eastAsia="Times New Roman" w:cstheme="minorHAnsi"/>
+          <w:bCs/>
+          <w:kern w:val="36"/>
+          <w:sz w:val="32"/>
+          <w:szCs w:val="32"/>
+        </w:rPr>
+        <w:t>is obtained, if the two means are actually same.</w:t>
+      </w:r>
+    </w:p>
+    <w:p>
+      <w:pPr>
+        <w:pStyle w:val="ListParagraph"/>
+        <w:tabs>
+          <w:tab w:val="left" w:pos="4286"/>
+        </w:tabs>
+        <w:spacing w:before="100" w:beforeAutospacing="1" w:after="100" w:afterAutospacing="1" w:line="240" w:lineRule="auto"/>
+        <w:jc w:val="both"/>
+        <w:outlineLvl w:val="0"/>
+        <w:rPr>
+          <w:rStyle w:val="c0"/>
+          <w:rFonts w:eastAsia="Times New Roman" w:cstheme="minorHAnsi"/>
+          <w:bCs/>
+          <w:color w:val="000000"/>
+          <w:kern w:val="36"/>
+          <w:sz w:val="32"/>
+          <w:szCs w:val="32"/>
+        </w:rPr>
+      </w:pPr>
+    </w:p>
+    <w:p>
+      <w:pPr>
+        <w:pStyle w:val="ListParagraph"/>
+        <w:tabs>
+          <w:tab w:val="left" w:pos="4286"/>
+        </w:tabs>
+        <w:spacing w:before="100" w:beforeAutospacing="1" w:after="100" w:afterAutospacing="1" w:line="240" w:lineRule="auto"/>
+        <w:jc w:val="both"/>
+        <w:outlineLvl w:val="0"/>
+        <w:rPr>
+          <w:rStyle w:val="c0"/>
+          <w:rFonts w:eastAsia="Times New Roman" w:cstheme="minorHAnsi"/>
+          <w:bCs/>
+          <w:color w:val="000000"/>
+          <w:kern w:val="36"/>
+          <w:sz w:val="32"/>
+          <w:szCs w:val="32"/>
+        </w:rPr>
+      </w:pPr>
+      <w:r>
+        <w:rPr>
+          <w:rStyle w:val="c0"/>
+          <w:rFonts w:eastAsia="Times New Roman" w:cstheme="minorHAnsi"/>
+          <w:bCs/>
+          <w:color w:val="000000"/>
+          <w:kern w:val="36"/>
+          <w:sz w:val="32"/>
+          <w:szCs w:val="32"/>
+        </w:rPr>
+        <w:t>We can conclude that the congruent condition takes less time to name ink colors than incongruent condition.</w:t>
+      </w:r>
+    </w:p>
+    <w:p>
+      <w:pPr>
+        <w:pStyle w:val="ListParagraph"/>
+        <w:tabs>
+          <w:tab w:val="left" w:pos="4286"/>
+        </w:tabs>
+        <w:spacing w:before="100" w:beforeAutospacing="1" w:after="100" w:afterAutospacing="1" w:line="240" w:lineRule="auto"/>
+        <w:jc w:val="both"/>
+        <w:outlineLvl w:val="0"/>
+        <w:rPr>
+          <w:rStyle w:val="c0"/>
+          <w:rFonts w:eastAsia="Times New Roman" w:cstheme="minorHAnsi"/>
+          <w:bCs/>
+          <w:color w:val="000000"/>
           <w:kern w:val="36"/>
           <w:sz w:val="32"/>
           <w:szCs w:val="32"/>
@@ -3694,6 +6018,7 @@
           <w:numId w:val="4"/>
         </w:numPr>
         <w:spacing w:before="100" w:beforeAutospacing="1" w:after="100" w:afterAutospacing="1" w:line="240" w:lineRule="auto"/>
+        <w:jc w:val="both"/>
         <w:outlineLvl w:val="0"/>
         <w:rPr>
           <w:rStyle w:val="c0"/>
@@ -3710,18 +6035,274 @@
           <w:rStyle w:val="c0"/>
           <w:rFonts w:eastAsia="Times New Roman" w:cstheme="minorHAnsi"/>
           <w:bCs/>
-          <w:color w:val="000000"/>
-          <w:kern w:val="36"/>
-          <w:sz w:val="32"/>
-          <w:szCs w:val="32"/>
-        </w:rPr>
+          <w:color w:val="538135" w:themeColor="accent6" w:themeShade="BF"/>
+          <w:kern w:val="36"/>
+          <w:sz w:val="32"/>
+          <w:szCs w:val="32"/>
+        </w:rPr>
+        <w:lastRenderedPageBreak/>
         <w:t>Optional: What do you think is responsible for the effects observed? Can you think of an alternative or similar task that would result in a similar effect? Some research about the problem will be helpful for thinking about these two questions!</w:t>
       </w:r>
     </w:p>
     <w:p>
       <w:pPr>
-        <w:rPr>
-          <w:rFonts w:cstheme="minorHAnsi"/>
+        <w:pStyle w:val="ListParagraph"/>
+        <w:spacing w:before="100" w:beforeAutospacing="1" w:after="100" w:afterAutospacing="1" w:line="240" w:lineRule="auto"/>
+        <w:jc w:val="both"/>
+        <w:outlineLvl w:val="0"/>
+        <w:rPr>
+          <w:rStyle w:val="c0"/>
+          <w:rFonts w:eastAsia="Times New Roman" w:cstheme="minorHAnsi"/>
+          <w:bCs/>
+          <w:color w:val="000000"/>
+          <w:kern w:val="36"/>
+          <w:sz w:val="32"/>
+          <w:szCs w:val="32"/>
+        </w:rPr>
+      </w:pPr>
+    </w:p>
+    <w:p>
+      <w:pPr>
+        <w:pStyle w:val="ListParagraph"/>
+        <w:spacing w:before="100" w:beforeAutospacing="1" w:after="100" w:afterAutospacing="1" w:line="240" w:lineRule="auto"/>
+        <w:jc w:val="both"/>
+        <w:outlineLvl w:val="0"/>
+        <w:rPr>
+          <w:rStyle w:val="c0"/>
+          <w:rFonts w:eastAsia="Times New Roman" w:cstheme="minorHAnsi"/>
+          <w:bCs/>
+          <w:color w:val="000000"/>
+          <w:kern w:val="36"/>
+          <w:sz w:val="32"/>
+          <w:szCs w:val="32"/>
+        </w:rPr>
+      </w:pPr>
+      <w:bookmarkStart w:id="0" w:name="_GoBack"/>
+      <w:bookmarkEnd w:id="0"/>
+      <w:r>
+        <w:rPr>
+          <w:rStyle w:val="c0"/>
+          <w:rFonts w:eastAsia="Times New Roman" w:cstheme="minorHAnsi"/>
+          <w:bCs/>
+          <w:color w:val="000000"/>
+          <w:kern w:val="36"/>
+          <w:sz w:val="32"/>
+          <w:szCs w:val="32"/>
+        </w:rPr>
+        <w:t>My hypotheses for this effect is that our bran focuses more on reading the word rather than recognizing a color when eyes are presented with a colored word. To recognize a color, one has to override the brains natural tendency of reading the word first. This override takes time and is likely not always successful, which means re-analyzing and recognizing the error, which costs more time.</w:t>
+      </w:r>
+    </w:p>
+    <w:p>
+      <w:pPr>
+        <w:pStyle w:val="ListParagraph"/>
+        <w:spacing w:before="100" w:beforeAutospacing="1" w:after="100" w:afterAutospacing="1" w:line="240" w:lineRule="auto"/>
+        <w:jc w:val="both"/>
+        <w:outlineLvl w:val="0"/>
+        <w:rPr>
+          <w:rStyle w:val="c0"/>
+          <w:rFonts w:eastAsia="Times New Roman" w:cstheme="minorHAnsi"/>
+          <w:bCs/>
+          <w:color w:val="000000"/>
+          <w:kern w:val="36"/>
+          <w:sz w:val="32"/>
+          <w:szCs w:val="32"/>
+        </w:rPr>
+      </w:pPr>
+      <w:r>
+        <w:rPr>
+          <w:rStyle w:val="c0"/>
+          <w:rFonts w:eastAsia="Times New Roman" w:cstheme="minorHAnsi"/>
+          <w:bCs/>
+          <w:color w:val="000000"/>
+          <w:kern w:val="36"/>
+          <w:sz w:val="32"/>
+          <w:szCs w:val="32"/>
+        </w:rPr>
+        <w:t>An alternative task to Stroop Effect will be to use your non-dominant hand for routine chores. I am right-handed and I noticed that when I try to brush my teeth with my left hand it takes more mental effort.</w:t>
+      </w:r>
+    </w:p>
+    <w:p>
+      <w:pPr>
+        <w:pStyle w:val="ListParagraph"/>
+        <w:spacing w:before="100" w:beforeAutospacing="1" w:after="100" w:afterAutospacing="1" w:line="240" w:lineRule="auto"/>
+        <w:jc w:val="both"/>
+        <w:outlineLvl w:val="0"/>
+        <w:rPr>
+          <w:rFonts w:eastAsia="Times New Roman" w:cstheme="minorHAnsi"/>
+          <w:bCs/>
+          <w:color w:val="538135" w:themeColor="accent6" w:themeShade="BF"/>
+          <w:kern w:val="36"/>
+          <w:sz w:val="32"/>
+          <w:szCs w:val="32"/>
+        </w:rPr>
+      </w:pPr>
+    </w:p>
+    <w:p>
+      <w:pPr>
+        <w:spacing w:before="100" w:beforeAutospacing="1" w:after="100" w:afterAutospacing="1" w:line="240" w:lineRule="auto"/>
+        <w:jc w:val="both"/>
+        <w:outlineLvl w:val="0"/>
+        <w:rPr>
+          <w:rFonts w:eastAsia="Times New Roman" w:cstheme="minorHAnsi"/>
+          <w:bCs/>
+          <w:color w:val="4A86E8"/>
+          <w:kern w:val="36"/>
+          <w:sz w:val="32"/>
+          <w:szCs w:val="32"/>
+        </w:rPr>
+      </w:pPr>
+      <w:r>
+        <w:rPr>
+          <w:rFonts w:eastAsia="Times New Roman" w:cstheme="minorHAnsi"/>
+          <w:bCs/>
+          <w:color w:val="4A86E8"/>
+          <w:kern w:val="36"/>
+          <w:sz w:val="32"/>
+          <w:szCs w:val="32"/>
+        </w:rPr>
+        <w:t>Sources</w:t>
+      </w:r>
+    </w:p>
+    <w:p>
+      <w:pPr>
+        <w:pStyle w:val="ListParagraph"/>
+        <w:numPr>
+          <w:ilvl w:val="0"/>
+          <w:numId w:val="8"/>
+        </w:numPr>
+        <w:spacing w:before="100" w:beforeAutospacing="1" w:after="100" w:afterAutospacing="1" w:line="240" w:lineRule="auto"/>
+        <w:jc w:val="both"/>
+        <w:outlineLvl w:val="0"/>
+        <w:rPr>
+          <w:rFonts w:eastAsia="Times New Roman" w:cstheme="minorHAnsi"/>
+          <w:bCs/>
+          <w:color w:val="4A86E8"/>
+          <w:kern w:val="36"/>
+          <w:sz w:val="32"/>
+          <w:szCs w:val="32"/>
+        </w:rPr>
+      </w:pPr>
+      <w:hyperlink r:id="rId13" w:history="1">
+        <w:r>
+          <w:rPr>
+            <w:rStyle w:val="Hyperlink"/>
+            <w:rFonts w:eastAsia="Times New Roman" w:cstheme="minorHAnsi"/>
+            <w:kern w:val="36"/>
+            <w:sz w:val="32"/>
+            <w:szCs w:val="32"/>
+          </w:rPr>
+          <w:t>Wikipedia: Numerical Stroop Effect</w:t>
+        </w:r>
+      </w:hyperlink>
+    </w:p>
+    <w:p>
+      <w:pPr>
+        <w:pStyle w:val="ListParagraph"/>
+        <w:numPr>
+          <w:ilvl w:val="0"/>
+          <w:numId w:val="8"/>
+        </w:numPr>
+        <w:spacing w:before="100" w:beforeAutospacing="1" w:after="100" w:afterAutospacing="1" w:line="240" w:lineRule="auto"/>
+        <w:jc w:val="both"/>
+        <w:outlineLvl w:val="0"/>
+        <w:rPr>
+          <w:rFonts w:eastAsia="Times New Roman" w:cstheme="minorHAnsi"/>
+          <w:bCs/>
+          <w:color w:val="4A86E8"/>
+          <w:kern w:val="36"/>
+          <w:sz w:val="32"/>
+          <w:szCs w:val="32"/>
+        </w:rPr>
+      </w:pPr>
+      <w:hyperlink r:id="rId14" w:history="1">
+        <w:r>
+          <w:rPr>
+            <w:rStyle w:val="Hyperlink"/>
+            <w:rFonts w:eastAsia="Times New Roman" w:cstheme="minorHAnsi"/>
+            <w:kern w:val="36"/>
+            <w:sz w:val="32"/>
+            <w:szCs w:val="32"/>
+          </w:rPr>
+          <w:t>GraphPad: P value calculations</w:t>
+        </w:r>
+      </w:hyperlink>
+    </w:p>
+    <w:p>
+      <w:pPr>
+        <w:pStyle w:val="ListParagraph"/>
+        <w:numPr>
+          <w:ilvl w:val="0"/>
+          <w:numId w:val="8"/>
+        </w:numPr>
+        <w:spacing w:before="100" w:beforeAutospacing="1" w:after="100" w:afterAutospacing="1" w:line="240" w:lineRule="auto"/>
+        <w:jc w:val="both"/>
+        <w:outlineLvl w:val="0"/>
+        <w:rPr>
+          <w:rFonts w:eastAsia="Times New Roman" w:cstheme="minorHAnsi"/>
+          <w:bCs/>
+          <w:color w:val="4A86E8"/>
+          <w:kern w:val="36"/>
+          <w:sz w:val="32"/>
+          <w:szCs w:val="32"/>
+        </w:rPr>
+      </w:pPr>
+      <w:hyperlink r:id="rId15" w:history="1">
+        <w:r>
+          <w:rPr>
+            <w:rStyle w:val="Hyperlink"/>
+            <w:rFonts w:eastAsia="Times New Roman" w:cstheme="minorHAnsi"/>
+            <w:kern w:val="36"/>
+            <w:sz w:val="32"/>
+            <w:szCs w:val="32"/>
+          </w:rPr>
+          <w:t>GFC: Benefits of using your opposite hand</w:t>
+        </w:r>
+      </w:hyperlink>
+    </w:p>
+    <w:p>
+      <w:pPr>
+        <w:pStyle w:val="ListParagraph"/>
+        <w:numPr>
+          <w:ilvl w:val="0"/>
+          <w:numId w:val="8"/>
+        </w:numPr>
+        <w:spacing w:before="100" w:beforeAutospacing="1" w:after="100" w:afterAutospacing="1" w:line="240" w:lineRule="auto"/>
+        <w:jc w:val="both"/>
+        <w:outlineLvl w:val="0"/>
+        <w:rPr>
+          <w:rFonts w:eastAsia="Times New Roman" w:cstheme="minorHAnsi"/>
+          <w:bCs/>
+          <w:color w:val="4A86E8"/>
+          <w:kern w:val="36"/>
+          <w:sz w:val="32"/>
+          <w:szCs w:val="32"/>
+        </w:rPr>
+      </w:pPr>
+      <w:hyperlink r:id="rId16" w:history="1">
+        <w:r>
+          <w:rPr>
+            <w:rStyle w:val="Hyperlink"/>
+            <w:rFonts w:eastAsia="Times New Roman" w:cstheme="minorHAnsi"/>
+            <w:kern w:val="36"/>
+            <w:sz w:val="32"/>
+            <w:szCs w:val="32"/>
+          </w:rPr>
+          <w:t>Yale: T-tests of significance</w:t>
+        </w:r>
+      </w:hyperlink>
+    </w:p>
+    <w:p>
+      <w:pPr>
+        <w:spacing w:before="100" w:beforeAutospacing="1" w:after="100" w:afterAutospacing="1" w:line="240" w:lineRule="auto"/>
+        <w:jc w:val="both"/>
+        <w:outlineLvl w:val="0"/>
+        <w:rPr>
+          <w:rFonts w:eastAsia="Times New Roman" w:cstheme="minorHAnsi"/>
+          <w:bCs/>
+          <w:color w:val="538135" w:themeColor="accent6" w:themeShade="BF"/>
+          <w:kern w:val="36"/>
+          <w:sz w:val="32"/>
+          <w:szCs w:val="32"/>
         </w:rPr>
       </w:pPr>
     </w:p>
@@ -4457,6 +7038,95 @@
       </w:rPr>
     </w:lvl>
   </w:abstractNum>
+  <w:abstractNum w:abstractNumId="7" w15:restartNumberingAfterBreak="0">
+    <w:nsid w:val="603A682D"/>
+    <w:multiLevelType w:val="hybridMultilevel"/>
+    <w:tmpl w:val="AB2AD8E8"/>
+    <w:lvl w:ilvl="0" w:tplc="0409000F">
+      <w:start w:val="1"/>
+      <w:numFmt w:val="decimal"/>
+      <w:lvlText w:val="%1."/>
+      <w:lvlJc w:val="left"/>
+      <w:pPr>
+        <w:ind w:left="720" w:hanging="360"/>
+      </w:pPr>
+      <w:rPr>
+        <w:rFonts w:hint="default"/>
+      </w:rPr>
+    </w:lvl>
+    <w:lvl w:ilvl="1" w:tplc="04090019" w:tentative="1">
+      <w:start w:val="1"/>
+      <w:numFmt w:val="lowerLetter"/>
+      <w:lvlText w:val="%2."/>
+      <w:lvlJc w:val="left"/>
+      <w:pPr>
+        <w:ind w:left="1440" w:hanging="360"/>
+      </w:pPr>
+    </w:lvl>
+    <w:lvl w:ilvl="2" w:tplc="0409001B" w:tentative="1">
+      <w:start w:val="1"/>
+      <w:numFmt w:val="lowerRoman"/>
+      <w:lvlText w:val="%3."/>
+      <w:lvlJc w:val="right"/>
+      <w:pPr>
+        <w:ind w:left="2160" w:hanging="180"/>
+      </w:pPr>
+    </w:lvl>
+    <w:lvl w:ilvl="3" w:tplc="0409000F" w:tentative="1">
+      <w:start w:val="1"/>
+      <w:numFmt w:val="decimal"/>
+      <w:lvlText w:val="%4."/>
+      <w:lvlJc w:val="left"/>
+      <w:pPr>
+        <w:ind w:left="2880" w:hanging="360"/>
+      </w:pPr>
+    </w:lvl>
+    <w:lvl w:ilvl="4" w:tplc="04090019" w:tentative="1">
+      <w:start w:val="1"/>
+      <w:numFmt w:val="lowerLetter"/>
+      <w:lvlText w:val="%5."/>
+      <w:lvlJc w:val="left"/>
+      <w:pPr>
+        <w:ind w:left="3600" w:hanging="360"/>
+      </w:pPr>
+    </w:lvl>
+    <w:lvl w:ilvl="5" w:tplc="0409001B" w:tentative="1">
+      <w:start w:val="1"/>
+      <w:numFmt w:val="lowerRoman"/>
+      <w:lvlText w:val="%6."/>
+      <w:lvlJc w:val="right"/>
+      <w:pPr>
+        <w:ind w:left="4320" w:hanging="180"/>
+      </w:pPr>
+    </w:lvl>
+    <w:lvl w:ilvl="6" w:tplc="0409000F" w:tentative="1">
+      <w:start w:val="1"/>
+      <w:numFmt w:val="decimal"/>
+      <w:lvlText w:val="%7."/>
+      <w:lvlJc w:val="left"/>
+      <w:pPr>
+        <w:ind w:left="5040" w:hanging="360"/>
+      </w:pPr>
+    </w:lvl>
+    <w:lvl w:ilvl="7" w:tplc="04090019" w:tentative="1">
+      <w:start w:val="1"/>
+      <w:numFmt w:val="lowerLetter"/>
+      <w:lvlText w:val="%8."/>
+      <w:lvlJc w:val="left"/>
+      <w:pPr>
+        <w:ind w:left="5760" w:hanging="360"/>
+      </w:pPr>
+    </w:lvl>
+    <w:lvl w:ilvl="8" w:tplc="0409001B" w:tentative="1">
+      <w:start w:val="1"/>
+      <w:numFmt w:val="lowerRoman"/>
+      <w:lvlText w:val="%9."/>
+      <w:lvlJc w:val="right"/>
+      <w:pPr>
+        <w:ind w:left="6480" w:hanging="180"/>
+      </w:pPr>
+    </w:lvl>
+  </w:abstractNum>
   <w:num w:numId="1">
     <w:abstractNumId w:val="3"/>
   </w:num>
@@ -4477,6 +7147,9 @@
   </w:num>
   <w:num w:numId="7">
     <w:abstractNumId w:val="6"/>
+  </w:num>
+  <w:num w:numId="8">
+    <w:abstractNumId w:val="7"/>
   </w:num>
 </w:numbering>
 </file>
@@ -4902,7 +7575,6 @@
   <w:style w:type="character" w:default="1" w:styleId="DefaultParagraphFont">
     <w:name w:val="Default Paragraph Font"/>
     <w:uiPriority w:val="1"/>
-    <w:semiHidden/>
     <w:unhideWhenUsed/>
   </w:style>
   <w:style w:type="table" w:default="1" w:styleId="TableNormal">
@@ -8574,4 +11246,16 @@
     </a:ext>
   </a:extLst>
 </a:theme>
+</file>
+
+<file path=customXml/item1.xml><?xml version="1.0" encoding="utf-8"?>
+<b:Sources xmlns:b="http://schemas.openxmlformats.org/officeDocument/2006/bibliography" xmlns="http://schemas.openxmlformats.org/officeDocument/2006/bibliography" SelectedStyle="\APASixthEditionOfficeOnline.xsl" StyleName="APA" Version="6"/>
+</file>
+
+<file path=customXml/itemProps1.xml><?xml version="1.0" encoding="utf-8"?>
+<ds:datastoreItem xmlns:ds="http://schemas.openxmlformats.org/officeDocument/2006/customXml" ds:itemID="{C829A4AE-D453-40B7-8D03-24ACDDCF549D}">
+  <ds:schemaRefs>
+    <ds:schemaRef ds:uri="http://schemas.openxmlformats.org/officeDocument/2006/bibliography"/>
+  </ds:schemaRefs>
+</ds:datastoreItem>
 </file>
</xml_diff>